<commit_message>
Adição da classe JUnit
Correção 3
</commit_message>
<xml_diff>
--- a/Testes/80164GuilhermeCamillo.docx
+++ b/Testes/80164GuilhermeCamillo.docx
@@ -340,25 +340,86 @@
           <w:color w:val="0000C0"/>
           <w:sz w:val="20"/>
         </w:rPr>
-        <w:t>PENA_CONDENACAO_</w:t>
-      </w:r>
-      <w:proofErr w:type="gramStart"/>
+        <w:t>PENA_CONDENACAO_MUTUA</w:t>
+      </w:r>
+      <w:r>
+        <w:rPr>
+          <w:rFonts w:ascii="Consolas" w:eastAsia="Consolas" w:hAnsi="Consolas" w:cs="Consolas"/>
+          <w:color w:val="000000"/>
+          <w:sz w:val="20"/>
+        </w:rPr>
+        <w:t xml:space="preserve"> = 15;</w:t>
+      </w:r>
+    </w:p>
+    <w:p>
+      <w:pPr>
+        <w:spacing w:after="0" w:line="240" w:lineRule="auto"/>
+        <w:rPr>
+          <w:rFonts w:ascii="Consolas" w:eastAsia="Consolas" w:hAnsi="Consolas" w:cs="Consolas"/>
+          <w:sz w:val="20"/>
+        </w:rPr>
+      </w:pPr>
+      <w:r>
+        <w:rPr>
+          <w:rFonts w:ascii="Consolas" w:eastAsia="Consolas" w:hAnsi="Consolas" w:cs="Consolas"/>
+          <w:color w:val="000000"/>
+          <w:sz w:val="20"/>
+        </w:rPr>
+        <w:t xml:space="preserve">   </w:t>
+      </w:r>
+      <w:proofErr w:type="spellStart"/>
+      <w:r>
+        <w:rPr>
+          <w:rFonts w:ascii="Consolas" w:eastAsia="Consolas" w:hAnsi="Consolas" w:cs="Consolas"/>
+          <w:b/>
+          <w:color w:val="7F0055"/>
+          <w:sz w:val="20"/>
+        </w:rPr>
+        <w:t>private</w:t>
+      </w:r>
+      <w:proofErr w:type="spellEnd"/>
+      <w:r>
+        <w:rPr>
+          <w:rFonts w:ascii="Consolas" w:eastAsia="Consolas" w:hAnsi="Consolas" w:cs="Consolas"/>
+          <w:color w:val="000000"/>
+          <w:sz w:val="20"/>
+        </w:rPr>
+        <w:t xml:space="preserve"> </w:t>
+      </w:r>
+      <w:proofErr w:type="spellStart"/>
+      <w:r>
+        <w:rPr>
+          <w:rFonts w:ascii="Consolas" w:eastAsia="Consolas" w:hAnsi="Consolas" w:cs="Consolas"/>
+          <w:b/>
+          <w:color w:val="7F0055"/>
+          <w:sz w:val="20"/>
+        </w:rPr>
+        <w:t>int</w:t>
+      </w:r>
+      <w:proofErr w:type="spellEnd"/>
+      <w:r>
+        <w:rPr>
+          <w:rFonts w:ascii="Consolas" w:eastAsia="Consolas" w:hAnsi="Consolas" w:cs="Consolas"/>
+          <w:color w:val="000000"/>
+          <w:sz w:val="20"/>
+        </w:rPr>
+        <w:t xml:space="preserve"> </w:t>
+      </w:r>
       <w:r>
         <w:rPr>
           <w:rFonts w:ascii="Consolas" w:eastAsia="Consolas" w:hAnsi="Consolas" w:cs="Consolas"/>
           <w:color w:val="0000C0"/>
           <w:sz w:val="20"/>
         </w:rPr>
-        <w:t>MUTUA</w:t>
-      </w:r>
-      <w:proofErr w:type="gramEnd"/>
-      <w:r>
-        <w:rPr>
-          <w:rFonts w:ascii="Consolas" w:eastAsia="Consolas" w:hAnsi="Consolas" w:cs="Consolas"/>
-          <w:color w:val="000000"/>
-          <w:sz w:val="20"/>
-        </w:rPr>
-        <w:t xml:space="preserve"> = 15;</w:t>
+        <w:t>PENA_CONDENACAO_INDIVIDUAL</w:t>
+      </w:r>
+      <w:r>
+        <w:rPr>
+          <w:rFonts w:ascii="Consolas" w:eastAsia="Consolas" w:hAnsi="Consolas" w:cs="Consolas"/>
+          <w:color w:val="000000"/>
+          <w:sz w:val="20"/>
+        </w:rPr>
+        <w:t xml:space="preserve"> = 10;</w:t>
       </w:r>
     </w:p>
     <w:p>
@@ -421,16 +482,25 @@
           <w:color w:val="0000C0"/>
           <w:sz w:val="20"/>
         </w:rPr>
-        <w:t>PENA_CONDENACAO_INDIVIDUAL</w:t>
-      </w:r>
-      <w:r>
-        <w:rPr>
-          <w:rFonts w:ascii="Consolas" w:eastAsia="Consolas" w:hAnsi="Consolas" w:cs="Consolas"/>
-          <w:color w:val="000000"/>
-          <w:sz w:val="20"/>
-        </w:rPr>
-        <w:t xml:space="preserve"> = 10;</w:t>
-      </w:r>
+        <w:t>PENA_CONDENACAO_CUMPLICES</w:t>
+      </w:r>
+      <w:r>
+        <w:rPr>
+          <w:rFonts w:ascii="Consolas" w:eastAsia="Consolas" w:hAnsi="Consolas" w:cs="Consolas"/>
+          <w:color w:val="000000"/>
+          <w:sz w:val="20"/>
+        </w:rPr>
+        <w:t xml:space="preserve"> = 11;</w:t>
+      </w:r>
+    </w:p>
+    <w:p>
+      <w:pPr>
+        <w:spacing w:after="0" w:line="240" w:lineRule="auto"/>
+        <w:rPr>
+          <w:rFonts w:ascii="Consolas" w:eastAsia="Consolas" w:hAnsi="Consolas" w:cs="Consolas"/>
+          <w:sz w:val="20"/>
+        </w:rPr>
+      </w:pPr>
     </w:p>
     <w:p>
       <w:pPr>
@@ -456,7 +526,7 @@
           <w:color w:val="7F0055"/>
           <w:sz w:val="20"/>
         </w:rPr>
-        <w:t>private</w:t>
+        <w:t>public</w:t>
       </w:r>
       <w:proofErr w:type="spellEnd"/>
       <w:r>
@@ -486,392 +556,300 @@
         </w:rPr>
         <w:t xml:space="preserve"> </w:t>
       </w:r>
+      <w:proofErr w:type="spellStart"/>
+      <w:r>
+        <w:rPr>
+          <w:rFonts w:ascii="Consolas" w:eastAsia="Consolas" w:hAnsi="Consolas" w:cs="Consolas"/>
+          <w:color w:val="000000"/>
+          <w:sz w:val="20"/>
+        </w:rPr>
+        <w:t>calculaPena</w:t>
+      </w:r>
+      <w:proofErr w:type="spellEnd"/>
+      <w:r>
+        <w:rPr>
+          <w:rFonts w:ascii="Consolas" w:eastAsia="Consolas" w:hAnsi="Consolas" w:cs="Consolas"/>
+          <w:color w:val="000000"/>
+          <w:sz w:val="20"/>
+        </w:rPr>
+        <w:t>(</w:t>
+      </w:r>
+      <w:r>
+        <w:rPr>
+          <w:rFonts w:ascii="Consolas" w:eastAsia="Consolas" w:hAnsi="Consolas" w:cs="Consolas"/>
+          <w:color w:val="000000"/>
+          <w:sz w:val="20"/>
+          <w:u w:val="single"/>
+        </w:rPr>
+        <w:t>Resposta</w:t>
+      </w:r>
+      <w:r>
+        <w:rPr>
+          <w:rFonts w:ascii="Consolas" w:eastAsia="Consolas" w:hAnsi="Consolas" w:cs="Consolas"/>
+          <w:color w:val="000000"/>
+          <w:sz w:val="20"/>
+        </w:rPr>
+        <w:t xml:space="preserve"> </w:t>
+      </w:r>
+      <w:proofErr w:type="spellStart"/>
+      <w:r>
+        <w:rPr>
+          <w:rFonts w:ascii="Consolas" w:eastAsia="Consolas" w:hAnsi="Consolas" w:cs="Consolas"/>
+          <w:color w:val="6A3E3E"/>
+          <w:sz w:val="20"/>
+        </w:rPr>
+        <w:t>respostaPrisioneiroA</w:t>
+      </w:r>
+      <w:proofErr w:type="spellEnd"/>
+      <w:r>
+        <w:rPr>
+          <w:rFonts w:ascii="Consolas" w:eastAsia="Consolas" w:hAnsi="Consolas" w:cs="Consolas"/>
+          <w:color w:val="000000"/>
+          <w:sz w:val="20"/>
+        </w:rPr>
+        <w:t xml:space="preserve">, </w:t>
+      </w:r>
+      <w:r>
+        <w:rPr>
+          <w:rFonts w:ascii="Consolas" w:eastAsia="Consolas" w:hAnsi="Consolas" w:cs="Consolas"/>
+          <w:color w:val="000000"/>
+          <w:sz w:val="20"/>
+          <w:u w:val="single"/>
+        </w:rPr>
+        <w:t>Resposta</w:t>
+      </w:r>
+      <w:r>
+        <w:rPr>
+          <w:rFonts w:ascii="Consolas" w:eastAsia="Consolas" w:hAnsi="Consolas" w:cs="Consolas"/>
+          <w:color w:val="000000"/>
+          <w:sz w:val="20"/>
+        </w:rPr>
+        <w:t xml:space="preserve"> </w:t>
+      </w:r>
+      <w:proofErr w:type="spellStart"/>
+      <w:r>
+        <w:rPr>
+          <w:rFonts w:ascii="Consolas" w:eastAsia="Consolas" w:hAnsi="Consolas" w:cs="Consolas"/>
+          <w:color w:val="6A3E3E"/>
+          <w:sz w:val="20"/>
+        </w:rPr>
+        <w:t>respostaPrisioneiroB</w:t>
+      </w:r>
+      <w:proofErr w:type="spellEnd"/>
+      <w:r>
+        <w:rPr>
+          <w:rFonts w:ascii="Consolas" w:eastAsia="Consolas" w:hAnsi="Consolas" w:cs="Consolas"/>
+          <w:color w:val="000000"/>
+          <w:sz w:val="20"/>
+        </w:rPr>
+        <w:t>) {</w:t>
+      </w:r>
+    </w:p>
+    <w:p>
+      <w:pPr>
+        <w:spacing w:after="0" w:line="240" w:lineRule="auto"/>
+        <w:rPr>
+          <w:rFonts w:ascii="Consolas" w:eastAsia="Consolas" w:hAnsi="Consolas" w:cs="Consolas"/>
+          <w:sz w:val="20"/>
+        </w:rPr>
+      </w:pPr>
+      <w:r>
+        <w:rPr>
+          <w:rFonts w:ascii="Consolas" w:eastAsia="Consolas" w:hAnsi="Consolas" w:cs="Consolas"/>
+          <w:color w:val="000000"/>
+          <w:sz w:val="20"/>
+        </w:rPr>
+        <w:t xml:space="preserve">      </w:t>
+      </w:r>
+      <w:proofErr w:type="spellStart"/>
+      <w:r>
+        <w:rPr>
+          <w:rFonts w:ascii="Consolas" w:eastAsia="Consolas" w:hAnsi="Consolas" w:cs="Consolas"/>
+          <w:b/>
+          <w:color w:val="7F0055"/>
+          <w:sz w:val="20"/>
+        </w:rPr>
+        <w:t>if</w:t>
+      </w:r>
+      <w:proofErr w:type="spellEnd"/>
+      <w:r>
+        <w:rPr>
+          <w:rFonts w:ascii="Consolas" w:eastAsia="Consolas" w:hAnsi="Consolas" w:cs="Consolas"/>
+          <w:color w:val="000000"/>
+          <w:sz w:val="20"/>
+        </w:rPr>
+        <w:t xml:space="preserve"> (</w:t>
+      </w:r>
+      <w:proofErr w:type="spellStart"/>
+      <w:r>
+        <w:rPr>
+          <w:rFonts w:ascii="Consolas" w:eastAsia="Consolas" w:hAnsi="Consolas" w:cs="Consolas"/>
+          <w:color w:val="6A3E3E"/>
+          <w:sz w:val="20"/>
+        </w:rPr>
+        <w:t>respostaPrisioneiroA</w:t>
+      </w:r>
+      <w:proofErr w:type="spellEnd"/>
+      <w:r>
+        <w:rPr>
+          <w:rFonts w:ascii="Consolas" w:eastAsia="Consolas" w:hAnsi="Consolas" w:cs="Consolas"/>
+          <w:color w:val="000000"/>
+          <w:sz w:val="20"/>
+        </w:rPr>
+        <w:t xml:space="preserve"> == </w:t>
+      </w:r>
+      <w:proofErr w:type="spellStart"/>
+      <w:r>
+        <w:rPr>
+          <w:rFonts w:ascii="Consolas" w:eastAsia="Consolas" w:hAnsi="Consolas" w:cs="Consolas"/>
+          <w:color w:val="000000"/>
+          <w:sz w:val="20"/>
+          <w:u w:val="single"/>
+        </w:rPr>
+        <w:t>Resposta</w:t>
+      </w:r>
+      <w:r>
+        <w:rPr>
+          <w:rFonts w:ascii="Consolas" w:eastAsia="Consolas" w:hAnsi="Consolas" w:cs="Consolas"/>
+          <w:color w:val="000000"/>
+          <w:sz w:val="20"/>
+        </w:rPr>
+        <w:t>.DELACAO</w:t>
+      </w:r>
+      <w:proofErr w:type="spellEnd"/>
+      <w:r>
+        <w:rPr>
+          <w:rFonts w:ascii="Consolas" w:eastAsia="Consolas" w:hAnsi="Consolas" w:cs="Consolas"/>
+          <w:color w:val="000000"/>
+          <w:sz w:val="20"/>
+        </w:rPr>
+        <w:t>) {</w:t>
+      </w:r>
+    </w:p>
+    <w:p>
+      <w:pPr>
+        <w:spacing w:after="0" w:line="240" w:lineRule="auto"/>
+        <w:rPr>
+          <w:rFonts w:ascii="Consolas" w:eastAsia="Consolas" w:hAnsi="Consolas" w:cs="Consolas"/>
+          <w:sz w:val="20"/>
+        </w:rPr>
+      </w:pPr>
+      <w:r>
+        <w:rPr>
+          <w:rFonts w:ascii="Consolas" w:eastAsia="Consolas" w:hAnsi="Consolas" w:cs="Consolas"/>
+          <w:color w:val="000000"/>
+          <w:sz w:val="20"/>
+        </w:rPr>
+        <w:t xml:space="preserve">          </w:t>
+      </w:r>
+      <w:proofErr w:type="spellStart"/>
+      <w:r>
+        <w:rPr>
+          <w:rFonts w:ascii="Consolas" w:eastAsia="Consolas" w:hAnsi="Consolas" w:cs="Consolas"/>
+          <w:b/>
+          <w:color w:val="7F0055"/>
+          <w:sz w:val="20"/>
+        </w:rPr>
+        <w:t>if</w:t>
+      </w:r>
+      <w:proofErr w:type="spellEnd"/>
+      <w:r>
+        <w:rPr>
+          <w:rFonts w:ascii="Consolas" w:eastAsia="Consolas" w:hAnsi="Consolas" w:cs="Consolas"/>
+          <w:color w:val="000000"/>
+          <w:sz w:val="20"/>
+        </w:rPr>
+        <w:t xml:space="preserve"> (</w:t>
+      </w:r>
+      <w:proofErr w:type="spellStart"/>
+      <w:r>
+        <w:rPr>
+          <w:rFonts w:ascii="Consolas" w:eastAsia="Consolas" w:hAnsi="Consolas" w:cs="Consolas"/>
+          <w:color w:val="6A3E3E"/>
+          <w:sz w:val="20"/>
+        </w:rPr>
+        <w:t>respostaPrisioneiroB</w:t>
+      </w:r>
+      <w:proofErr w:type="spellEnd"/>
+      <w:r>
+        <w:rPr>
+          <w:rFonts w:ascii="Consolas" w:eastAsia="Consolas" w:hAnsi="Consolas" w:cs="Consolas"/>
+          <w:color w:val="000000"/>
+          <w:sz w:val="20"/>
+        </w:rPr>
+        <w:t xml:space="preserve"> == </w:t>
+      </w:r>
+      <w:proofErr w:type="spellStart"/>
+      <w:r>
+        <w:rPr>
+          <w:rFonts w:ascii="Consolas" w:eastAsia="Consolas" w:hAnsi="Consolas" w:cs="Consolas"/>
+          <w:color w:val="000000"/>
+          <w:sz w:val="20"/>
+          <w:u w:val="single"/>
+        </w:rPr>
+        <w:t>Resposta</w:t>
+      </w:r>
+      <w:r>
+        <w:rPr>
+          <w:rFonts w:ascii="Consolas" w:eastAsia="Consolas" w:hAnsi="Consolas" w:cs="Consolas"/>
+          <w:color w:val="000000"/>
+          <w:sz w:val="20"/>
+        </w:rPr>
+        <w:t>.DELACAO</w:t>
+      </w:r>
+      <w:proofErr w:type="spellEnd"/>
+      <w:r>
+        <w:rPr>
+          <w:rFonts w:ascii="Consolas" w:eastAsia="Consolas" w:hAnsi="Consolas" w:cs="Consolas"/>
+          <w:color w:val="000000"/>
+          <w:sz w:val="20"/>
+        </w:rPr>
+        <w:t>) {</w:t>
+      </w:r>
+    </w:p>
+    <w:p>
+      <w:pPr>
+        <w:spacing w:after="0" w:line="240" w:lineRule="auto"/>
+        <w:rPr>
+          <w:rFonts w:ascii="Consolas" w:eastAsia="Consolas" w:hAnsi="Consolas" w:cs="Consolas"/>
+          <w:sz w:val="20"/>
+        </w:rPr>
+      </w:pPr>
+      <w:r>
+        <w:rPr>
+          <w:rFonts w:ascii="Consolas" w:eastAsia="Consolas" w:hAnsi="Consolas" w:cs="Consolas"/>
+          <w:color w:val="000000"/>
+          <w:sz w:val="20"/>
+        </w:rPr>
+        <w:t xml:space="preserve">            </w:t>
+      </w:r>
+      <w:proofErr w:type="spellStart"/>
+      <w:r>
+        <w:rPr>
+          <w:rFonts w:ascii="Consolas" w:eastAsia="Consolas" w:hAnsi="Consolas" w:cs="Consolas"/>
+          <w:b/>
+          <w:color w:val="7F0055"/>
+          <w:sz w:val="20"/>
+        </w:rPr>
+        <w:t>return</w:t>
+      </w:r>
+      <w:proofErr w:type="spellEnd"/>
+      <w:r>
+        <w:rPr>
+          <w:rFonts w:ascii="Consolas" w:eastAsia="Consolas" w:hAnsi="Consolas" w:cs="Consolas"/>
+          <w:color w:val="000000"/>
+          <w:sz w:val="20"/>
+        </w:rPr>
+        <w:t xml:space="preserve"> </w:t>
+      </w:r>
       <w:r>
         <w:rPr>
           <w:rFonts w:ascii="Consolas" w:eastAsia="Consolas" w:hAnsi="Consolas" w:cs="Consolas"/>
           <w:color w:val="0000C0"/>
           <w:sz w:val="20"/>
         </w:rPr>
-        <w:t>PENA_CONDENACAO_CUMPLICES</w:t>
-      </w:r>
-      <w:r>
-        <w:rPr>
-          <w:rFonts w:ascii="Consolas" w:eastAsia="Consolas" w:hAnsi="Consolas" w:cs="Consolas"/>
-          <w:color w:val="000000"/>
-          <w:sz w:val="20"/>
-        </w:rPr>
-        <w:t xml:space="preserve"> = 11;</w:t>
-      </w:r>
-    </w:p>
-    <w:p>
-      <w:pPr>
-        <w:spacing w:after="0" w:line="240" w:lineRule="auto"/>
-        <w:rPr>
-          <w:rFonts w:ascii="Consolas" w:eastAsia="Consolas" w:hAnsi="Consolas" w:cs="Consolas"/>
-          <w:sz w:val="20"/>
-        </w:rPr>
-      </w:pPr>
-    </w:p>
-    <w:p>
-      <w:pPr>
-        <w:spacing w:after="0" w:line="240" w:lineRule="auto"/>
-        <w:rPr>
-          <w:rFonts w:ascii="Consolas" w:eastAsia="Consolas" w:hAnsi="Consolas" w:cs="Consolas"/>
-          <w:sz w:val="20"/>
-        </w:rPr>
-      </w:pPr>
-      <w:r>
-        <w:rPr>
-          <w:rFonts w:ascii="Consolas" w:eastAsia="Consolas" w:hAnsi="Consolas" w:cs="Consolas"/>
-          <w:color w:val="000000"/>
-          <w:sz w:val="20"/>
-        </w:rPr>
-        <w:t xml:space="preserve">   </w:t>
-      </w:r>
-      <w:proofErr w:type="spellStart"/>
-      <w:r>
-        <w:rPr>
-          <w:rFonts w:ascii="Consolas" w:eastAsia="Consolas" w:hAnsi="Consolas" w:cs="Consolas"/>
-          <w:b/>
-          <w:color w:val="7F0055"/>
-          <w:sz w:val="20"/>
-        </w:rPr>
-        <w:t>public</w:t>
-      </w:r>
-      <w:proofErr w:type="spellEnd"/>
-      <w:r>
-        <w:rPr>
-          <w:rFonts w:ascii="Consolas" w:eastAsia="Consolas" w:hAnsi="Consolas" w:cs="Consolas"/>
-          <w:color w:val="000000"/>
-          <w:sz w:val="20"/>
-        </w:rPr>
-        <w:t xml:space="preserve"> </w:t>
-      </w:r>
-      <w:proofErr w:type="spellStart"/>
-      <w:r>
-        <w:rPr>
-          <w:rFonts w:ascii="Consolas" w:eastAsia="Consolas" w:hAnsi="Consolas" w:cs="Consolas"/>
-          <w:b/>
-          <w:color w:val="7F0055"/>
-          <w:sz w:val="20"/>
-        </w:rPr>
-        <w:t>int</w:t>
-      </w:r>
-      <w:proofErr w:type="spellEnd"/>
-      <w:r>
-        <w:rPr>
-          <w:rFonts w:ascii="Consolas" w:eastAsia="Consolas" w:hAnsi="Consolas" w:cs="Consolas"/>
-          <w:color w:val="000000"/>
-          <w:sz w:val="20"/>
-        </w:rPr>
-        <w:t xml:space="preserve"> </w:t>
-      </w:r>
-      <w:proofErr w:type="spellStart"/>
-      <w:proofErr w:type="gramStart"/>
-      <w:r>
-        <w:rPr>
-          <w:rFonts w:ascii="Consolas" w:eastAsia="Consolas" w:hAnsi="Consolas" w:cs="Consolas"/>
-          <w:color w:val="000000"/>
-          <w:sz w:val="20"/>
-        </w:rPr>
-        <w:t>calculaPena</w:t>
-      </w:r>
-      <w:proofErr w:type="spellEnd"/>
-      <w:r>
-        <w:rPr>
-          <w:rFonts w:ascii="Consolas" w:eastAsia="Consolas" w:hAnsi="Consolas" w:cs="Consolas"/>
-          <w:color w:val="000000"/>
-          <w:sz w:val="20"/>
-        </w:rPr>
-        <w:t>(</w:t>
-      </w:r>
-      <w:proofErr w:type="gramEnd"/>
-      <w:r>
-        <w:rPr>
-          <w:rFonts w:ascii="Consolas" w:eastAsia="Consolas" w:hAnsi="Consolas" w:cs="Consolas"/>
-          <w:color w:val="000000"/>
-          <w:sz w:val="20"/>
-          <w:u w:val="single"/>
-        </w:rPr>
-        <w:t>Resposta</w:t>
-      </w:r>
-      <w:r>
-        <w:rPr>
-          <w:rFonts w:ascii="Consolas" w:eastAsia="Consolas" w:hAnsi="Consolas" w:cs="Consolas"/>
-          <w:color w:val="000000"/>
-          <w:sz w:val="20"/>
-        </w:rPr>
-        <w:t xml:space="preserve"> </w:t>
-      </w:r>
-      <w:proofErr w:type="spellStart"/>
-      <w:r>
-        <w:rPr>
-          <w:rFonts w:ascii="Consolas" w:eastAsia="Consolas" w:hAnsi="Consolas" w:cs="Consolas"/>
-          <w:color w:val="6A3E3E"/>
-          <w:sz w:val="20"/>
-        </w:rPr>
-        <w:t>respostaPrisioneiroA</w:t>
-      </w:r>
-      <w:proofErr w:type="spellEnd"/>
-      <w:r>
-        <w:rPr>
-          <w:rFonts w:ascii="Consolas" w:eastAsia="Consolas" w:hAnsi="Consolas" w:cs="Consolas"/>
-          <w:color w:val="000000"/>
-          <w:sz w:val="20"/>
-        </w:rPr>
-        <w:t xml:space="preserve">, </w:t>
-      </w:r>
-      <w:r>
-        <w:rPr>
-          <w:rFonts w:ascii="Consolas" w:eastAsia="Consolas" w:hAnsi="Consolas" w:cs="Consolas"/>
-          <w:color w:val="000000"/>
-          <w:sz w:val="20"/>
-          <w:u w:val="single"/>
-        </w:rPr>
-        <w:t>Resposta</w:t>
-      </w:r>
-      <w:r>
-        <w:rPr>
-          <w:rFonts w:ascii="Consolas" w:eastAsia="Consolas" w:hAnsi="Consolas" w:cs="Consolas"/>
-          <w:color w:val="000000"/>
-          <w:sz w:val="20"/>
-        </w:rPr>
-        <w:t xml:space="preserve"> </w:t>
-      </w:r>
-      <w:proofErr w:type="spellStart"/>
-      <w:r>
-        <w:rPr>
-          <w:rFonts w:ascii="Consolas" w:eastAsia="Consolas" w:hAnsi="Consolas" w:cs="Consolas"/>
-          <w:color w:val="6A3E3E"/>
-          <w:sz w:val="20"/>
-        </w:rPr>
-        <w:t>respostaPrisioneiroB</w:t>
-      </w:r>
-      <w:proofErr w:type="spellEnd"/>
-      <w:r>
-        <w:rPr>
-          <w:rFonts w:ascii="Consolas" w:eastAsia="Consolas" w:hAnsi="Consolas" w:cs="Consolas"/>
-          <w:color w:val="000000"/>
-          <w:sz w:val="20"/>
-        </w:rPr>
-        <w:t>) {</w:t>
-      </w:r>
-    </w:p>
-    <w:p>
-      <w:pPr>
-        <w:spacing w:after="0" w:line="240" w:lineRule="auto"/>
-        <w:rPr>
-          <w:rFonts w:ascii="Consolas" w:eastAsia="Consolas" w:hAnsi="Consolas" w:cs="Consolas"/>
-          <w:sz w:val="20"/>
-        </w:rPr>
-      </w:pPr>
-      <w:r>
-        <w:rPr>
-          <w:rFonts w:ascii="Consolas" w:eastAsia="Consolas" w:hAnsi="Consolas" w:cs="Consolas"/>
-          <w:color w:val="000000"/>
-          <w:sz w:val="20"/>
-        </w:rPr>
-        <w:t xml:space="preserve">      </w:t>
-      </w:r>
-      <w:proofErr w:type="spellStart"/>
-      <w:r>
-        <w:rPr>
-          <w:rFonts w:ascii="Consolas" w:eastAsia="Consolas" w:hAnsi="Consolas" w:cs="Consolas"/>
-          <w:b/>
-          <w:color w:val="7F0055"/>
-          <w:sz w:val="20"/>
-        </w:rPr>
-        <w:t>if</w:t>
-      </w:r>
-      <w:proofErr w:type="spellEnd"/>
-      <w:r>
-        <w:rPr>
-          <w:rFonts w:ascii="Consolas" w:eastAsia="Consolas" w:hAnsi="Consolas" w:cs="Consolas"/>
-          <w:color w:val="000000"/>
-          <w:sz w:val="20"/>
-        </w:rPr>
-        <w:t xml:space="preserve"> (</w:t>
-      </w:r>
-      <w:proofErr w:type="spellStart"/>
-      <w:r>
-        <w:rPr>
-          <w:rFonts w:ascii="Consolas" w:eastAsia="Consolas" w:hAnsi="Consolas" w:cs="Consolas"/>
-          <w:color w:val="6A3E3E"/>
-          <w:sz w:val="20"/>
-        </w:rPr>
-        <w:t>respostaPrisioneiroA</w:t>
-      </w:r>
-      <w:proofErr w:type="spellEnd"/>
-      <w:r>
-        <w:rPr>
-          <w:rFonts w:ascii="Consolas" w:eastAsia="Consolas" w:hAnsi="Consolas" w:cs="Consolas"/>
-          <w:color w:val="000000"/>
-          <w:sz w:val="20"/>
-        </w:rPr>
-        <w:t xml:space="preserve"> == </w:t>
-      </w:r>
-      <w:proofErr w:type="spellStart"/>
-      <w:r>
-        <w:rPr>
-          <w:rFonts w:ascii="Consolas" w:eastAsia="Consolas" w:hAnsi="Consolas" w:cs="Consolas"/>
-          <w:color w:val="000000"/>
-          <w:sz w:val="20"/>
-          <w:u w:val="single"/>
-        </w:rPr>
-        <w:t>Resposta</w:t>
-      </w:r>
-      <w:r>
-        <w:rPr>
-          <w:rFonts w:ascii="Consolas" w:eastAsia="Consolas" w:hAnsi="Consolas" w:cs="Consolas"/>
-          <w:color w:val="000000"/>
-          <w:sz w:val="20"/>
-        </w:rPr>
-        <w:t>.DELACAO</w:t>
-      </w:r>
-      <w:proofErr w:type="spellEnd"/>
-      <w:r>
-        <w:rPr>
-          <w:rFonts w:ascii="Consolas" w:eastAsia="Consolas" w:hAnsi="Consolas" w:cs="Consolas"/>
-          <w:color w:val="000000"/>
-          <w:sz w:val="20"/>
-        </w:rPr>
-        <w:t>) {</w:t>
-      </w:r>
-    </w:p>
-    <w:p>
-      <w:pPr>
-        <w:spacing w:after="0" w:line="240" w:lineRule="auto"/>
-        <w:rPr>
-          <w:rFonts w:ascii="Consolas" w:eastAsia="Consolas" w:hAnsi="Consolas" w:cs="Consolas"/>
-          <w:sz w:val="20"/>
-        </w:rPr>
-      </w:pPr>
-      <w:r>
-        <w:rPr>
-          <w:rFonts w:ascii="Consolas" w:eastAsia="Consolas" w:hAnsi="Consolas" w:cs="Consolas"/>
-          <w:color w:val="000000"/>
-          <w:sz w:val="20"/>
-        </w:rPr>
-        <w:t xml:space="preserve">          </w:t>
-      </w:r>
-      <w:proofErr w:type="spellStart"/>
-      <w:r>
-        <w:rPr>
-          <w:rFonts w:ascii="Consolas" w:eastAsia="Consolas" w:hAnsi="Consolas" w:cs="Consolas"/>
-          <w:b/>
-          <w:color w:val="7F0055"/>
-          <w:sz w:val="20"/>
-        </w:rPr>
-        <w:t>if</w:t>
-      </w:r>
-      <w:proofErr w:type="spellEnd"/>
-      <w:r>
-        <w:rPr>
-          <w:rFonts w:ascii="Consolas" w:eastAsia="Consolas" w:hAnsi="Consolas" w:cs="Consolas"/>
-          <w:color w:val="000000"/>
-          <w:sz w:val="20"/>
-        </w:rPr>
-        <w:t xml:space="preserve"> (</w:t>
-      </w:r>
-      <w:proofErr w:type="spellStart"/>
-      <w:r>
-        <w:rPr>
-          <w:rFonts w:ascii="Consolas" w:eastAsia="Consolas" w:hAnsi="Consolas" w:cs="Consolas"/>
-          <w:color w:val="6A3E3E"/>
-          <w:sz w:val="20"/>
-        </w:rPr>
-        <w:t>respostaPrisioneiroB</w:t>
-      </w:r>
-      <w:proofErr w:type="spellEnd"/>
-      <w:r>
-        <w:rPr>
-          <w:rFonts w:ascii="Consolas" w:eastAsia="Consolas" w:hAnsi="Consolas" w:cs="Consolas"/>
-          <w:color w:val="000000"/>
-          <w:sz w:val="20"/>
-        </w:rPr>
-        <w:t xml:space="preserve"> == </w:t>
-      </w:r>
-      <w:proofErr w:type="spellStart"/>
-      <w:r>
-        <w:rPr>
-          <w:rFonts w:ascii="Consolas" w:eastAsia="Consolas" w:hAnsi="Consolas" w:cs="Consolas"/>
-          <w:color w:val="000000"/>
-          <w:sz w:val="20"/>
-          <w:u w:val="single"/>
-        </w:rPr>
-        <w:t>Resposta</w:t>
-      </w:r>
-      <w:r>
-        <w:rPr>
-          <w:rFonts w:ascii="Consolas" w:eastAsia="Consolas" w:hAnsi="Consolas" w:cs="Consolas"/>
-          <w:color w:val="000000"/>
-          <w:sz w:val="20"/>
-        </w:rPr>
-        <w:t>.DELACAO</w:t>
-      </w:r>
-      <w:proofErr w:type="spellEnd"/>
-      <w:r>
-        <w:rPr>
-          <w:rFonts w:ascii="Consolas" w:eastAsia="Consolas" w:hAnsi="Consolas" w:cs="Consolas"/>
-          <w:color w:val="000000"/>
-          <w:sz w:val="20"/>
-        </w:rPr>
-        <w:t>) {</w:t>
-      </w:r>
-    </w:p>
-    <w:p>
-      <w:pPr>
-        <w:spacing w:after="0" w:line="240" w:lineRule="auto"/>
-        <w:rPr>
-          <w:rFonts w:ascii="Consolas" w:eastAsia="Consolas" w:hAnsi="Consolas" w:cs="Consolas"/>
-          <w:sz w:val="20"/>
-        </w:rPr>
-      </w:pPr>
-      <w:r>
-        <w:rPr>
-          <w:rFonts w:ascii="Consolas" w:eastAsia="Consolas" w:hAnsi="Consolas" w:cs="Consolas"/>
-          <w:color w:val="000000"/>
-          <w:sz w:val="20"/>
-        </w:rPr>
-        <w:t xml:space="preserve">            </w:t>
-      </w:r>
-      <w:proofErr w:type="spellStart"/>
-      <w:r>
-        <w:rPr>
-          <w:rFonts w:ascii="Consolas" w:eastAsia="Consolas" w:hAnsi="Consolas" w:cs="Consolas"/>
-          <w:b/>
-          <w:color w:val="7F0055"/>
-          <w:sz w:val="20"/>
-        </w:rPr>
-        <w:t>return</w:t>
-      </w:r>
-      <w:proofErr w:type="spellEnd"/>
-      <w:r>
-        <w:rPr>
-          <w:rFonts w:ascii="Consolas" w:eastAsia="Consolas" w:hAnsi="Consolas" w:cs="Consolas"/>
-          <w:color w:val="000000"/>
-          <w:sz w:val="20"/>
-        </w:rPr>
-        <w:t xml:space="preserve"> </w:t>
-      </w:r>
-      <w:r>
-        <w:rPr>
-          <w:rFonts w:ascii="Consolas" w:eastAsia="Consolas" w:hAnsi="Consolas" w:cs="Consolas"/>
-          <w:color w:val="0000C0"/>
-          <w:sz w:val="20"/>
-        </w:rPr>
-        <w:t>PENA_CONDENACAO_</w:t>
-      </w:r>
-      <w:proofErr w:type="gramStart"/>
-      <w:r>
-        <w:rPr>
-          <w:rFonts w:ascii="Consolas" w:eastAsia="Consolas" w:hAnsi="Consolas" w:cs="Consolas"/>
-          <w:color w:val="0000C0"/>
-          <w:sz w:val="20"/>
-        </w:rPr>
-        <w:t>MUTUA</w:t>
-      </w:r>
-      <w:proofErr w:type="gramEnd"/>
+        <w:t>PENA_CONDENACAO_MUTUA</w:t>
+      </w:r>
       <w:r>
         <w:rPr>
           <w:rFonts w:ascii="Consolas" w:eastAsia="Consolas" w:hAnsi="Consolas" w:cs="Consolas"/>
@@ -1427,7 +1405,6 @@
         <w:t xml:space="preserve"> </w:t>
       </w:r>
       <w:proofErr w:type="spellStart"/>
-      <w:proofErr w:type="gramStart"/>
       <w:r>
         <w:rPr>
           <w:rFonts w:ascii="Consolas" w:eastAsia="Consolas" w:hAnsi="Consolas" w:cs="Consolas"/>
@@ -1436,7 +1413,6 @@
         <w:t>org.junit.jupiter.api.Assertions</w:t>
       </w:r>
       <w:proofErr w:type="spellEnd"/>
-      <w:proofErr w:type="gramEnd"/>
       <w:r>
         <w:rPr>
           <w:rFonts w:ascii="Consolas" w:eastAsia="Consolas" w:hAnsi="Consolas" w:cs="Consolas"/>
@@ -1479,7 +1455,6 @@
         <w:t xml:space="preserve"> </w:t>
       </w:r>
       <w:proofErr w:type="spellStart"/>
-      <w:proofErr w:type="gramStart"/>
       <w:r>
         <w:rPr>
           <w:rFonts w:ascii="Consolas" w:eastAsia="Consolas" w:hAnsi="Consolas" w:cs="Consolas"/>
@@ -1488,7 +1463,6 @@
         <w:t>org.junit.jupiter.api.Test</w:t>
       </w:r>
       <w:proofErr w:type="spellEnd"/>
-      <w:proofErr w:type="gramEnd"/>
       <w:r>
         <w:rPr>
           <w:rFonts w:ascii="Consolas" w:eastAsia="Consolas" w:hAnsi="Consolas" w:cs="Consolas"/>
@@ -1605,7 +1579,6 @@
         <w:t xml:space="preserve"> </w:t>
       </w:r>
       <w:proofErr w:type="spellStart"/>
-      <w:proofErr w:type="gramStart"/>
       <w:r>
         <w:rPr>
           <w:rFonts w:ascii="Consolas" w:eastAsia="Consolas" w:hAnsi="Consolas" w:cs="Consolas"/>
@@ -1619,15 +1592,7 @@
           <w:rFonts w:ascii="Consolas" w:eastAsia="Consolas" w:hAnsi="Consolas" w:cs="Consolas"/>
           <w:sz w:val="18"/>
         </w:rPr>
-        <w:t>(</w:t>
-      </w:r>
-      <w:proofErr w:type="gramEnd"/>
-      <w:r>
-        <w:rPr>
-          <w:rFonts w:ascii="Consolas" w:eastAsia="Consolas" w:hAnsi="Consolas" w:cs="Consolas"/>
-          <w:sz w:val="18"/>
-        </w:rPr>
-        <w:t>) {</w:t>
+        <w:t>() {</w:t>
       </w:r>
     </w:p>
     <w:p>
@@ -1653,7 +1618,6 @@
         <w:tab/>
       </w:r>
       <w:proofErr w:type="spellStart"/>
-      <w:proofErr w:type="gramStart"/>
       <w:r>
         <w:rPr>
           <w:rFonts w:ascii="Consolas" w:eastAsia="Consolas" w:hAnsi="Consolas" w:cs="Consolas"/>
@@ -1667,15 +1631,7 @@
           <w:rFonts w:ascii="Consolas" w:eastAsia="Consolas" w:hAnsi="Consolas" w:cs="Consolas"/>
           <w:sz w:val="18"/>
         </w:rPr>
-        <w:t>(</w:t>
-      </w:r>
-      <w:proofErr w:type="gramEnd"/>
-      <w:r>
-        <w:rPr>
-          <w:rFonts w:ascii="Consolas" w:eastAsia="Consolas" w:hAnsi="Consolas" w:cs="Consolas"/>
-          <w:sz w:val="18"/>
-        </w:rPr>
-        <w:t>"</w:t>
+        <w:t>("</w:t>
       </w:r>
       <w:proofErr w:type="spellStart"/>
       <w:r>
@@ -2094,25 +2050,86 @@
           <w:color w:val="0000C0"/>
           <w:sz w:val="20"/>
         </w:rPr>
-        <w:t>PENA_CONDENACAO_</w:t>
-      </w:r>
-      <w:proofErr w:type="gramStart"/>
+        <w:t>PENA_CONDENACAO_MUTUA</w:t>
+      </w:r>
+      <w:r>
+        <w:rPr>
+          <w:rFonts w:ascii="Consolas" w:eastAsia="Consolas" w:hAnsi="Consolas" w:cs="Consolas"/>
+          <w:color w:val="000000"/>
+          <w:sz w:val="20"/>
+        </w:rPr>
+        <w:t xml:space="preserve"> = 15;</w:t>
+      </w:r>
+    </w:p>
+    <w:p>
+      <w:pPr>
+        <w:spacing w:after="0" w:line="240" w:lineRule="auto"/>
+        <w:rPr>
+          <w:rFonts w:ascii="Consolas" w:eastAsia="Consolas" w:hAnsi="Consolas" w:cs="Consolas"/>
+          <w:sz w:val="20"/>
+        </w:rPr>
+      </w:pPr>
+      <w:r>
+        <w:rPr>
+          <w:rFonts w:ascii="Consolas" w:eastAsia="Consolas" w:hAnsi="Consolas" w:cs="Consolas"/>
+          <w:color w:val="000000"/>
+          <w:sz w:val="20"/>
+        </w:rPr>
+        <w:t xml:space="preserve">   </w:t>
+      </w:r>
+      <w:proofErr w:type="spellStart"/>
+      <w:r>
+        <w:rPr>
+          <w:rFonts w:ascii="Consolas" w:eastAsia="Consolas" w:hAnsi="Consolas" w:cs="Consolas"/>
+          <w:b/>
+          <w:color w:val="7F0055"/>
+          <w:sz w:val="20"/>
+        </w:rPr>
+        <w:t>private</w:t>
+      </w:r>
+      <w:proofErr w:type="spellEnd"/>
+      <w:r>
+        <w:rPr>
+          <w:rFonts w:ascii="Consolas" w:eastAsia="Consolas" w:hAnsi="Consolas" w:cs="Consolas"/>
+          <w:color w:val="000000"/>
+          <w:sz w:val="20"/>
+        </w:rPr>
+        <w:t xml:space="preserve"> </w:t>
+      </w:r>
+      <w:proofErr w:type="spellStart"/>
+      <w:r>
+        <w:rPr>
+          <w:rFonts w:ascii="Consolas" w:eastAsia="Consolas" w:hAnsi="Consolas" w:cs="Consolas"/>
+          <w:b/>
+          <w:color w:val="7F0055"/>
+          <w:sz w:val="20"/>
+        </w:rPr>
+        <w:t>int</w:t>
+      </w:r>
+      <w:proofErr w:type="spellEnd"/>
+      <w:r>
+        <w:rPr>
+          <w:rFonts w:ascii="Consolas" w:eastAsia="Consolas" w:hAnsi="Consolas" w:cs="Consolas"/>
+          <w:color w:val="000000"/>
+          <w:sz w:val="20"/>
+        </w:rPr>
+        <w:t xml:space="preserve"> </w:t>
+      </w:r>
       <w:r>
         <w:rPr>
           <w:rFonts w:ascii="Consolas" w:eastAsia="Consolas" w:hAnsi="Consolas" w:cs="Consolas"/>
           <w:color w:val="0000C0"/>
           <w:sz w:val="20"/>
         </w:rPr>
-        <w:t>MUTUA</w:t>
-      </w:r>
-      <w:proofErr w:type="gramEnd"/>
-      <w:r>
-        <w:rPr>
-          <w:rFonts w:ascii="Consolas" w:eastAsia="Consolas" w:hAnsi="Consolas" w:cs="Consolas"/>
-          <w:color w:val="000000"/>
-          <w:sz w:val="20"/>
-        </w:rPr>
-        <w:t xml:space="preserve"> = 15;</w:t>
+        <w:t>PENA_CONDENACAO_INDIVIDUAL</w:t>
+      </w:r>
+      <w:r>
+        <w:rPr>
+          <w:rFonts w:ascii="Consolas" w:eastAsia="Consolas" w:hAnsi="Consolas" w:cs="Consolas"/>
+          <w:color w:val="000000"/>
+          <w:sz w:val="20"/>
+        </w:rPr>
+        <w:t xml:space="preserve"> = 10;</w:t>
       </w:r>
     </w:p>
     <w:p>
@@ -2175,16 +2192,25 @@
           <w:color w:val="0000C0"/>
           <w:sz w:val="20"/>
         </w:rPr>
-        <w:t>PENA_CONDENACAO_INDIVIDUAL</w:t>
-      </w:r>
-      <w:r>
-        <w:rPr>
-          <w:rFonts w:ascii="Consolas" w:eastAsia="Consolas" w:hAnsi="Consolas" w:cs="Consolas"/>
-          <w:color w:val="000000"/>
-          <w:sz w:val="20"/>
-        </w:rPr>
-        <w:t xml:space="preserve"> = 10;</w:t>
-      </w:r>
+        <w:t>PENA_CONDENACAO_CUMPLICES</w:t>
+      </w:r>
+      <w:r>
+        <w:rPr>
+          <w:rFonts w:ascii="Consolas" w:eastAsia="Consolas" w:hAnsi="Consolas" w:cs="Consolas"/>
+          <w:color w:val="000000"/>
+          <w:sz w:val="20"/>
+        </w:rPr>
+        <w:t xml:space="preserve"> = 11;</w:t>
+      </w:r>
+    </w:p>
+    <w:p>
+      <w:pPr>
+        <w:spacing w:after="0" w:line="240" w:lineRule="auto"/>
+        <w:rPr>
+          <w:rFonts w:ascii="Consolas" w:eastAsia="Consolas" w:hAnsi="Consolas" w:cs="Consolas"/>
+          <w:sz w:val="20"/>
+        </w:rPr>
+      </w:pPr>
     </w:p>
     <w:p>
       <w:pPr>
@@ -2210,86 +2236,6 @@
           <w:color w:val="7F0055"/>
           <w:sz w:val="20"/>
         </w:rPr>
-        <w:t>private</w:t>
-      </w:r>
-      <w:proofErr w:type="spellEnd"/>
-      <w:r>
-        <w:rPr>
-          <w:rFonts w:ascii="Consolas" w:eastAsia="Consolas" w:hAnsi="Consolas" w:cs="Consolas"/>
-          <w:color w:val="000000"/>
-          <w:sz w:val="20"/>
-        </w:rPr>
-        <w:t xml:space="preserve"> </w:t>
-      </w:r>
-      <w:proofErr w:type="spellStart"/>
-      <w:r>
-        <w:rPr>
-          <w:rFonts w:ascii="Consolas" w:eastAsia="Consolas" w:hAnsi="Consolas" w:cs="Consolas"/>
-          <w:b/>
-          <w:color w:val="7F0055"/>
-          <w:sz w:val="20"/>
-        </w:rPr>
-        <w:t>int</w:t>
-      </w:r>
-      <w:proofErr w:type="spellEnd"/>
-      <w:r>
-        <w:rPr>
-          <w:rFonts w:ascii="Consolas" w:eastAsia="Consolas" w:hAnsi="Consolas" w:cs="Consolas"/>
-          <w:color w:val="000000"/>
-          <w:sz w:val="20"/>
-        </w:rPr>
-        <w:t xml:space="preserve"> </w:t>
-      </w:r>
-      <w:r>
-        <w:rPr>
-          <w:rFonts w:ascii="Consolas" w:eastAsia="Consolas" w:hAnsi="Consolas" w:cs="Consolas"/>
-          <w:color w:val="0000C0"/>
-          <w:sz w:val="20"/>
-        </w:rPr>
-        <w:t>PENA_CONDENACAO_CUMPLICES</w:t>
-      </w:r>
-      <w:r>
-        <w:rPr>
-          <w:rFonts w:ascii="Consolas" w:eastAsia="Consolas" w:hAnsi="Consolas" w:cs="Consolas"/>
-          <w:color w:val="000000"/>
-          <w:sz w:val="20"/>
-        </w:rPr>
-        <w:t xml:space="preserve"> = 11;</w:t>
-      </w:r>
-    </w:p>
-    <w:p>
-      <w:pPr>
-        <w:spacing w:after="0" w:line="240" w:lineRule="auto"/>
-        <w:rPr>
-          <w:rFonts w:ascii="Consolas" w:eastAsia="Consolas" w:hAnsi="Consolas" w:cs="Consolas"/>
-          <w:sz w:val="20"/>
-        </w:rPr>
-      </w:pPr>
-    </w:p>
-    <w:p>
-      <w:pPr>
-        <w:spacing w:after="0" w:line="240" w:lineRule="auto"/>
-        <w:rPr>
-          <w:rFonts w:ascii="Consolas" w:eastAsia="Consolas" w:hAnsi="Consolas" w:cs="Consolas"/>
-          <w:sz w:val="20"/>
-        </w:rPr>
-      </w:pPr>
-      <w:r>
-        <w:rPr>
-          <w:rFonts w:ascii="Consolas" w:eastAsia="Consolas" w:hAnsi="Consolas" w:cs="Consolas"/>
-          <w:color w:val="000000"/>
-          <w:sz w:val="20"/>
-        </w:rPr>
-        <w:t xml:space="preserve">   </w:t>
-      </w:r>
-      <w:proofErr w:type="spellStart"/>
-      <w:r>
-        <w:rPr>
-          <w:rFonts w:ascii="Consolas" w:eastAsia="Consolas" w:hAnsi="Consolas" w:cs="Consolas"/>
-          <w:b/>
-          <w:color w:val="7F0055"/>
-          <w:sz w:val="20"/>
-        </w:rPr>
         <w:t>public</w:t>
       </w:r>
       <w:proofErr w:type="spellEnd"/>
@@ -2318,18 +2264,8 @@
           <w:color w:val="000000"/>
           <w:sz w:val="20"/>
         </w:rPr>
-        <w:t xml:space="preserve"> </w:t>
-      </w:r>
-      <w:proofErr w:type="gramStart"/>
-      <w:r>
-        <w:rPr>
-          <w:rFonts w:ascii="Consolas" w:eastAsia="Consolas" w:hAnsi="Consolas" w:cs="Consolas"/>
-          <w:color w:val="000000"/>
-          <w:sz w:val="20"/>
-        </w:rPr>
-        <w:t>Resposta{</w:t>
-      </w:r>
-      <w:proofErr w:type="gramEnd"/>
+        <w:t xml:space="preserve"> Resposta{</w:t>
+      </w:r>
     </w:p>
     <w:p>
       <w:pPr>
@@ -2467,7 +2403,6 @@
         <w:t xml:space="preserve"> </w:t>
       </w:r>
       <w:proofErr w:type="spellStart"/>
-      <w:proofErr w:type="gramStart"/>
       <w:r>
         <w:rPr>
           <w:rFonts w:ascii="Consolas" w:eastAsia="Consolas" w:hAnsi="Consolas" w:cs="Consolas"/>
@@ -2483,16 +2418,7 @@
           <w:color w:val="000000"/>
           <w:sz w:val="20"/>
         </w:rPr>
-        <w:t>(</w:t>
-      </w:r>
-      <w:proofErr w:type="gramEnd"/>
-      <w:r>
-        <w:rPr>
-          <w:rFonts w:ascii="Consolas" w:eastAsia="Consolas" w:hAnsi="Consolas" w:cs="Consolas"/>
-          <w:color w:val="000000"/>
-          <w:sz w:val="20"/>
-        </w:rPr>
-        <w:t xml:space="preserve">Resposta </w:t>
+        <w:t xml:space="preserve">(Resposta </w:t>
       </w:r>
       <w:proofErr w:type="spellStart"/>
       <w:r>
@@ -2738,18 +2664,8 @@
           <w:color w:val="0000C0"/>
           <w:sz w:val="20"/>
         </w:rPr>
-        <w:t>PENA_CONDENACAO_</w:t>
-      </w:r>
-      <w:proofErr w:type="gramStart"/>
-      <w:r>
-        <w:rPr>
-          <w:rFonts w:ascii="Consolas" w:eastAsia="Consolas" w:hAnsi="Consolas" w:cs="Consolas"/>
-          <w:color w:val="0000C0"/>
-          <w:sz w:val="20"/>
-        </w:rPr>
-        <w:t>MUTUA</w:t>
-      </w:r>
-      <w:proofErr w:type="gramEnd"/>
+        <w:t>PENA_CONDENACAO_MUTUA</w:t>
+      </w:r>
       <w:r>
         <w:rPr>
           <w:rFonts w:ascii="Consolas" w:eastAsia="Consolas" w:hAnsi="Consolas" w:cs="Consolas"/>
@@ -3279,7 +3195,6 @@
         <w:t xml:space="preserve"> </w:t>
       </w:r>
       <w:proofErr w:type="spellStart"/>
-      <w:proofErr w:type="gramStart"/>
       <w:r>
         <w:rPr>
           <w:rFonts w:ascii="Consolas" w:eastAsia="Consolas" w:hAnsi="Consolas" w:cs="Consolas"/>
@@ -3288,7 +3203,6 @@
         <w:t>org.junit.jupiter.api.Assertions</w:t>
       </w:r>
       <w:proofErr w:type="spellEnd"/>
-      <w:proofErr w:type="gramEnd"/>
       <w:r>
         <w:rPr>
           <w:rFonts w:ascii="Consolas" w:eastAsia="Consolas" w:hAnsi="Consolas" w:cs="Consolas"/>
@@ -3331,7 +3245,6 @@
         <w:t xml:space="preserve"> </w:t>
       </w:r>
       <w:proofErr w:type="spellStart"/>
-      <w:proofErr w:type="gramStart"/>
       <w:r>
         <w:rPr>
           <w:rFonts w:ascii="Consolas" w:eastAsia="Consolas" w:hAnsi="Consolas" w:cs="Consolas"/>
@@ -3340,7 +3253,6 @@
         <w:t>org.junit.jupiter.api.Test</w:t>
       </w:r>
       <w:proofErr w:type="spellEnd"/>
-      <w:proofErr w:type="gramEnd"/>
       <w:r>
         <w:rPr>
           <w:rFonts w:ascii="Consolas" w:eastAsia="Consolas" w:hAnsi="Consolas" w:cs="Consolas"/>
@@ -3457,7 +3369,6 @@
         <w:t xml:space="preserve"> </w:t>
       </w:r>
       <w:proofErr w:type="spellStart"/>
-      <w:proofErr w:type="gramStart"/>
       <w:r>
         <w:rPr>
           <w:rFonts w:ascii="Consolas" w:eastAsia="Consolas" w:hAnsi="Consolas" w:cs="Consolas"/>
@@ -3471,15 +3382,7 @@
           <w:rFonts w:ascii="Consolas" w:eastAsia="Consolas" w:hAnsi="Consolas" w:cs="Consolas"/>
           <w:sz w:val="18"/>
         </w:rPr>
-        <w:t>(</w:t>
-      </w:r>
-      <w:proofErr w:type="gramEnd"/>
-      <w:r>
-        <w:rPr>
-          <w:rFonts w:ascii="Consolas" w:eastAsia="Consolas" w:hAnsi="Consolas" w:cs="Consolas"/>
-          <w:sz w:val="18"/>
-        </w:rPr>
-        <w:t>) {</w:t>
+        <w:t>() {</w:t>
       </w:r>
     </w:p>
     <w:p>
@@ -3505,7 +3408,6 @@
         <w:tab/>
       </w:r>
       <w:proofErr w:type="spellStart"/>
-      <w:proofErr w:type="gramStart"/>
       <w:r>
         <w:rPr>
           <w:rFonts w:ascii="Consolas" w:eastAsia="Consolas" w:hAnsi="Consolas" w:cs="Consolas"/>
@@ -3519,15 +3421,7 @@
           <w:rFonts w:ascii="Consolas" w:eastAsia="Consolas" w:hAnsi="Consolas" w:cs="Consolas"/>
           <w:sz w:val="18"/>
         </w:rPr>
-        <w:t>(</w:t>
-      </w:r>
-      <w:proofErr w:type="gramEnd"/>
-      <w:r>
-        <w:rPr>
-          <w:rFonts w:ascii="Consolas" w:eastAsia="Consolas" w:hAnsi="Consolas" w:cs="Consolas"/>
-          <w:sz w:val="18"/>
-        </w:rPr>
-        <w:t>"</w:t>
+        <w:t>("</w:t>
       </w:r>
       <w:proofErr w:type="spellStart"/>
       <w:r>
@@ -3672,52 +3566,3211 @@
     <w:p>
       <w:pPr>
         <w:rPr>
+          <w:rFonts w:ascii="Consolas" w:eastAsia="Consolas" w:hAnsi="Consolas" w:cs="Consolas"/>
+          <w:b/>
+          <w:color w:val="FF0000"/>
+          <w:sz w:val="28"/>
+        </w:rPr>
+      </w:pPr>
+      <w:r>
+        <w:rPr>
+          <w:rFonts w:ascii="Consolas" w:eastAsia="Consolas" w:hAnsi="Consolas" w:cs="Consolas"/>
+          <w:b/>
+          <w:color w:val="FF0000"/>
+          <w:sz w:val="28"/>
+        </w:rPr>
+        <w:t>ERRO: Não há importação pa</w:t>
+      </w:r>
+      <w:r>
+        <w:rPr>
+          <w:rFonts w:ascii="Consolas" w:eastAsia="Consolas" w:hAnsi="Consolas" w:cs="Consolas"/>
+          <w:b/>
+          <w:color w:val="FF0000"/>
+          <w:sz w:val="28"/>
+        </w:rPr>
+        <w:t xml:space="preserve">ra o </w:t>
+      </w:r>
+      <w:proofErr w:type="spellStart"/>
+      <w:r>
+        <w:rPr>
+          <w:rFonts w:ascii="Consolas" w:eastAsia="Consolas" w:hAnsi="Consolas" w:cs="Consolas"/>
+          <w:b/>
+          <w:color w:val="FF0000"/>
+          <w:sz w:val="28"/>
+        </w:rPr>
+        <w:t>enum</w:t>
+      </w:r>
+      <w:proofErr w:type="spellEnd"/>
+      <w:r>
+        <w:rPr>
+          <w:rFonts w:ascii="Consolas" w:eastAsia="Consolas" w:hAnsi="Consolas" w:cs="Consolas"/>
+          <w:b/>
+          <w:color w:val="FF0000"/>
+          <w:sz w:val="28"/>
+        </w:rPr>
+        <w:t xml:space="preserve"> e teste com erro.</w:t>
+      </w:r>
+    </w:p>
+    <w:p>
+      <w:pPr>
+        <w:rPr>
+          <w:rFonts w:ascii="Consolas" w:eastAsia="Consolas" w:hAnsi="Consolas" w:cs="Consolas"/>
+          <w:b/>
+          <w:color w:val="FF0000"/>
+          <w:sz w:val="28"/>
+        </w:rPr>
+      </w:pPr>
+    </w:p>
+    <w:p>
+      <w:pPr>
+        <w:rPr>
+          <w:rFonts w:ascii="Calibri" w:eastAsia="Calibri" w:hAnsi="Calibri" w:cs="Calibri"/>
+          <w:b/>
+          <w:color w:val="004000"/>
+          <w:sz w:val="32"/>
+        </w:rPr>
+      </w:pPr>
+      <w:r>
+        <w:rPr>
+          <w:rFonts w:ascii="Calibri" w:eastAsia="Calibri" w:hAnsi="Calibri" w:cs="Calibri"/>
+          <w:b/>
+          <w:color w:val="004000"/>
+          <w:sz w:val="32"/>
+        </w:rPr>
+        <w:lastRenderedPageBreak/>
+        <w:t xml:space="preserve">TESTE </w:t>
+      </w:r>
+      <w:r>
+        <w:rPr>
+          <w:rFonts w:ascii="Calibri" w:eastAsia="Calibri" w:hAnsi="Calibri" w:cs="Calibri"/>
+          <w:b/>
+          <w:color w:val="004000"/>
+          <w:sz w:val="32"/>
+        </w:rPr>
+        <w:t>3</w:t>
+      </w:r>
+    </w:p>
+    <w:p>
+      <w:pPr>
+        <w:spacing w:after="0"/>
+        <w:rPr>
+          <w:rFonts w:ascii="Consolas" w:eastAsia="Consolas" w:hAnsi="Consolas" w:cs="Consolas"/>
+          <w:color w:val="0000A0"/>
+          <w:sz w:val="18"/>
+        </w:rPr>
+      </w:pPr>
+      <w:r>
+        <w:rPr>
+          <w:rFonts w:ascii="Ebrima" w:eastAsia="Ebrima" w:hAnsi="Ebrima" w:cs="Ebrima"/>
+          <w:b/>
+          <w:color w:val="0000A0"/>
+          <w:sz w:val="24"/>
+        </w:rPr>
+        <w:t>JulgamentoPrisioneiro.java</w:t>
+      </w:r>
+    </w:p>
+    <w:p>
+      <w:pPr>
+        <w:spacing w:after="0"/>
+        <w:rPr>
+          <w:rFonts w:ascii="Consolas" w:eastAsia="Consolas" w:hAnsi="Consolas" w:cs="Consolas"/>
+          <w:b/>
+          <w:sz w:val="18"/>
+        </w:rPr>
+      </w:pPr>
+    </w:p>
+    <w:p>
+      <w:pPr>
+        <w:spacing w:after="0" w:line="240" w:lineRule="auto"/>
+        <w:rPr>
+          <w:rFonts w:ascii="Consolas" w:eastAsia="Consolas" w:hAnsi="Consolas" w:cs="Consolas"/>
+          <w:sz w:val="20"/>
+        </w:rPr>
+      </w:pPr>
+    </w:p>
+    <w:p>
+      <w:pPr>
+        <w:spacing w:after="0" w:line="240" w:lineRule="auto"/>
+        <w:rPr>
+          <w:rFonts w:ascii="Consolas" w:eastAsia="Consolas" w:hAnsi="Consolas" w:cs="Consolas"/>
+          <w:sz w:val="20"/>
+        </w:rPr>
+      </w:pPr>
+      <w:proofErr w:type="spellStart"/>
+      <w:r>
+        <w:rPr>
+          <w:rFonts w:ascii="Consolas" w:eastAsia="Consolas" w:hAnsi="Consolas" w:cs="Consolas"/>
+          <w:b/>
+          <w:color w:val="7F0055"/>
+          <w:sz w:val="20"/>
+        </w:rPr>
+        <w:t>public</w:t>
+      </w:r>
+      <w:proofErr w:type="spellEnd"/>
+      <w:r>
+        <w:rPr>
+          <w:rFonts w:ascii="Consolas" w:eastAsia="Consolas" w:hAnsi="Consolas" w:cs="Consolas"/>
+          <w:color w:val="000000"/>
+          <w:sz w:val="20"/>
+        </w:rPr>
+        <w:t xml:space="preserve"> </w:t>
+      </w:r>
+      <w:proofErr w:type="spellStart"/>
+      <w:r>
+        <w:rPr>
+          <w:rFonts w:ascii="Consolas" w:eastAsia="Consolas" w:hAnsi="Consolas" w:cs="Consolas"/>
+          <w:b/>
+          <w:color w:val="7F0055"/>
+          <w:sz w:val="20"/>
+        </w:rPr>
+        <w:t>class</w:t>
+      </w:r>
+      <w:proofErr w:type="spellEnd"/>
+      <w:r>
+        <w:rPr>
+          <w:rFonts w:ascii="Consolas" w:eastAsia="Consolas" w:hAnsi="Consolas" w:cs="Consolas"/>
+          <w:color w:val="000000"/>
+          <w:sz w:val="20"/>
+        </w:rPr>
+        <w:t xml:space="preserve"> </w:t>
+      </w:r>
+      <w:proofErr w:type="spellStart"/>
+      <w:r>
+        <w:rPr>
+          <w:rFonts w:ascii="Consolas" w:eastAsia="Consolas" w:hAnsi="Consolas" w:cs="Consolas"/>
+          <w:color w:val="000000"/>
+          <w:sz w:val="20"/>
+        </w:rPr>
+        <w:t>JulgamentoPrisioneiro</w:t>
+      </w:r>
+      <w:proofErr w:type="spellEnd"/>
+      <w:r>
+        <w:rPr>
+          <w:rFonts w:ascii="Consolas" w:eastAsia="Consolas" w:hAnsi="Consolas" w:cs="Consolas"/>
+          <w:color w:val="000000"/>
+          <w:sz w:val="20"/>
+        </w:rPr>
+        <w:t xml:space="preserve"> {</w:t>
+      </w:r>
+    </w:p>
+    <w:p>
+      <w:pPr>
+        <w:spacing w:after="0" w:line="240" w:lineRule="auto"/>
+        <w:rPr>
+          <w:rFonts w:ascii="Consolas" w:eastAsia="Consolas" w:hAnsi="Consolas" w:cs="Consolas"/>
+          <w:sz w:val="20"/>
+        </w:rPr>
+      </w:pPr>
+      <w:r>
+        <w:rPr>
+          <w:rFonts w:ascii="Consolas" w:eastAsia="Consolas" w:hAnsi="Consolas" w:cs="Consolas"/>
+          <w:color w:val="000000"/>
+          <w:sz w:val="20"/>
+        </w:rPr>
+        <w:t xml:space="preserve">   </w:t>
+      </w:r>
+      <w:proofErr w:type="spellStart"/>
+      <w:r>
+        <w:rPr>
+          <w:rFonts w:ascii="Consolas" w:eastAsia="Consolas" w:hAnsi="Consolas" w:cs="Consolas"/>
+          <w:b/>
+          <w:color w:val="7F0055"/>
+          <w:sz w:val="20"/>
+        </w:rPr>
+        <w:t>private</w:t>
+      </w:r>
+      <w:proofErr w:type="spellEnd"/>
+      <w:r>
+        <w:rPr>
+          <w:rFonts w:ascii="Consolas" w:eastAsia="Consolas" w:hAnsi="Consolas" w:cs="Consolas"/>
+          <w:color w:val="000000"/>
+          <w:sz w:val="20"/>
+        </w:rPr>
+        <w:t xml:space="preserve"> </w:t>
+      </w:r>
+      <w:proofErr w:type="spellStart"/>
+      <w:r>
+        <w:rPr>
+          <w:rFonts w:ascii="Consolas" w:eastAsia="Consolas" w:hAnsi="Consolas" w:cs="Consolas"/>
+          <w:b/>
+          <w:color w:val="7F0055"/>
+          <w:sz w:val="20"/>
+        </w:rPr>
+        <w:t>int</w:t>
+      </w:r>
+      <w:proofErr w:type="spellEnd"/>
+      <w:r>
+        <w:rPr>
+          <w:rFonts w:ascii="Consolas" w:eastAsia="Consolas" w:hAnsi="Consolas" w:cs="Consolas"/>
+          <w:color w:val="000000"/>
+          <w:sz w:val="20"/>
+        </w:rPr>
+        <w:t xml:space="preserve"> </w:t>
+      </w:r>
+      <w:r>
+        <w:rPr>
+          <w:rFonts w:ascii="Consolas" w:eastAsia="Consolas" w:hAnsi="Consolas" w:cs="Consolas"/>
+          <w:color w:val="0000C0"/>
+          <w:sz w:val="20"/>
+        </w:rPr>
+        <w:t>PENA_INOCENCIA</w:t>
+      </w:r>
+      <w:r>
+        <w:rPr>
+          <w:rFonts w:ascii="Consolas" w:eastAsia="Consolas" w:hAnsi="Consolas" w:cs="Consolas"/>
+          <w:color w:val="000000"/>
+          <w:sz w:val="20"/>
+        </w:rPr>
+        <w:t xml:space="preserve"> = 10;</w:t>
+      </w:r>
+    </w:p>
+    <w:p>
+      <w:pPr>
+        <w:spacing w:after="0" w:line="240" w:lineRule="auto"/>
+        <w:rPr>
+          <w:rFonts w:ascii="Consolas" w:eastAsia="Consolas" w:hAnsi="Consolas" w:cs="Consolas"/>
+          <w:sz w:val="20"/>
+        </w:rPr>
+      </w:pPr>
+      <w:r>
+        <w:rPr>
+          <w:rFonts w:ascii="Consolas" w:eastAsia="Consolas" w:hAnsi="Consolas" w:cs="Consolas"/>
+          <w:color w:val="000000"/>
+          <w:sz w:val="20"/>
+        </w:rPr>
+        <w:t xml:space="preserve">   </w:t>
+      </w:r>
+      <w:proofErr w:type="spellStart"/>
+      <w:r>
+        <w:rPr>
+          <w:rFonts w:ascii="Consolas" w:eastAsia="Consolas" w:hAnsi="Consolas" w:cs="Consolas"/>
+          <w:b/>
+          <w:color w:val="7F0055"/>
+          <w:sz w:val="20"/>
+        </w:rPr>
+        <w:t>private</w:t>
+      </w:r>
+      <w:proofErr w:type="spellEnd"/>
+      <w:r>
+        <w:rPr>
+          <w:rFonts w:ascii="Consolas" w:eastAsia="Consolas" w:hAnsi="Consolas" w:cs="Consolas"/>
+          <w:color w:val="000000"/>
+          <w:sz w:val="20"/>
+        </w:rPr>
+        <w:t xml:space="preserve"> </w:t>
+      </w:r>
+      <w:proofErr w:type="spellStart"/>
+      <w:r>
+        <w:rPr>
+          <w:rFonts w:ascii="Consolas" w:eastAsia="Consolas" w:hAnsi="Consolas" w:cs="Consolas"/>
+          <w:b/>
+          <w:color w:val="7F0055"/>
+          <w:sz w:val="20"/>
+        </w:rPr>
+        <w:t>int</w:t>
+      </w:r>
+      <w:proofErr w:type="spellEnd"/>
+      <w:r>
+        <w:rPr>
+          <w:rFonts w:ascii="Consolas" w:eastAsia="Consolas" w:hAnsi="Consolas" w:cs="Consolas"/>
+          <w:color w:val="000000"/>
+          <w:sz w:val="20"/>
+        </w:rPr>
+        <w:t xml:space="preserve"> </w:t>
+      </w:r>
+      <w:r>
+        <w:rPr>
+          <w:rFonts w:ascii="Consolas" w:eastAsia="Consolas" w:hAnsi="Consolas" w:cs="Consolas"/>
+          <w:color w:val="0000C0"/>
+          <w:sz w:val="20"/>
+        </w:rPr>
+        <w:t>PENA_CONDENACAO_MUTUA</w:t>
+      </w:r>
+      <w:r>
+        <w:rPr>
+          <w:rFonts w:ascii="Consolas" w:eastAsia="Consolas" w:hAnsi="Consolas" w:cs="Consolas"/>
+          <w:color w:val="000000"/>
+          <w:sz w:val="20"/>
+        </w:rPr>
+        <w:t xml:space="preserve"> = 15;</w:t>
+      </w:r>
+    </w:p>
+    <w:p>
+      <w:pPr>
+        <w:spacing w:after="0" w:line="240" w:lineRule="auto"/>
+        <w:rPr>
+          <w:rFonts w:ascii="Consolas" w:eastAsia="Consolas" w:hAnsi="Consolas" w:cs="Consolas"/>
+          <w:sz w:val="20"/>
+        </w:rPr>
+      </w:pPr>
+      <w:r>
+        <w:rPr>
+          <w:rFonts w:ascii="Consolas" w:eastAsia="Consolas" w:hAnsi="Consolas" w:cs="Consolas"/>
+          <w:color w:val="000000"/>
+          <w:sz w:val="20"/>
+        </w:rPr>
+        <w:t xml:space="preserve">   </w:t>
+      </w:r>
+      <w:proofErr w:type="spellStart"/>
+      <w:r>
+        <w:rPr>
+          <w:rFonts w:ascii="Consolas" w:eastAsia="Consolas" w:hAnsi="Consolas" w:cs="Consolas"/>
+          <w:b/>
+          <w:color w:val="7F0055"/>
+          <w:sz w:val="20"/>
+        </w:rPr>
+        <w:t>private</w:t>
+      </w:r>
+      <w:proofErr w:type="spellEnd"/>
+      <w:r>
+        <w:rPr>
+          <w:rFonts w:ascii="Consolas" w:eastAsia="Consolas" w:hAnsi="Consolas" w:cs="Consolas"/>
+          <w:color w:val="000000"/>
+          <w:sz w:val="20"/>
+        </w:rPr>
+        <w:t xml:space="preserve"> </w:t>
+      </w:r>
+      <w:proofErr w:type="spellStart"/>
+      <w:r>
+        <w:rPr>
+          <w:rFonts w:ascii="Consolas" w:eastAsia="Consolas" w:hAnsi="Consolas" w:cs="Consolas"/>
+          <w:b/>
+          <w:color w:val="7F0055"/>
+          <w:sz w:val="20"/>
+        </w:rPr>
+        <w:t>int</w:t>
+      </w:r>
+      <w:proofErr w:type="spellEnd"/>
+      <w:r>
+        <w:rPr>
+          <w:rFonts w:ascii="Consolas" w:eastAsia="Consolas" w:hAnsi="Consolas" w:cs="Consolas"/>
+          <w:color w:val="000000"/>
+          <w:sz w:val="20"/>
+        </w:rPr>
+        <w:t xml:space="preserve"> </w:t>
+      </w:r>
+      <w:r>
+        <w:rPr>
+          <w:rFonts w:ascii="Consolas" w:eastAsia="Consolas" w:hAnsi="Consolas" w:cs="Consolas"/>
+          <w:color w:val="0000C0"/>
+          <w:sz w:val="20"/>
+        </w:rPr>
+        <w:t>PENA_CONDENACAO_INDIVIDUAL</w:t>
+      </w:r>
+      <w:r>
+        <w:rPr>
+          <w:rFonts w:ascii="Consolas" w:eastAsia="Consolas" w:hAnsi="Consolas" w:cs="Consolas"/>
+          <w:color w:val="000000"/>
+          <w:sz w:val="20"/>
+        </w:rPr>
+        <w:t xml:space="preserve"> = 10;</w:t>
+      </w:r>
+    </w:p>
+    <w:p>
+      <w:pPr>
+        <w:spacing w:after="0" w:line="240" w:lineRule="auto"/>
+        <w:rPr>
+          <w:rFonts w:ascii="Consolas" w:eastAsia="Consolas" w:hAnsi="Consolas" w:cs="Consolas"/>
+          <w:sz w:val="20"/>
+        </w:rPr>
+      </w:pPr>
+      <w:r>
+        <w:rPr>
+          <w:rFonts w:ascii="Consolas" w:eastAsia="Consolas" w:hAnsi="Consolas" w:cs="Consolas"/>
+          <w:color w:val="000000"/>
+          <w:sz w:val="20"/>
+        </w:rPr>
+        <w:t xml:space="preserve">   </w:t>
+      </w:r>
+      <w:proofErr w:type="spellStart"/>
+      <w:r>
+        <w:rPr>
+          <w:rFonts w:ascii="Consolas" w:eastAsia="Consolas" w:hAnsi="Consolas" w:cs="Consolas"/>
+          <w:b/>
+          <w:color w:val="7F0055"/>
+          <w:sz w:val="20"/>
+        </w:rPr>
+        <w:t>private</w:t>
+      </w:r>
+      <w:proofErr w:type="spellEnd"/>
+      <w:r>
+        <w:rPr>
+          <w:rFonts w:ascii="Consolas" w:eastAsia="Consolas" w:hAnsi="Consolas" w:cs="Consolas"/>
+          <w:color w:val="000000"/>
+          <w:sz w:val="20"/>
+        </w:rPr>
+        <w:t xml:space="preserve"> </w:t>
+      </w:r>
+      <w:proofErr w:type="spellStart"/>
+      <w:r>
+        <w:rPr>
+          <w:rFonts w:ascii="Consolas" w:eastAsia="Consolas" w:hAnsi="Consolas" w:cs="Consolas"/>
+          <w:b/>
+          <w:color w:val="7F0055"/>
+          <w:sz w:val="20"/>
+        </w:rPr>
+        <w:t>int</w:t>
+      </w:r>
+      <w:proofErr w:type="spellEnd"/>
+      <w:r>
+        <w:rPr>
+          <w:rFonts w:ascii="Consolas" w:eastAsia="Consolas" w:hAnsi="Consolas" w:cs="Consolas"/>
+          <w:color w:val="000000"/>
+          <w:sz w:val="20"/>
+        </w:rPr>
+        <w:t xml:space="preserve"> </w:t>
+      </w:r>
+      <w:r>
+        <w:rPr>
+          <w:rFonts w:ascii="Consolas" w:eastAsia="Consolas" w:hAnsi="Consolas" w:cs="Consolas"/>
+          <w:color w:val="0000C0"/>
+          <w:sz w:val="20"/>
+        </w:rPr>
+        <w:t>PENA_CONDENACAO_CUMPLICES</w:t>
+      </w:r>
+      <w:r>
+        <w:rPr>
+          <w:rFonts w:ascii="Consolas" w:eastAsia="Consolas" w:hAnsi="Consolas" w:cs="Consolas"/>
+          <w:color w:val="000000"/>
+          <w:sz w:val="20"/>
+        </w:rPr>
+        <w:t xml:space="preserve"> = 11;</w:t>
+      </w:r>
+    </w:p>
+    <w:p>
+      <w:pPr>
+        <w:spacing w:after="0" w:line="240" w:lineRule="auto"/>
+        <w:rPr>
+          <w:rFonts w:ascii="Consolas" w:eastAsia="Consolas" w:hAnsi="Consolas" w:cs="Consolas"/>
+          <w:sz w:val="20"/>
+        </w:rPr>
+      </w:pPr>
+    </w:p>
+    <w:p>
+      <w:pPr>
+        <w:spacing w:after="0" w:line="240" w:lineRule="auto"/>
+        <w:rPr>
+          <w:rFonts w:ascii="Consolas" w:eastAsia="Consolas" w:hAnsi="Consolas" w:cs="Consolas"/>
+          <w:sz w:val="20"/>
+        </w:rPr>
+      </w:pPr>
+      <w:r>
+        <w:rPr>
+          <w:rFonts w:ascii="Consolas" w:eastAsia="Consolas" w:hAnsi="Consolas" w:cs="Consolas"/>
+          <w:color w:val="000000"/>
+          <w:sz w:val="20"/>
+        </w:rPr>
+        <w:t xml:space="preserve">   </w:t>
+      </w:r>
+      <w:proofErr w:type="spellStart"/>
+      <w:r>
+        <w:rPr>
+          <w:rFonts w:ascii="Consolas" w:eastAsia="Consolas" w:hAnsi="Consolas" w:cs="Consolas"/>
+          <w:b/>
+          <w:color w:val="7F0055"/>
+          <w:sz w:val="20"/>
+        </w:rPr>
+        <w:t>public</w:t>
+      </w:r>
+      <w:proofErr w:type="spellEnd"/>
+      <w:r>
+        <w:rPr>
+          <w:rFonts w:ascii="Consolas" w:eastAsia="Consolas" w:hAnsi="Consolas" w:cs="Consolas"/>
+          <w:color w:val="000000"/>
+          <w:sz w:val="20"/>
+        </w:rPr>
+        <w:t xml:space="preserve"> </w:t>
+      </w:r>
+      <w:proofErr w:type="spellStart"/>
+      <w:r>
+        <w:rPr>
+          <w:rFonts w:ascii="Consolas" w:eastAsia="Consolas" w:hAnsi="Consolas" w:cs="Consolas"/>
+          <w:b/>
+          <w:color w:val="7F0055"/>
+          <w:sz w:val="20"/>
+        </w:rPr>
+        <w:t>enum</w:t>
+      </w:r>
+      <w:proofErr w:type="spellEnd"/>
+      <w:r>
+        <w:rPr>
+          <w:rFonts w:ascii="Consolas" w:eastAsia="Consolas" w:hAnsi="Consolas" w:cs="Consolas"/>
+          <w:color w:val="000000"/>
+          <w:sz w:val="20"/>
+        </w:rPr>
+        <w:t xml:space="preserve"> Resposta{</w:t>
+      </w:r>
+    </w:p>
+    <w:p>
+      <w:pPr>
+        <w:spacing w:after="0" w:line="240" w:lineRule="auto"/>
+        <w:rPr>
+          <w:rFonts w:ascii="Consolas" w:eastAsia="Consolas" w:hAnsi="Consolas" w:cs="Consolas"/>
+          <w:sz w:val="20"/>
+        </w:rPr>
+      </w:pPr>
+      <w:r>
+        <w:rPr>
+          <w:rFonts w:ascii="Consolas" w:eastAsia="Consolas" w:hAnsi="Consolas" w:cs="Consolas"/>
+          <w:color w:val="000000"/>
+          <w:sz w:val="20"/>
+        </w:rPr>
+        <w:tab/>
+        <w:t xml:space="preserve">   </w:t>
+      </w:r>
+      <w:r>
+        <w:rPr>
+          <w:rFonts w:ascii="Consolas" w:eastAsia="Consolas" w:hAnsi="Consolas" w:cs="Consolas"/>
+          <w:b/>
+          <w:i/>
+          <w:color w:val="0000C0"/>
+          <w:sz w:val="20"/>
+        </w:rPr>
+        <w:t>NEGACAO</w:t>
+      </w:r>
+      <w:r>
+        <w:rPr>
+          <w:rFonts w:ascii="Consolas" w:eastAsia="Consolas" w:hAnsi="Consolas" w:cs="Consolas"/>
+          <w:color w:val="000000"/>
+          <w:sz w:val="20"/>
+        </w:rPr>
+        <w:t xml:space="preserve">, </w:t>
+      </w:r>
+      <w:r>
+        <w:rPr>
+          <w:rFonts w:ascii="Consolas" w:eastAsia="Consolas" w:hAnsi="Consolas" w:cs="Consolas"/>
+          <w:b/>
+          <w:i/>
+          <w:color w:val="0000C0"/>
+          <w:sz w:val="20"/>
+          <w:shd w:val="clear" w:color="auto" w:fill="D4D4D4"/>
+        </w:rPr>
+        <w:t>DELACAO</w:t>
+      </w:r>
+    </w:p>
+    <w:p>
+      <w:pPr>
+        <w:spacing w:after="0" w:line="240" w:lineRule="auto"/>
+        <w:rPr>
+          <w:rFonts w:ascii="Consolas" w:eastAsia="Consolas" w:hAnsi="Consolas" w:cs="Consolas"/>
+          <w:sz w:val="20"/>
+        </w:rPr>
+      </w:pPr>
+      <w:r>
+        <w:rPr>
+          <w:rFonts w:ascii="Consolas" w:eastAsia="Consolas" w:hAnsi="Consolas" w:cs="Consolas"/>
+          <w:color w:val="000000"/>
+          <w:sz w:val="20"/>
+        </w:rPr>
+        <w:t xml:space="preserve">   }</w:t>
+      </w:r>
+    </w:p>
+    <w:p>
+      <w:pPr>
+        <w:spacing w:after="0" w:line="240" w:lineRule="auto"/>
+        <w:rPr>
+          <w:rFonts w:ascii="Consolas" w:eastAsia="Consolas" w:hAnsi="Consolas" w:cs="Consolas"/>
+          <w:sz w:val="20"/>
+        </w:rPr>
+      </w:pPr>
+      <w:r>
+        <w:rPr>
+          <w:rFonts w:ascii="Consolas" w:eastAsia="Consolas" w:hAnsi="Consolas" w:cs="Consolas"/>
+          <w:color w:val="000000"/>
+          <w:sz w:val="20"/>
+        </w:rPr>
+        <w:t xml:space="preserve">   </w:t>
+      </w:r>
+    </w:p>
+    <w:p>
+      <w:pPr>
+        <w:spacing w:after="0" w:line="240" w:lineRule="auto"/>
+        <w:rPr>
+          <w:rFonts w:ascii="Consolas" w:eastAsia="Consolas" w:hAnsi="Consolas" w:cs="Consolas"/>
+          <w:sz w:val="20"/>
+        </w:rPr>
+      </w:pPr>
+      <w:r>
+        <w:rPr>
+          <w:rFonts w:ascii="Consolas" w:eastAsia="Consolas" w:hAnsi="Consolas" w:cs="Consolas"/>
+          <w:color w:val="000000"/>
+          <w:sz w:val="20"/>
+        </w:rPr>
+        <w:t xml:space="preserve">   </w:t>
+      </w:r>
+      <w:proofErr w:type="spellStart"/>
+      <w:r>
+        <w:rPr>
+          <w:rFonts w:ascii="Consolas" w:eastAsia="Consolas" w:hAnsi="Consolas" w:cs="Consolas"/>
+          <w:b/>
+          <w:color w:val="7F0055"/>
+          <w:sz w:val="20"/>
+        </w:rPr>
+        <w:t>public</w:t>
+      </w:r>
+      <w:proofErr w:type="spellEnd"/>
+      <w:r>
+        <w:rPr>
+          <w:rFonts w:ascii="Consolas" w:eastAsia="Consolas" w:hAnsi="Consolas" w:cs="Consolas"/>
+          <w:color w:val="000000"/>
+          <w:sz w:val="20"/>
+        </w:rPr>
+        <w:t xml:space="preserve"> </w:t>
+      </w:r>
+      <w:proofErr w:type="spellStart"/>
+      <w:r>
+        <w:rPr>
+          <w:rFonts w:ascii="Consolas" w:eastAsia="Consolas" w:hAnsi="Consolas" w:cs="Consolas"/>
+          <w:b/>
+          <w:color w:val="7F0055"/>
+          <w:sz w:val="20"/>
+        </w:rPr>
+        <w:t>int</w:t>
+      </w:r>
+      <w:proofErr w:type="spellEnd"/>
+      <w:r>
+        <w:rPr>
+          <w:rFonts w:ascii="Consolas" w:eastAsia="Consolas" w:hAnsi="Consolas" w:cs="Consolas"/>
+          <w:color w:val="000000"/>
+          <w:sz w:val="20"/>
+        </w:rPr>
+        <w:t xml:space="preserve"> </w:t>
+      </w:r>
+      <w:proofErr w:type="spellStart"/>
+      <w:r>
+        <w:rPr>
+          <w:rFonts w:ascii="Consolas" w:eastAsia="Consolas" w:hAnsi="Consolas" w:cs="Consolas"/>
+          <w:color w:val="000000"/>
+          <w:sz w:val="20"/>
+        </w:rPr>
+        <w:t>calculaPena</w:t>
+      </w:r>
+      <w:proofErr w:type="spellEnd"/>
+      <w:r>
+        <w:rPr>
+          <w:rFonts w:ascii="Consolas" w:eastAsia="Consolas" w:hAnsi="Consolas" w:cs="Consolas"/>
+          <w:color w:val="000000"/>
+          <w:sz w:val="20"/>
+        </w:rPr>
+        <w:t xml:space="preserve">(Resposta </w:t>
+      </w:r>
+      <w:proofErr w:type="spellStart"/>
+      <w:r>
+        <w:rPr>
+          <w:rFonts w:ascii="Consolas" w:eastAsia="Consolas" w:hAnsi="Consolas" w:cs="Consolas"/>
+          <w:color w:val="6A3E3E"/>
+          <w:sz w:val="20"/>
+        </w:rPr>
+        <w:t>respostaPrisioneiroA</w:t>
+      </w:r>
+      <w:proofErr w:type="spellEnd"/>
+      <w:r>
+        <w:rPr>
+          <w:rFonts w:ascii="Consolas" w:eastAsia="Consolas" w:hAnsi="Consolas" w:cs="Consolas"/>
+          <w:color w:val="000000"/>
+          <w:sz w:val="20"/>
+        </w:rPr>
+        <w:t xml:space="preserve">, Resposta </w:t>
+      </w:r>
+      <w:proofErr w:type="spellStart"/>
+      <w:r>
+        <w:rPr>
+          <w:rFonts w:ascii="Consolas" w:eastAsia="Consolas" w:hAnsi="Consolas" w:cs="Consolas"/>
+          <w:color w:val="6A3E3E"/>
+          <w:sz w:val="20"/>
+        </w:rPr>
+        <w:t>respostaPrisioneiroB</w:t>
+      </w:r>
+      <w:proofErr w:type="spellEnd"/>
+      <w:r>
+        <w:rPr>
+          <w:rFonts w:ascii="Consolas" w:eastAsia="Consolas" w:hAnsi="Consolas" w:cs="Consolas"/>
+          <w:color w:val="000000"/>
+          <w:sz w:val="20"/>
+        </w:rPr>
+        <w:t>) {</w:t>
+      </w:r>
+    </w:p>
+    <w:p>
+      <w:pPr>
+        <w:spacing w:after="0" w:line="240" w:lineRule="auto"/>
+        <w:rPr>
+          <w:rFonts w:ascii="Consolas" w:eastAsia="Consolas" w:hAnsi="Consolas" w:cs="Consolas"/>
+          <w:sz w:val="20"/>
+        </w:rPr>
+      </w:pPr>
+      <w:r>
+        <w:rPr>
+          <w:rFonts w:ascii="Consolas" w:eastAsia="Consolas" w:hAnsi="Consolas" w:cs="Consolas"/>
+          <w:color w:val="000000"/>
+          <w:sz w:val="20"/>
+        </w:rPr>
+        <w:t xml:space="preserve">      </w:t>
+      </w:r>
+      <w:proofErr w:type="spellStart"/>
+      <w:r>
+        <w:rPr>
+          <w:rFonts w:ascii="Consolas" w:eastAsia="Consolas" w:hAnsi="Consolas" w:cs="Consolas"/>
+          <w:b/>
+          <w:color w:val="7F0055"/>
+          <w:sz w:val="20"/>
+        </w:rPr>
+        <w:t>if</w:t>
+      </w:r>
+      <w:proofErr w:type="spellEnd"/>
+      <w:r>
+        <w:rPr>
+          <w:rFonts w:ascii="Consolas" w:eastAsia="Consolas" w:hAnsi="Consolas" w:cs="Consolas"/>
+          <w:color w:val="000000"/>
+          <w:sz w:val="20"/>
+        </w:rPr>
+        <w:t xml:space="preserve"> (</w:t>
+      </w:r>
+      <w:proofErr w:type="spellStart"/>
+      <w:r>
+        <w:rPr>
+          <w:rFonts w:ascii="Consolas" w:eastAsia="Consolas" w:hAnsi="Consolas" w:cs="Consolas"/>
+          <w:color w:val="6A3E3E"/>
+          <w:sz w:val="20"/>
+        </w:rPr>
+        <w:t>respostaPrisioneiroA</w:t>
+      </w:r>
+      <w:proofErr w:type="spellEnd"/>
+      <w:r>
+        <w:rPr>
+          <w:rFonts w:ascii="Consolas" w:eastAsia="Consolas" w:hAnsi="Consolas" w:cs="Consolas"/>
+          <w:color w:val="000000"/>
+          <w:sz w:val="20"/>
+        </w:rPr>
+        <w:t xml:space="preserve"> == </w:t>
+      </w:r>
+      <w:proofErr w:type="spellStart"/>
+      <w:r>
+        <w:rPr>
+          <w:rFonts w:ascii="Consolas" w:eastAsia="Consolas" w:hAnsi="Consolas" w:cs="Consolas"/>
+          <w:color w:val="000000"/>
+          <w:sz w:val="20"/>
+        </w:rPr>
+        <w:t>Resposta.</w:t>
+      </w:r>
+      <w:r>
+        <w:rPr>
+          <w:rFonts w:ascii="Consolas" w:eastAsia="Consolas" w:hAnsi="Consolas" w:cs="Consolas"/>
+          <w:b/>
+          <w:i/>
+          <w:color w:val="0000C0"/>
+          <w:sz w:val="20"/>
+          <w:shd w:val="clear" w:color="auto" w:fill="D4D4D4"/>
+        </w:rPr>
+        <w:t>DELACAO</w:t>
+      </w:r>
+      <w:proofErr w:type="spellEnd"/>
+      <w:r>
+        <w:rPr>
+          <w:rFonts w:ascii="Consolas" w:eastAsia="Consolas" w:hAnsi="Consolas" w:cs="Consolas"/>
+          <w:color w:val="000000"/>
+          <w:sz w:val="20"/>
+        </w:rPr>
+        <w:t>) {</w:t>
+      </w:r>
+    </w:p>
+    <w:p>
+      <w:pPr>
+        <w:spacing w:after="0" w:line="240" w:lineRule="auto"/>
+        <w:rPr>
+          <w:rFonts w:ascii="Consolas" w:eastAsia="Consolas" w:hAnsi="Consolas" w:cs="Consolas"/>
+          <w:sz w:val="20"/>
+        </w:rPr>
+      </w:pPr>
+      <w:r>
+        <w:rPr>
+          <w:rFonts w:ascii="Consolas" w:eastAsia="Consolas" w:hAnsi="Consolas" w:cs="Consolas"/>
+          <w:color w:val="000000"/>
+          <w:sz w:val="20"/>
+        </w:rPr>
+        <w:t xml:space="preserve">          </w:t>
+      </w:r>
+      <w:proofErr w:type="spellStart"/>
+      <w:r>
+        <w:rPr>
+          <w:rFonts w:ascii="Consolas" w:eastAsia="Consolas" w:hAnsi="Consolas" w:cs="Consolas"/>
+          <w:b/>
+          <w:color w:val="7F0055"/>
+          <w:sz w:val="20"/>
+        </w:rPr>
+        <w:t>if</w:t>
+      </w:r>
+      <w:proofErr w:type="spellEnd"/>
+      <w:r>
+        <w:rPr>
+          <w:rFonts w:ascii="Consolas" w:eastAsia="Consolas" w:hAnsi="Consolas" w:cs="Consolas"/>
+          <w:color w:val="000000"/>
+          <w:sz w:val="20"/>
+        </w:rPr>
+        <w:t xml:space="preserve"> (</w:t>
+      </w:r>
+      <w:proofErr w:type="spellStart"/>
+      <w:r>
+        <w:rPr>
+          <w:rFonts w:ascii="Consolas" w:eastAsia="Consolas" w:hAnsi="Consolas" w:cs="Consolas"/>
+          <w:color w:val="6A3E3E"/>
+          <w:sz w:val="20"/>
+        </w:rPr>
+        <w:t>respostaPrisioneiroB</w:t>
+      </w:r>
+      <w:proofErr w:type="spellEnd"/>
+      <w:r>
+        <w:rPr>
+          <w:rFonts w:ascii="Consolas" w:eastAsia="Consolas" w:hAnsi="Consolas" w:cs="Consolas"/>
+          <w:color w:val="000000"/>
+          <w:sz w:val="20"/>
+        </w:rPr>
+        <w:t xml:space="preserve"> == </w:t>
+      </w:r>
+      <w:proofErr w:type="spellStart"/>
+      <w:r>
+        <w:rPr>
+          <w:rFonts w:ascii="Consolas" w:eastAsia="Consolas" w:hAnsi="Consolas" w:cs="Consolas"/>
+          <w:color w:val="000000"/>
+          <w:sz w:val="20"/>
+        </w:rPr>
+        <w:t>Resposta.</w:t>
+      </w:r>
+      <w:r>
+        <w:rPr>
+          <w:rFonts w:ascii="Consolas" w:eastAsia="Consolas" w:hAnsi="Consolas" w:cs="Consolas"/>
+          <w:b/>
+          <w:i/>
+          <w:color w:val="0000C0"/>
+          <w:sz w:val="20"/>
+          <w:shd w:val="clear" w:color="auto" w:fill="D4D4D4"/>
+        </w:rPr>
+        <w:t>DELACAO</w:t>
+      </w:r>
+      <w:proofErr w:type="spellEnd"/>
+      <w:r>
+        <w:rPr>
+          <w:rFonts w:ascii="Consolas" w:eastAsia="Consolas" w:hAnsi="Consolas" w:cs="Consolas"/>
+          <w:color w:val="000000"/>
+          <w:sz w:val="20"/>
+        </w:rPr>
+        <w:t>) {</w:t>
+      </w:r>
+    </w:p>
+    <w:p>
+      <w:pPr>
+        <w:spacing w:after="0" w:line="240" w:lineRule="auto"/>
+        <w:rPr>
+          <w:rFonts w:ascii="Consolas" w:eastAsia="Consolas" w:hAnsi="Consolas" w:cs="Consolas"/>
+          <w:sz w:val="20"/>
+        </w:rPr>
+      </w:pPr>
+      <w:r>
+        <w:rPr>
+          <w:rFonts w:ascii="Consolas" w:eastAsia="Consolas" w:hAnsi="Consolas" w:cs="Consolas"/>
+          <w:color w:val="000000"/>
+          <w:sz w:val="20"/>
+        </w:rPr>
+        <w:t xml:space="preserve">            </w:t>
+      </w:r>
+      <w:proofErr w:type="spellStart"/>
+      <w:r>
+        <w:rPr>
+          <w:rFonts w:ascii="Consolas" w:eastAsia="Consolas" w:hAnsi="Consolas" w:cs="Consolas"/>
+          <w:b/>
+          <w:color w:val="7F0055"/>
+          <w:sz w:val="20"/>
+        </w:rPr>
+        <w:t>return</w:t>
+      </w:r>
+      <w:proofErr w:type="spellEnd"/>
+      <w:r>
+        <w:rPr>
+          <w:rFonts w:ascii="Consolas" w:eastAsia="Consolas" w:hAnsi="Consolas" w:cs="Consolas"/>
+          <w:color w:val="000000"/>
+          <w:sz w:val="20"/>
+        </w:rPr>
+        <w:t xml:space="preserve"> </w:t>
+      </w:r>
+      <w:r>
+        <w:rPr>
+          <w:rFonts w:ascii="Consolas" w:eastAsia="Consolas" w:hAnsi="Consolas" w:cs="Consolas"/>
+          <w:color w:val="0000C0"/>
+          <w:sz w:val="20"/>
+        </w:rPr>
+        <w:t>PENA_CONDENACAO_MUTUA</w:t>
+      </w:r>
+      <w:r>
+        <w:rPr>
+          <w:rFonts w:ascii="Consolas" w:eastAsia="Consolas" w:hAnsi="Consolas" w:cs="Consolas"/>
+          <w:color w:val="000000"/>
+          <w:sz w:val="20"/>
+        </w:rPr>
+        <w:t>;</w:t>
+      </w:r>
+    </w:p>
+    <w:p>
+      <w:pPr>
+        <w:spacing w:after="0" w:line="240" w:lineRule="auto"/>
+        <w:rPr>
+          <w:rFonts w:ascii="Consolas" w:eastAsia="Consolas" w:hAnsi="Consolas" w:cs="Consolas"/>
+          <w:sz w:val="20"/>
+        </w:rPr>
+      </w:pPr>
+      <w:r>
+        <w:rPr>
+          <w:rFonts w:ascii="Consolas" w:eastAsia="Consolas" w:hAnsi="Consolas" w:cs="Consolas"/>
+          <w:color w:val="000000"/>
+          <w:sz w:val="20"/>
+        </w:rPr>
+        <w:t xml:space="preserve">          } </w:t>
+      </w:r>
+      <w:proofErr w:type="spellStart"/>
+      <w:r>
+        <w:rPr>
+          <w:rFonts w:ascii="Consolas" w:eastAsia="Consolas" w:hAnsi="Consolas" w:cs="Consolas"/>
+          <w:b/>
+          <w:color w:val="7F0055"/>
+          <w:sz w:val="20"/>
+        </w:rPr>
+        <w:t>else</w:t>
+      </w:r>
+      <w:proofErr w:type="spellEnd"/>
+      <w:r>
+        <w:rPr>
+          <w:rFonts w:ascii="Consolas" w:eastAsia="Consolas" w:hAnsi="Consolas" w:cs="Consolas"/>
+          <w:color w:val="000000"/>
+          <w:sz w:val="20"/>
+        </w:rPr>
+        <w:t xml:space="preserve"> {</w:t>
+      </w:r>
+    </w:p>
+    <w:p>
+      <w:pPr>
+        <w:spacing w:after="0" w:line="240" w:lineRule="auto"/>
+        <w:rPr>
+          <w:rFonts w:ascii="Consolas" w:eastAsia="Consolas" w:hAnsi="Consolas" w:cs="Consolas"/>
+          <w:sz w:val="20"/>
+        </w:rPr>
+      </w:pPr>
+      <w:r>
+        <w:rPr>
+          <w:rFonts w:ascii="Consolas" w:eastAsia="Consolas" w:hAnsi="Consolas" w:cs="Consolas"/>
+          <w:color w:val="000000"/>
+          <w:sz w:val="20"/>
+        </w:rPr>
+        <w:t xml:space="preserve">                 </w:t>
+      </w:r>
+      <w:proofErr w:type="spellStart"/>
+      <w:r>
+        <w:rPr>
+          <w:rFonts w:ascii="Consolas" w:eastAsia="Consolas" w:hAnsi="Consolas" w:cs="Consolas"/>
+          <w:b/>
+          <w:color w:val="7F0055"/>
+          <w:sz w:val="20"/>
+        </w:rPr>
+        <w:t>return</w:t>
+      </w:r>
+      <w:proofErr w:type="spellEnd"/>
+      <w:r>
+        <w:rPr>
+          <w:rFonts w:ascii="Consolas" w:eastAsia="Consolas" w:hAnsi="Consolas" w:cs="Consolas"/>
+          <w:color w:val="000000"/>
+          <w:sz w:val="20"/>
+        </w:rPr>
+        <w:t xml:space="preserve"> </w:t>
+      </w:r>
+      <w:r>
+        <w:rPr>
+          <w:rFonts w:ascii="Consolas" w:eastAsia="Consolas" w:hAnsi="Consolas" w:cs="Consolas"/>
+          <w:color w:val="0000C0"/>
+          <w:sz w:val="20"/>
+        </w:rPr>
+        <w:t>PENA_INOCENCIA</w:t>
+      </w:r>
+      <w:r>
+        <w:rPr>
+          <w:rFonts w:ascii="Consolas" w:eastAsia="Consolas" w:hAnsi="Consolas" w:cs="Consolas"/>
+          <w:color w:val="000000"/>
+          <w:sz w:val="20"/>
+        </w:rPr>
+        <w:t>;</w:t>
+      </w:r>
+    </w:p>
+    <w:p>
+      <w:pPr>
+        <w:spacing w:after="0" w:line="240" w:lineRule="auto"/>
+        <w:rPr>
+          <w:rFonts w:ascii="Consolas" w:eastAsia="Consolas" w:hAnsi="Consolas" w:cs="Consolas"/>
+          <w:sz w:val="20"/>
+        </w:rPr>
+      </w:pPr>
+      <w:r>
+        <w:rPr>
+          <w:rFonts w:ascii="Consolas" w:eastAsia="Consolas" w:hAnsi="Consolas" w:cs="Consolas"/>
+          <w:color w:val="000000"/>
+          <w:sz w:val="20"/>
+        </w:rPr>
+        <w:t xml:space="preserve">                 }</w:t>
+      </w:r>
+    </w:p>
+    <w:p>
+      <w:pPr>
+        <w:spacing w:after="0" w:line="240" w:lineRule="auto"/>
+        <w:rPr>
+          <w:rFonts w:ascii="Consolas" w:eastAsia="Consolas" w:hAnsi="Consolas" w:cs="Consolas"/>
+          <w:sz w:val="20"/>
+        </w:rPr>
+      </w:pPr>
+      <w:r>
+        <w:rPr>
+          <w:rFonts w:ascii="Consolas" w:eastAsia="Consolas" w:hAnsi="Consolas" w:cs="Consolas"/>
+          <w:color w:val="000000"/>
+          <w:sz w:val="20"/>
+        </w:rPr>
+        <w:t xml:space="preserve">       } </w:t>
+      </w:r>
+      <w:proofErr w:type="spellStart"/>
+      <w:r>
+        <w:rPr>
+          <w:rFonts w:ascii="Consolas" w:eastAsia="Consolas" w:hAnsi="Consolas" w:cs="Consolas"/>
+          <w:b/>
+          <w:color w:val="7F0055"/>
+          <w:sz w:val="20"/>
+        </w:rPr>
+        <w:t>else</w:t>
+      </w:r>
+      <w:proofErr w:type="spellEnd"/>
+      <w:r>
+        <w:rPr>
+          <w:rFonts w:ascii="Consolas" w:eastAsia="Consolas" w:hAnsi="Consolas" w:cs="Consolas"/>
+          <w:color w:val="000000"/>
+          <w:sz w:val="20"/>
+        </w:rPr>
+        <w:t xml:space="preserve"> {</w:t>
+      </w:r>
+    </w:p>
+    <w:p>
+      <w:pPr>
+        <w:spacing w:after="0" w:line="240" w:lineRule="auto"/>
+        <w:rPr>
+          <w:rFonts w:ascii="Consolas" w:eastAsia="Consolas" w:hAnsi="Consolas" w:cs="Consolas"/>
+          <w:sz w:val="20"/>
+        </w:rPr>
+      </w:pPr>
+      <w:r>
+        <w:rPr>
+          <w:rFonts w:ascii="Consolas" w:eastAsia="Consolas" w:hAnsi="Consolas" w:cs="Consolas"/>
+          <w:color w:val="000000"/>
+          <w:sz w:val="20"/>
+        </w:rPr>
+        <w:t xml:space="preserve">                </w:t>
+      </w:r>
+      <w:proofErr w:type="spellStart"/>
+      <w:r>
+        <w:rPr>
+          <w:rFonts w:ascii="Consolas" w:eastAsia="Consolas" w:hAnsi="Consolas" w:cs="Consolas"/>
+          <w:b/>
+          <w:color w:val="7F0055"/>
+          <w:sz w:val="20"/>
+        </w:rPr>
+        <w:t>if</w:t>
+      </w:r>
+      <w:proofErr w:type="spellEnd"/>
+      <w:r>
+        <w:rPr>
+          <w:rFonts w:ascii="Consolas" w:eastAsia="Consolas" w:hAnsi="Consolas" w:cs="Consolas"/>
+          <w:color w:val="000000"/>
+          <w:sz w:val="20"/>
+        </w:rPr>
+        <w:t xml:space="preserve"> (</w:t>
+      </w:r>
+      <w:proofErr w:type="spellStart"/>
+      <w:r>
+        <w:rPr>
+          <w:rFonts w:ascii="Consolas" w:eastAsia="Consolas" w:hAnsi="Consolas" w:cs="Consolas"/>
+          <w:color w:val="6A3E3E"/>
+          <w:sz w:val="20"/>
+        </w:rPr>
+        <w:t>respostaPrisioneiroB</w:t>
+      </w:r>
+      <w:proofErr w:type="spellEnd"/>
+      <w:r>
+        <w:rPr>
+          <w:rFonts w:ascii="Consolas" w:eastAsia="Consolas" w:hAnsi="Consolas" w:cs="Consolas"/>
+          <w:color w:val="000000"/>
+          <w:sz w:val="20"/>
+        </w:rPr>
+        <w:t xml:space="preserve"> == </w:t>
+      </w:r>
+      <w:proofErr w:type="spellStart"/>
+      <w:r>
+        <w:rPr>
+          <w:rFonts w:ascii="Consolas" w:eastAsia="Consolas" w:hAnsi="Consolas" w:cs="Consolas"/>
+          <w:color w:val="000000"/>
+          <w:sz w:val="20"/>
+        </w:rPr>
+        <w:t>Resposta.</w:t>
+      </w:r>
+      <w:r>
+        <w:rPr>
+          <w:rFonts w:ascii="Consolas" w:eastAsia="Consolas" w:hAnsi="Consolas" w:cs="Consolas"/>
+          <w:b/>
+          <w:i/>
+          <w:color w:val="0000C0"/>
+          <w:sz w:val="20"/>
+          <w:shd w:val="clear" w:color="auto" w:fill="D4D4D4"/>
+        </w:rPr>
+        <w:t>DELACAO</w:t>
+      </w:r>
+      <w:proofErr w:type="spellEnd"/>
+      <w:r>
+        <w:rPr>
+          <w:rFonts w:ascii="Consolas" w:eastAsia="Consolas" w:hAnsi="Consolas" w:cs="Consolas"/>
+          <w:color w:val="000000"/>
+          <w:sz w:val="20"/>
+        </w:rPr>
+        <w:t>) {</w:t>
+      </w:r>
+    </w:p>
+    <w:p>
+      <w:pPr>
+        <w:spacing w:after="0" w:line="240" w:lineRule="auto"/>
+        <w:rPr>
+          <w:rFonts w:ascii="Consolas" w:eastAsia="Consolas" w:hAnsi="Consolas" w:cs="Consolas"/>
+          <w:sz w:val="20"/>
+        </w:rPr>
+      </w:pPr>
+      <w:r>
+        <w:rPr>
+          <w:rFonts w:ascii="Consolas" w:eastAsia="Consolas" w:hAnsi="Consolas" w:cs="Consolas"/>
+          <w:color w:val="000000"/>
+          <w:sz w:val="20"/>
+        </w:rPr>
+        <w:t xml:space="preserve">                    </w:t>
+      </w:r>
+      <w:proofErr w:type="spellStart"/>
+      <w:r>
+        <w:rPr>
+          <w:rFonts w:ascii="Consolas" w:eastAsia="Consolas" w:hAnsi="Consolas" w:cs="Consolas"/>
+          <w:b/>
+          <w:color w:val="7F0055"/>
+          <w:sz w:val="20"/>
+        </w:rPr>
+        <w:t>return</w:t>
+      </w:r>
+      <w:proofErr w:type="spellEnd"/>
+      <w:r>
+        <w:rPr>
+          <w:rFonts w:ascii="Consolas" w:eastAsia="Consolas" w:hAnsi="Consolas" w:cs="Consolas"/>
+          <w:color w:val="000000"/>
+          <w:sz w:val="20"/>
+        </w:rPr>
+        <w:t xml:space="preserve"> </w:t>
+      </w:r>
+      <w:r>
+        <w:rPr>
+          <w:rFonts w:ascii="Consolas" w:eastAsia="Consolas" w:hAnsi="Consolas" w:cs="Consolas"/>
+          <w:color w:val="0000C0"/>
+          <w:sz w:val="20"/>
+        </w:rPr>
+        <w:t>PENA_CONDENACAO_INDIVIDUAL</w:t>
+      </w:r>
+      <w:r>
+        <w:rPr>
+          <w:rFonts w:ascii="Consolas" w:eastAsia="Consolas" w:hAnsi="Consolas" w:cs="Consolas"/>
+          <w:color w:val="000000"/>
+          <w:sz w:val="20"/>
+        </w:rPr>
+        <w:t>;</w:t>
+      </w:r>
+    </w:p>
+    <w:p>
+      <w:pPr>
+        <w:spacing w:after="0" w:line="240" w:lineRule="auto"/>
+        <w:rPr>
+          <w:rFonts w:ascii="Consolas" w:eastAsia="Consolas" w:hAnsi="Consolas" w:cs="Consolas"/>
+          <w:sz w:val="20"/>
+        </w:rPr>
+      </w:pPr>
+      <w:r>
+        <w:rPr>
+          <w:rFonts w:ascii="Consolas" w:eastAsia="Consolas" w:hAnsi="Consolas" w:cs="Consolas"/>
+          <w:color w:val="000000"/>
+          <w:sz w:val="20"/>
+        </w:rPr>
+        <w:t xml:space="preserve">                } </w:t>
+      </w:r>
+      <w:proofErr w:type="spellStart"/>
+      <w:r>
+        <w:rPr>
+          <w:rFonts w:ascii="Consolas" w:eastAsia="Consolas" w:hAnsi="Consolas" w:cs="Consolas"/>
+          <w:b/>
+          <w:color w:val="7F0055"/>
+          <w:sz w:val="20"/>
+        </w:rPr>
+        <w:t>else</w:t>
+      </w:r>
+      <w:proofErr w:type="spellEnd"/>
+      <w:r>
+        <w:rPr>
+          <w:rFonts w:ascii="Consolas" w:eastAsia="Consolas" w:hAnsi="Consolas" w:cs="Consolas"/>
+          <w:color w:val="000000"/>
+          <w:sz w:val="20"/>
+        </w:rPr>
+        <w:t xml:space="preserve"> {</w:t>
+      </w:r>
+    </w:p>
+    <w:p>
+      <w:pPr>
+        <w:spacing w:after="0" w:line="240" w:lineRule="auto"/>
+        <w:rPr>
+          <w:rFonts w:ascii="Consolas" w:eastAsia="Consolas" w:hAnsi="Consolas" w:cs="Consolas"/>
+          <w:sz w:val="20"/>
+        </w:rPr>
+      </w:pPr>
+      <w:r>
+        <w:rPr>
+          <w:rFonts w:ascii="Consolas" w:eastAsia="Consolas" w:hAnsi="Consolas" w:cs="Consolas"/>
+          <w:color w:val="000000"/>
+          <w:sz w:val="20"/>
+        </w:rPr>
+        <w:t xml:space="preserve">                         </w:t>
+      </w:r>
+      <w:proofErr w:type="spellStart"/>
+      <w:r>
+        <w:rPr>
+          <w:rFonts w:ascii="Consolas" w:eastAsia="Consolas" w:hAnsi="Consolas" w:cs="Consolas"/>
+          <w:b/>
+          <w:color w:val="7F0055"/>
+          <w:sz w:val="20"/>
+        </w:rPr>
+        <w:t>return</w:t>
+      </w:r>
+      <w:proofErr w:type="spellEnd"/>
+      <w:r>
+        <w:rPr>
+          <w:rFonts w:ascii="Consolas" w:eastAsia="Consolas" w:hAnsi="Consolas" w:cs="Consolas"/>
+          <w:color w:val="000000"/>
+          <w:sz w:val="20"/>
+        </w:rPr>
+        <w:t xml:space="preserve"> </w:t>
+      </w:r>
+      <w:r>
+        <w:rPr>
+          <w:rFonts w:ascii="Consolas" w:eastAsia="Consolas" w:hAnsi="Consolas" w:cs="Consolas"/>
+          <w:color w:val="0000C0"/>
+          <w:sz w:val="20"/>
+        </w:rPr>
+        <w:t>PENA_CONDENACAO_CUMPLICES</w:t>
+      </w:r>
+      <w:r>
+        <w:rPr>
+          <w:rFonts w:ascii="Consolas" w:eastAsia="Consolas" w:hAnsi="Consolas" w:cs="Consolas"/>
+          <w:color w:val="000000"/>
+          <w:sz w:val="20"/>
+        </w:rPr>
+        <w:t>;</w:t>
+      </w:r>
+    </w:p>
+    <w:p>
+      <w:pPr>
+        <w:spacing w:after="0" w:line="240" w:lineRule="auto"/>
+        <w:rPr>
+          <w:rFonts w:ascii="Consolas" w:eastAsia="Consolas" w:hAnsi="Consolas" w:cs="Consolas"/>
+          <w:sz w:val="20"/>
+        </w:rPr>
+      </w:pPr>
+      <w:r>
+        <w:rPr>
+          <w:rFonts w:ascii="Consolas" w:eastAsia="Consolas" w:hAnsi="Consolas" w:cs="Consolas"/>
+          <w:color w:val="000000"/>
+          <w:sz w:val="20"/>
+        </w:rPr>
+        <w:t xml:space="preserve">                        }</w:t>
+      </w:r>
+    </w:p>
+    <w:p>
+      <w:pPr>
+        <w:spacing w:after="0" w:line="240" w:lineRule="auto"/>
+        <w:rPr>
+          <w:rFonts w:ascii="Consolas" w:eastAsia="Consolas" w:hAnsi="Consolas" w:cs="Consolas"/>
+          <w:sz w:val="20"/>
+        </w:rPr>
+      </w:pPr>
+      <w:r>
+        <w:rPr>
+          <w:rFonts w:ascii="Consolas" w:eastAsia="Consolas" w:hAnsi="Consolas" w:cs="Consolas"/>
+          <w:color w:val="000000"/>
+          <w:sz w:val="20"/>
+        </w:rPr>
+        <w:t xml:space="preserve">                }</w:t>
+      </w:r>
+    </w:p>
+    <w:p>
+      <w:pPr>
+        <w:spacing w:after="0" w:line="240" w:lineRule="auto"/>
+        <w:rPr>
+          <w:rFonts w:ascii="Consolas" w:eastAsia="Consolas" w:hAnsi="Consolas" w:cs="Consolas"/>
+          <w:sz w:val="20"/>
+        </w:rPr>
+      </w:pPr>
+      <w:r>
+        <w:rPr>
+          <w:rFonts w:ascii="Consolas" w:eastAsia="Consolas" w:hAnsi="Consolas" w:cs="Consolas"/>
+          <w:color w:val="000000"/>
+          <w:sz w:val="20"/>
+        </w:rPr>
+        <w:t xml:space="preserve">     }</w:t>
+      </w:r>
+    </w:p>
+    <w:p>
+      <w:pPr>
+        <w:spacing w:after="0" w:line="240" w:lineRule="auto"/>
+        <w:rPr>
+          <w:rFonts w:ascii="Consolas" w:eastAsia="Consolas" w:hAnsi="Consolas" w:cs="Consolas"/>
+          <w:sz w:val="20"/>
+        </w:rPr>
+      </w:pPr>
+      <w:r>
+        <w:rPr>
+          <w:rFonts w:ascii="Consolas" w:eastAsia="Consolas" w:hAnsi="Consolas" w:cs="Consolas"/>
+          <w:color w:val="000000"/>
+          <w:sz w:val="20"/>
+        </w:rPr>
+        <w:t>}</w:t>
+      </w:r>
+    </w:p>
+    <w:p>
+      <w:pPr>
+        <w:rPr>
+          <w:rFonts w:ascii="Calibri" w:eastAsia="Calibri" w:hAnsi="Calibri" w:cs="Calibri"/>
+          <w:b/>
+          <w:color w:val="004000"/>
+          <w:sz w:val="32"/>
+        </w:rPr>
+      </w:pPr>
+    </w:p>
+    <w:p>
+      <w:pPr>
+        <w:spacing w:after="0"/>
+        <w:rPr>
+          <w:rFonts w:ascii="Consolas" w:eastAsia="Consolas" w:hAnsi="Consolas" w:cs="Consolas"/>
+          <w:color w:val="538135"/>
+          <w:sz w:val="18"/>
+        </w:rPr>
+      </w:pPr>
+      <w:r>
+        <w:rPr>
+          <w:rFonts w:ascii="Ebrima" w:eastAsia="Ebrima" w:hAnsi="Ebrima" w:cs="Ebrima"/>
+          <w:b/>
+          <w:color w:val="0000A0"/>
+          <w:sz w:val="24"/>
+        </w:rPr>
+        <w:t>JulgamentoPrisioneiroTeste.java</w:t>
+      </w:r>
+    </w:p>
+    <w:p>
+      <w:pPr>
+        <w:spacing w:after="0"/>
+        <w:rPr>
+          <w:rFonts w:ascii="Consolas" w:eastAsia="Consolas" w:hAnsi="Consolas" w:cs="Consolas"/>
+          <w:sz w:val="18"/>
+        </w:rPr>
+      </w:pPr>
+    </w:p>
+    <w:p>
+      <w:pPr>
+        <w:spacing w:after="0" w:line="240" w:lineRule="auto"/>
+        <w:rPr>
+          <w:rFonts w:ascii="Consolas" w:eastAsia="Consolas" w:hAnsi="Consolas" w:cs="Consolas"/>
+          <w:sz w:val="18"/>
+        </w:rPr>
+      </w:pPr>
+    </w:p>
+    <w:p>
+      <w:pPr>
+        <w:autoSpaceDE w:val="0"/>
+        <w:autoSpaceDN w:val="0"/>
+        <w:adjustRightInd w:val="0"/>
+        <w:spacing w:after="0" w:line="240" w:lineRule="auto"/>
+        <w:rPr>
+          <w:rFonts w:ascii="Consolas" w:hAnsi="Consolas" w:cs="Consolas"/>
+          <w:sz w:val="20"/>
+          <w:szCs w:val="20"/>
+          <w:lang w:val="pt"/>
+        </w:rPr>
+      </w:pPr>
+      <w:proofErr w:type="spellStart"/>
+      <w:r>
+        <w:rPr>
+          <w:rFonts w:ascii="Consolas" w:hAnsi="Consolas" w:cs="Consolas"/>
+          <w:b/>
+          <w:bCs/>
+          <w:color w:val="7F0055"/>
+          <w:sz w:val="20"/>
+          <w:szCs w:val="20"/>
+          <w:lang w:val="pt"/>
+        </w:rPr>
+        <w:t>import</w:t>
+      </w:r>
+      <w:proofErr w:type="spellEnd"/>
+      <w:r>
+        <w:rPr>
+          <w:rFonts w:ascii="Consolas" w:hAnsi="Consolas" w:cs="Consolas"/>
+          <w:color w:val="000000"/>
+          <w:sz w:val="20"/>
+          <w:szCs w:val="20"/>
+          <w:lang w:val="pt"/>
+        </w:rPr>
+        <w:t xml:space="preserve"> </w:t>
+      </w:r>
+      <w:proofErr w:type="spellStart"/>
+      <w:r>
+        <w:rPr>
+          <w:rFonts w:ascii="Consolas" w:hAnsi="Consolas" w:cs="Consolas"/>
+          <w:b/>
+          <w:bCs/>
+          <w:color w:val="7F0055"/>
+          <w:sz w:val="20"/>
+          <w:szCs w:val="20"/>
+          <w:lang w:val="pt"/>
+        </w:rPr>
+        <w:t>static</w:t>
+      </w:r>
+      <w:proofErr w:type="spellEnd"/>
+      <w:r>
+        <w:rPr>
+          <w:rFonts w:ascii="Consolas" w:hAnsi="Consolas" w:cs="Consolas"/>
+          <w:color w:val="000000"/>
+          <w:sz w:val="20"/>
+          <w:szCs w:val="20"/>
+          <w:lang w:val="pt"/>
+        </w:rPr>
+        <w:t xml:space="preserve"> </w:t>
+      </w:r>
+      <w:proofErr w:type="spellStart"/>
+      <w:r>
+        <w:rPr>
+          <w:rFonts w:ascii="Consolas" w:hAnsi="Consolas" w:cs="Consolas"/>
+          <w:color w:val="000000"/>
+          <w:sz w:val="20"/>
+          <w:szCs w:val="20"/>
+          <w:lang w:val="pt"/>
+        </w:rPr>
+        <w:t>org.junit.Assert.</w:t>
+      </w:r>
+      <w:r>
+        <w:rPr>
+          <w:rFonts w:ascii="Consolas" w:hAnsi="Consolas" w:cs="Consolas"/>
+          <w:i/>
+          <w:iCs/>
+          <w:color w:val="000000"/>
+          <w:sz w:val="20"/>
+          <w:szCs w:val="20"/>
+          <w:lang w:val="pt"/>
+        </w:rPr>
+        <w:t>assertNotNull</w:t>
+      </w:r>
+      <w:proofErr w:type="spellEnd"/>
+      <w:r>
+        <w:rPr>
+          <w:rFonts w:ascii="Consolas" w:hAnsi="Consolas" w:cs="Consolas"/>
+          <w:color w:val="000000"/>
+          <w:sz w:val="20"/>
+          <w:szCs w:val="20"/>
+          <w:lang w:val="pt"/>
+        </w:rPr>
+        <w:t>;</w:t>
+      </w:r>
+    </w:p>
+    <w:p>
+      <w:pPr>
+        <w:autoSpaceDE w:val="0"/>
+        <w:autoSpaceDN w:val="0"/>
+        <w:adjustRightInd w:val="0"/>
+        <w:spacing w:after="0" w:line="240" w:lineRule="auto"/>
+        <w:rPr>
+          <w:rFonts w:ascii="Consolas" w:hAnsi="Consolas" w:cs="Consolas"/>
+          <w:sz w:val="20"/>
+          <w:szCs w:val="20"/>
+          <w:lang w:val="pt"/>
+        </w:rPr>
+      </w:pPr>
+      <w:proofErr w:type="spellStart"/>
+      <w:r>
+        <w:rPr>
+          <w:rFonts w:ascii="Consolas" w:hAnsi="Consolas" w:cs="Consolas"/>
+          <w:b/>
+          <w:bCs/>
+          <w:color w:val="7F0055"/>
+          <w:sz w:val="20"/>
+          <w:szCs w:val="20"/>
+          <w:lang w:val="pt"/>
+        </w:rPr>
+        <w:t>import</w:t>
+      </w:r>
+      <w:proofErr w:type="spellEnd"/>
+      <w:r>
+        <w:rPr>
+          <w:rFonts w:ascii="Consolas" w:hAnsi="Consolas" w:cs="Consolas"/>
+          <w:color w:val="000000"/>
+          <w:sz w:val="20"/>
+          <w:szCs w:val="20"/>
+          <w:lang w:val="pt"/>
+        </w:rPr>
+        <w:t xml:space="preserve"> </w:t>
+      </w:r>
+      <w:proofErr w:type="spellStart"/>
+      <w:r>
+        <w:rPr>
+          <w:rFonts w:ascii="Consolas" w:hAnsi="Consolas" w:cs="Consolas"/>
+          <w:b/>
+          <w:bCs/>
+          <w:color w:val="7F0055"/>
+          <w:sz w:val="20"/>
+          <w:szCs w:val="20"/>
+          <w:lang w:val="pt"/>
+        </w:rPr>
+        <w:t>static</w:t>
+      </w:r>
+      <w:proofErr w:type="spellEnd"/>
+      <w:r>
+        <w:rPr>
+          <w:rFonts w:ascii="Consolas" w:hAnsi="Consolas" w:cs="Consolas"/>
+          <w:color w:val="000000"/>
+          <w:sz w:val="20"/>
+          <w:szCs w:val="20"/>
+          <w:lang w:val="pt"/>
+        </w:rPr>
+        <w:t xml:space="preserve"> </w:t>
+      </w:r>
+      <w:proofErr w:type="spellStart"/>
+      <w:r>
+        <w:rPr>
+          <w:rFonts w:ascii="Consolas" w:hAnsi="Consolas" w:cs="Consolas"/>
+          <w:color w:val="000000"/>
+          <w:sz w:val="20"/>
+          <w:szCs w:val="20"/>
+          <w:lang w:val="pt"/>
+        </w:rPr>
+        <w:t>org.junit.jupiter.api.Assertions.</w:t>
+      </w:r>
+      <w:r>
+        <w:rPr>
+          <w:rFonts w:ascii="Consolas" w:hAnsi="Consolas" w:cs="Consolas"/>
+          <w:i/>
+          <w:iCs/>
+          <w:color w:val="000000"/>
+          <w:sz w:val="20"/>
+          <w:szCs w:val="20"/>
+          <w:lang w:val="pt"/>
+        </w:rPr>
+        <w:t>assertEquals</w:t>
+      </w:r>
+      <w:proofErr w:type="spellEnd"/>
+      <w:r>
+        <w:rPr>
+          <w:rFonts w:ascii="Consolas" w:hAnsi="Consolas" w:cs="Consolas"/>
+          <w:color w:val="000000"/>
+          <w:sz w:val="20"/>
+          <w:szCs w:val="20"/>
+          <w:lang w:val="pt"/>
+        </w:rPr>
+        <w:t>;</w:t>
+      </w:r>
+    </w:p>
+    <w:p>
+      <w:pPr>
+        <w:autoSpaceDE w:val="0"/>
+        <w:autoSpaceDN w:val="0"/>
+        <w:adjustRightInd w:val="0"/>
+        <w:spacing w:after="0" w:line="240" w:lineRule="auto"/>
+        <w:rPr>
+          <w:rFonts w:ascii="Consolas" w:hAnsi="Consolas" w:cs="Consolas"/>
+          <w:sz w:val="20"/>
+          <w:szCs w:val="20"/>
+          <w:lang w:val="pt"/>
+        </w:rPr>
+      </w:pPr>
+    </w:p>
+    <w:p>
+      <w:pPr>
+        <w:autoSpaceDE w:val="0"/>
+        <w:autoSpaceDN w:val="0"/>
+        <w:adjustRightInd w:val="0"/>
+        <w:spacing w:after="0" w:line="240" w:lineRule="auto"/>
+        <w:rPr>
+          <w:rFonts w:ascii="Consolas" w:hAnsi="Consolas" w:cs="Consolas"/>
+          <w:sz w:val="20"/>
+          <w:szCs w:val="20"/>
+          <w:lang w:val="pt"/>
+        </w:rPr>
+      </w:pPr>
+      <w:proofErr w:type="spellStart"/>
+      <w:r>
+        <w:rPr>
+          <w:rFonts w:ascii="Consolas" w:hAnsi="Consolas" w:cs="Consolas"/>
+          <w:b/>
+          <w:bCs/>
+          <w:color w:val="7F0055"/>
+          <w:sz w:val="20"/>
+          <w:szCs w:val="20"/>
+          <w:lang w:val="pt"/>
+        </w:rPr>
+        <w:t>import</w:t>
+      </w:r>
+      <w:proofErr w:type="spellEnd"/>
+      <w:r>
+        <w:rPr>
+          <w:rFonts w:ascii="Consolas" w:hAnsi="Consolas" w:cs="Consolas"/>
+          <w:color w:val="000000"/>
+          <w:sz w:val="20"/>
+          <w:szCs w:val="20"/>
+          <w:lang w:val="pt"/>
+        </w:rPr>
+        <w:t xml:space="preserve"> </w:t>
+      </w:r>
+      <w:proofErr w:type="spellStart"/>
+      <w:r>
+        <w:rPr>
+          <w:rFonts w:ascii="Consolas" w:hAnsi="Consolas" w:cs="Consolas"/>
+          <w:color w:val="000000"/>
+          <w:sz w:val="20"/>
+          <w:szCs w:val="20"/>
+          <w:lang w:val="pt"/>
+        </w:rPr>
+        <w:t>org.junit.jupiter.api.Test</w:t>
+      </w:r>
+      <w:proofErr w:type="spellEnd"/>
+      <w:r>
+        <w:rPr>
+          <w:rFonts w:ascii="Consolas" w:hAnsi="Consolas" w:cs="Consolas"/>
+          <w:color w:val="000000"/>
+          <w:sz w:val="20"/>
+          <w:szCs w:val="20"/>
+          <w:lang w:val="pt"/>
+        </w:rPr>
+        <w:t>;</w:t>
+      </w:r>
+    </w:p>
+    <w:p>
+      <w:pPr>
+        <w:autoSpaceDE w:val="0"/>
+        <w:autoSpaceDN w:val="0"/>
+        <w:adjustRightInd w:val="0"/>
+        <w:spacing w:after="0" w:line="240" w:lineRule="auto"/>
+        <w:rPr>
+          <w:rFonts w:ascii="Consolas" w:hAnsi="Consolas" w:cs="Consolas"/>
+          <w:sz w:val="20"/>
+          <w:szCs w:val="20"/>
+          <w:lang w:val="pt"/>
+        </w:rPr>
+      </w:pPr>
+    </w:p>
+    <w:p>
+      <w:pPr>
+        <w:autoSpaceDE w:val="0"/>
+        <w:autoSpaceDN w:val="0"/>
+        <w:adjustRightInd w:val="0"/>
+        <w:spacing w:after="0" w:line="240" w:lineRule="auto"/>
+        <w:rPr>
+          <w:rFonts w:ascii="Consolas" w:hAnsi="Consolas" w:cs="Consolas"/>
+          <w:sz w:val="20"/>
+          <w:szCs w:val="20"/>
+          <w:lang w:val="pt"/>
+        </w:rPr>
+      </w:pPr>
+      <w:proofErr w:type="spellStart"/>
+      <w:r>
+        <w:rPr>
+          <w:rFonts w:ascii="Consolas" w:hAnsi="Consolas" w:cs="Consolas"/>
+          <w:b/>
+          <w:bCs/>
+          <w:color w:val="7F0055"/>
+          <w:sz w:val="20"/>
+          <w:szCs w:val="20"/>
+          <w:lang w:val="pt"/>
+        </w:rPr>
+        <w:t>import</w:t>
+      </w:r>
+      <w:proofErr w:type="spellEnd"/>
+      <w:r>
+        <w:rPr>
+          <w:rFonts w:ascii="Consolas" w:hAnsi="Consolas" w:cs="Consolas"/>
+          <w:color w:val="000000"/>
+          <w:sz w:val="20"/>
+          <w:szCs w:val="20"/>
+          <w:lang w:val="pt"/>
+        </w:rPr>
+        <w:t xml:space="preserve"> </w:t>
+      </w:r>
+      <w:proofErr w:type="spellStart"/>
+      <w:r>
+        <w:rPr>
+          <w:rFonts w:ascii="Consolas" w:hAnsi="Consolas" w:cs="Consolas"/>
+          <w:color w:val="000000"/>
+          <w:sz w:val="20"/>
+          <w:szCs w:val="20"/>
+          <w:u w:val="single"/>
+          <w:lang w:val="pt"/>
+        </w:rPr>
+        <w:t>JulgamentoPrisioneiro</w:t>
+      </w:r>
+      <w:r>
+        <w:rPr>
+          <w:rFonts w:ascii="Consolas" w:hAnsi="Consolas" w:cs="Consolas"/>
+          <w:color w:val="000000"/>
+          <w:sz w:val="20"/>
+          <w:szCs w:val="20"/>
+          <w:lang w:val="pt"/>
+        </w:rPr>
+        <w:t>.Resposta</w:t>
+      </w:r>
+      <w:proofErr w:type="spellEnd"/>
+      <w:r>
+        <w:rPr>
+          <w:rFonts w:ascii="Consolas" w:hAnsi="Consolas" w:cs="Consolas"/>
+          <w:color w:val="000000"/>
+          <w:sz w:val="20"/>
+          <w:szCs w:val="20"/>
+          <w:lang w:val="pt"/>
+        </w:rPr>
+        <w:t>;</w:t>
+      </w:r>
+    </w:p>
+    <w:p>
+      <w:pPr>
+        <w:autoSpaceDE w:val="0"/>
+        <w:autoSpaceDN w:val="0"/>
+        <w:adjustRightInd w:val="0"/>
+        <w:spacing w:after="0" w:line="240" w:lineRule="auto"/>
+        <w:rPr>
+          <w:rFonts w:ascii="Consolas" w:hAnsi="Consolas" w:cs="Consolas"/>
+          <w:sz w:val="20"/>
+          <w:szCs w:val="20"/>
+          <w:lang w:val="pt"/>
+        </w:rPr>
+      </w:pPr>
+    </w:p>
+    <w:p>
+      <w:pPr>
+        <w:autoSpaceDE w:val="0"/>
+        <w:autoSpaceDN w:val="0"/>
+        <w:adjustRightInd w:val="0"/>
+        <w:spacing w:after="0" w:line="240" w:lineRule="auto"/>
+        <w:rPr>
+          <w:rFonts w:ascii="Consolas" w:hAnsi="Consolas" w:cs="Consolas"/>
+          <w:sz w:val="20"/>
+          <w:szCs w:val="20"/>
+          <w:lang w:val="pt"/>
+        </w:rPr>
+      </w:pPr>
+      <w:proofErr w:type="spellStart"/>
+      <w:r>
+        <w:rPr>
+          <w:rFonts w:ascii="Consolas" w:hAnsi="Consolas" w:cs="Consolas"/>
+          <w:b/>
+          <w:bCs/>
+          <w:color w:val="7F0055"/>
+          <w:sz w:val="20"/>
+          <w:szCs w:val="20"/>
+          <w:lang w:val="pt"/>
+        </w:rPr>
+        <w:t>class</w:t>
+      </w:r>
+      <w:proofErr w:type="spellEnd"/>
+      <w:r>
+        <w:rPr>
+          <w:rFonts w:ascii="Consolas" w:hAnsi="Consolas" w:cs="Consolas"/>
+          <w:color w:val="000000"/>
+          <w:sz w:val="20"/>
+          <w:szCs w:val="20"/>
+          <w:lang w:val="pt"/>
+        </w:rPr>
+        <w:t xml:space="preserve"> </w:t>
+      </w:r>
+      <w:proofErr w:type="spellStart"/>
+      <w:r>
+        <w:rPr>
+          <w:rFonts w:ascii="Consolas" w:hAnsi="Consolas" w:cs="Consolas"/>
+          <w:color w:val="000000"/>
+          <w:sz w:val="20"/>
+          <w:szCs w:val="20"/>
+          <w:lang w:val="pt"/>
+        </w:rPr>
+        <w:t>JulgamentoPrisioneiroTest</w:t>
+      </w:r>
+      <w:proofErr w:type="spellEnd"/>
+      <w:r>
+        <w:rPr>
+          <w:rFonts w:ascii="Consolas" w:hAnsi="Consolas" w:cs="Consolas"/>
+          <w:color w:val="000000"/>
+          <w:sz w:val="20"/>
+          <w:szCs w:val="20"/>
+          <w:lang w:val="pt"/>
+        </w:rPr>
+        <w:t xml:space="preserve"> {</w:t>
+      </w:r>
+    </w:p>
+    <w:p>
+      <w:pPr>
+        <w:autoSpaceDE w:val="0"/>
+        <w:autoSpaceDN w:val="0"/>
+        <w:adjustRightInd w:val="0"/>
+        <w:spacing w:after="0" w:line="240" w:lineRule="auto"/>
+        <w:rPr>
+          <w:rFonts w:ascii="Consolas" w:hAnsi="Consolas" w:cs="Consolas"/>
+          <w:sz w:val="20"/>
+          <w:szCs w:val="20"/>
+          <w:lang w:val="pt"/>
+        </w:rPr>
+      </w:pPr>
+    </w:p>
+    <w:p>
+      <w:pPr>
+        <w:autoSpaceDE w:val="0"/>
+        <w:autoSpaceDN w:val="0"/>
+        <w:adjustRightInd w:val="0"/>
+        <w:spacing w:after="0" w:line="240" w:lineRule="auto"/>
+        <w:rPr>
+          <w:rFonts w:ascii="Consolas" w:hAnsi="Consolas" w:cs="Consolas"/>
+          <w:sz w:val="20"/>
+          <w:szCs w:val="20"/>
+          <w:lang w:val="pt"/>
+        </w:rPr>
+      </w:pPr>
+      <w:r>
+        <w:rPr>
+          <w:rFonts w:ascii="Consolas" w:hAnsi="Consolas" w:cs="Consolas"/>
+          <w:color w:val="000000"/>
+          <w:sz w:val="20"/>
+          <w:szCs w:val="20"/>
+          <w:lang w:val="pt"/>
+        </w:rPr>
+        <w:tab/>
+      </w:r>
+      <w:r>
+        <w:rPr>
+          <w:rFonts w:ascii="Consolas" w:hAnsi="Consolas" w:cs="Consolas"/>
+          <w:color w:val="646464"/>
+          <w:sz w:val="20"/>
+          <w:szCs w:val="20"/>
+          <w:lang w:val="pt"/>
+        </w:rPr>
+        <w:t>@Test</w:t>
+      </w:r>
+    </w:p>
+    <w:p>
+      <w:pPr>
+        <w:autoSpaceDE w:val="0"/>
+        <w:autoSpaceDN w:val="0"/>
+        <w:adjustRightInd w:val="0"/>
+        <w:spacing w:after="0" w:line="240" w:lineRule="auto"/>
+        <w:rPr>
+          <w:rFonts w:ascii="Consolas" w:hAnsi="Consolas" w:cs="Consolas"/>
+          <w:sz w:val="20"/>
+          <w:szCs w:val="20"/>
+          <w:lang w:val="pt"/>
+        </w:rPr>
+      </w:pPr>
+      <w:r>
+        <w:rPr>
+          <w:rFonts w:ascii="Consolas" w:hAnsi="Consolas" w:cs="Consolas"/>
+          <w:color w:val="000000"/>
+          <w:sz w:val="20"/>
+          <w:szCs w:val="20"/>
+          <w:lang w:val="pt"/>
+        </w:rPr>
+        <w:tab/>
+      </w:r>
+      <w:proofErr w:type="spellStart"/>
+      <w:r>
+        <w:rPr>
+          <w:rFonts w:ascii="Consolas" w:hAnsi="Consolas" w:cs="Consolas"/>
+          <w:b/>
+          <w:bCs/>
+          <w:color w:val="7F0055"/>
+          <w:sz w:val="20"/>
+          <w:szCs w:val="20"/>
+          <w:lang w:val="pt"/>
+        </w:rPr>
+        <w:t>void</w:t>
+      </w:r>
+      <w:proofErr w:type="spellEnd"/>
+      <w:r>
+        <w:rPr>
+          <w:rFonts w:ascii="Consolas" w:hAnsi="Consolas" w:cs="Consolas"/>
+          <w:color w:val="000000"/>
+          <w:sz w:val="20"/>
+          <w:szCs w:val="20"/>
+          <w:lang w:val="pt"/>
+        </w:rPr>
+        <w:t xml:space="preserve"> </w:t>
+      </w:r>
+      <w:proofErr w:type="spellStart"/>
+      <w:r>
+        <w:rPr>
+          <w:rFonts w:ascii="Consolas" w:hAnsi="Consolas" w:cs="Consolas"/>
+          <w:color w:val="000000"/>
+          <w:sz w:val="20"/>
+          <w:szCs w:val="20"/>
+          <w:lang w:val="pt"/>
+        </w:rPr>
+        <w:t>testJulgamento</w:t>
+      </w:r>
+      <w:proofErr w:type="spellEnd"/>
+      <w:r>
+        <w:rPr>
+          <w:rFonts w:ascii="Consolas" w:hAnsi="Consolas" w:cs="Consolas"/>
+          <w:color w:val="000000"/>
+          <w:sz w:val="20"/>
+          <w:szCs w:val="20"/>
+          <w:lang w:val="pt"/>
+        </w:rPr>
+        <w:t>() {</w:t>
+      </w:r>
+    </w:p>
+    <w:p>
+      <w:pPr>
+        <w:autoSpaceDE w:val="0"/>
+        <w:autoSpaceDN w:val="0"/>
+        <w:adjustRightInd w:val="0"/>
+        <w:spacing w:after="0" w:line="240" w:lineRule="auto"/>
+        <w:rPr>
+          <w:rFonts w:ascii="Consolas" w:hAnsi="Consolas" w:cs="Consolas"/>
+          <w:sz w:val="20"/>
+          <w:szCs w:val="20"/>
+          <w:lang w:val="pt"/>
+        </w:rPr>
+      </w:pPr>
+      <w:r>
+        <w:rPr>
+          <w:rFonts w:ascii="Consolas" w:hAnsi="Consolas" w:cs="Consolas"/>
+          <w:color w:val="000000"/>
+          <w:sz w:val="20"/>
+          <w:szCs w:val="20"/>
+          <w:lang w:val="pt"/>
+        </w:rPr>
+        <w:tab/>
+      </w:r>
+      <w:r>
+        <w:rPr>
+          <w:rFonts w:ascii="Consolas" w:hAnsi="Consolas" w:cs="Consolas"/>
+          <w:color w:val="000000"/>
+          <w:sz w:val="20"/>
+          <w:szCs w:val="20"/>
+          <w:lang w:val="pt"/>
+        </w:rPr>
+        <w:tab/>
+      </w:r>
+      <w:r>
+        <w:rPr>
+          <w:rFonts w:ascii="Consolas" w:hAnsi="Consolas" w:cs="Consolas"/>
+          <w:color w:val="000000"/>
+          <w:sz w:val="20"/>
+          <w:szCs w:val="20"/>
+          <w:u w:val="single"/>
+          <w:lang w:val="pt"/>
+        </w:rPr>
+        <w:t>Resposta</w:t>
+      </w:r>
+      <w:r>
+        <w:rPr>
+          <w:rFonts w:ascii="Consolas" w:hAnsi="Consolas" w:cs="Consolas"/>
+          <w:color w:val="000000"/>
+          <w:sz w:val="20"/>
+          <w:szCs w:val="20"/>
+          <w:lang w:val="pt"/>
+        </w:rPr>
+        <w:t xml:space="preserve"> </w:t>
+      </w:r>
+      <w:proofErr w:type="spellStart"/>
+      <w:r>
+        <w:rPr>
+          <w:rFonts w:ascii="Consolas" w:hAnsi="Consolas" w:cs="Consolas"/>
+          <w:color w:val="6A3E3E"/>
+          <w:sz w:val="20"/>
+          <w:szCs w:val="20"/>
+          <w:lang w:val="pt"/>
+        </w:rPr>
+        <w:t>resp</w:t>
+      </w:r>
+      <w:r>
+        <w:rPr>
+          <w:rFonts w:ascii="Consolas" w:hAnsi="Consolas" w:cs="Consolas"/>
+          <w:color w:val="6A3E3E"/>
+          <w:sz w:val="20"/>
+          <w:szCs w:val="20"/>
+          <w:lang w:val="pt"/>
+        </w:rPr>
+        <w:t>osta</w:t>
+      </w:r>
+      <w:r>
+        <w:rPr>
+          <w:rFonts w:ascii="Consolas" w:hAnsi="Consolas" w:cs="Consolas"/>
+          <w:color w:val="6A3E3E"/>
+          <w:sz w:val="20"/>
+          <w:szCs w:val="20"/>
+          <w:lang w:val="pt"/>
+        </w:rPr>
+        <w:t>SuspeitoA</w:t>
+      </w:r>
+      <w:proofErr w:type="spellEnd"/>
+      <w:r>
+        <w:rPr>
+          <w:rFonts w:ascii="Consolas" w:hAnsi="Consolas" w:cs="Consolas"/>
+          <w:color w:val="000000"/>
+          <w:sz w:val="20"/>
+          <w:szCs w:val="20"/>
+          <w:lang w:val="pt"/>
+        </w:rPr>
+        <w:t xml:space="preserve"> = </w:t>
+      </w:r>
+      <w:proofErr w:type="spellStart"/>
+      <w:r>
+        <w:rPr>
+          <w:rFonts w:ascii="Consolas" w:hAnsi="Consolas" w:cs="Consolas"/>
+          <w:color w:val="000000"/>
+          <w:sz w:val="20"/>
+          <w:szCs w:val="20"/>
+          <w:u w:val="single"/>
+          <w:lang w:val="pt"/>
+        </w:rPr>
+        <w:t>Resposta</w:t>
+      </w:r>
+      <w:r>
+        <w:rPr>
+          <w:rFonts w:ascii="Consolas" w:hAnsi="Consolas" w:cs="Consolas"/>
+          <w:color w:val="000000"/>
+          <w:sz w:val="20"/>
+          <w:szCs w:val="20"/>
+          <w:lang w:val="pt"/>
+        </w:rPr>
+        <w:t>.DELACAO</w:t>
+      </w:r>
+      <w:proofErr w:type="spellEnd"/>
+      <w:r>
+        <w:rPr>
+          <w:rFonts w:ascii="Consolas" w:hAnsi="Consolas" w:cs="Consolas"/>
+          <w:color w:val="000000"/>
+          <w:sz w:val="20"/>
+          <w:szCs w:val="20"/>
+          <w:lang w:val="pt"/>
+        </w:rPr>
+        <w:t>;</w:t>
+      </w:r>
+    </w:p>
+    <w:p>
+      <w:pPr>
+        <w:autoSpaceDE w:val="0"/>
+        <w:autoSpaceDN w:val="0"/>
+        <w:adjustRightInd w:val="0"/>
+        <w:spacing w:after="0" w:line="240" w:lineRule="auto"/>
+        <w:rPr>
+          <w:rFonts w:ascii="Consolas" w:hAnsi="Consolas" w:cs="Consolas"/>
+          <w:sz w:val="20"/>
+          <w:szCs w:val="20"/>
+          <w:lang w:val="pt"/>
+        </w:rPr>
+      </w:pPr>
+      <w:r>
+        <w:rPr>
+          <w:rFonts w:ascii="Consolas" w:hAnsi="Consolas" w:cs="Consolas"/>
+          <w:color w:val="000000"/>
+          <w:sz w:val="20"/>
+          <w:szCs w:val="20"/>
+          <w:lang w:val="pt"/>
+        </w:rPr>
+        <w:tab/>
+      </w:r>
+      <w:r>
+        <w:rPr>
+          <w:rFonts w:ascii="Consolas" w:hAnsi="Consolas" w:cs="Consolas"/>
+          <w:color w:val="000000"/>
+          <w:sz w:val="20"/>
+          <w:szCs w:val="20"/>
+          <w:lang w:val="pt"/>
+        </w:rPr>
+        <w:tab/>
+      </w:r>
+      <w:r>
+        <w:rPr>
+          <w:rFonts w:ascii="Consolas" w:hAnsi="Consolas" w:cs="Consolas"/>
+          <w:color w:val="000000"/>
+          <w:sz w:val="20"/>
+          <w:szCs w:val="20"/>
+          <w:u w:val="single"/>
+          <w:lang w:val="pt"/>
+        </w:rPr>
+        <w:t>Resposta</w:t>
+      </w:r>
+      <w:r>
+        <w:rPr>
+          <w:rFonts w:ascii="Consolas" w:hAnsi="Consolas" w:cs="Consolas"/>
+          <w:color w:val="000000"/>
+          <w:sz w:val="20"/>
+          <w:szCs w:val="20"/>
+          <w:lang w:val="pt"/>
+        </w:rPr>
+        <w:t xml:space="preserve"> </w:t>
+      </w:r>
+      <w:proofErr w:type="spellStart"/>
+      <w:r>
+        <w:rPr>
+          <w:rFonts w:ascii="Consolas" w:hAnsi="Consolas" w:cs="Consolas"/>
+          <w:color w:val="6A3E3E"/>
+          <w:sz w:val="20"/>
+          <w:szCs w:val="20"/>
+          <w:lang w:val="pt"/>
+        </w:rPr>
+        <w:t>resp</w:t>
+      </w:r>
+      <w:r>
+        <w:rPr>
+          <w:rFonts w:ascii="Consolas" w:hAnsi="Consolas" w:cs="Consolas"/>
+          <w:color w:val="6A3E3E"/>
+          <w:sz w:val="20"/>
+          <w:szCs w:val="20"/>
+          <w:lang w:val="pt"/>
+        </w:rPr>
+        <w:t>osta</w:t>
+      </w:r>
+      <w:r>
+        <w:rPr>
+          <w:rFonts w:ascii="Consolas" w:hAnsi="Consolas" w:cs="Consolas"/>
+          <w:color w:val="6A3E3E"/>
+          <w:sz w:val="20"/>
+          <w:szCs w:val="20"/>
+          <w:lang w:val="pt"/>
+        </w:rPr>
+        <w:t>SuspeitoB</w:t>
+      </w:r>
+      <w:proofErr w:type="spellEnd"/>
+      <w:r>
+        <w:rPr>
+          <w:rFonts w:ascii="Consolas" w:hAnsi="Consolas" w:cs="Consolas"/>
+          <w:color w:val="000000"/>
+          <w:sz w:val="20"/>
+          <w:szCs w:val="20"/>
+          <w:lang w:val="pt"/>
+        </w:rPr>
+        <w:t xml:space="preserve"> = </w:t>
+      </w:r>
+      <w:proofErr w:type="spellStart"/>
+      <w:r>
+        <w:rPr>
+          <w:rFonts w:ascii="Consolas" w:hAnsi="Consolas" w:cs="Consolas"/>
+          <w:color w:val="000000"/>
+          <w:sz w:val="20"/>
+          <w:szCs w:val="20"/>
+          <w:u w:val="single"/>
+          <w:lang w:val="pt"/>
+        </w:rPr>
+        <w:t>Resposta</w:t>
+      </w:r>
+      <w:r>
+        <w:rPr>
+          <w:rFonts w:ascii="Consolas" w:hAnsi="Consolas" w:cs="Consolas"/>
+          <w:color w:val="000000"/>
+          <w:sz w:val="20"/>
+          <w:szCs w:val="20"/>
+          <w:lang w:val="pt"/>
+        </w:rPr>
+        <w:t>.DELACAO</w:t>
+      </w:r>
+      <w:proofErr w:type="spellEnd"/>
+      <w:r>
+        <w:rPr>
+          <w:rFonts w:ascii="Consolas" w:hAnsi="Consolas" w:cs="Consolas"/>
+          <w:color w:val="000000"/>
+          <w:sz w:val="20"/>
+          <w:szCs w:val="20"/>
+          <w:lang w:val="pt"/>
+        </w:rPr>
+        <w:t>;</w:t>
+      </w:r>
+    </w:p>
+    <w:p>
+      <w:pPr>
+        <w:autoSpaceDE w:val="0"/>
+        <w:autoSpaceDN w:val="0"/>
+        <w:adjustRightInd w:val="0"/>
+        <w:spacing w:after="0" w:line="240" w:lineRule="auto"/>
+        <w:rPr>
+          <w:rFonts w:ascii="Consolas" w:hAnsi="Consolas" w:cs="Consolas"/>
+          <w:sz w:val="20"/>
+          <w:szCs w:val="20"/>
+          <w:lang w:val="pt"/>
+        </w:rPr>
+      </w:pPr>
+      <w:r>
+        <w:rPr>
+          <w:rFonts w:ascii="Consolas" w:hAnsi="Consolas" w:cs="Consolas"/>
+          <w:color w:val="000000"/>
+          <w:sz w:val="20"/>
+          <w:szCs w:val="20"/>
+          <w:lang w:val="pt"/>
+        </w:rPr>
+        <w:tab/>
+      </w:r>
+      <w:r>
+        <w:rPr>
+          <w:rFonts w:ascii="Consolas" w:hAnsi="Consolas" w:cs="Consolas"/>
+          <w:color w:val="000000"/>
+          <w:sz w:val="20"/>
+          <w:szCs w:val="20"/>
+          <w:lang w:val="pt"/>
+        </w:rPr>
+        <w:tab/>
+      </w:r>
+    </w:p>
+    <w:p>
+      <w:pPr>
+        <w:autoSpaceDE w:val="0"/>
+        <w:autoSpaceDN w:val="0"/>
+        <w:adjustRightInd w:val="0"/>
+        <w:spacing w:after="0" w:line="240" w:lineRule="auto"/>
+        <w:rPr>
+          <w:rFonts w:ascii="Consolas" w:hAnsi="Consolas" w:cs="Consolas"/>
+          <w:sz w:val="20"/>
+          <w:szCs w:val="20"/>
+          <w:lang w:val="pt"/>
+        </w:rPr>
+      </w:pPr>
+      <w:r>
+        <w:rPr>
+          <w:rFonts w:ascii="Consolas" w:hAnsi="Consolas" w:cs="Consolas"/>
+          <w:color w:val="000000"/>
+          <w:sz w:val="20"/>
+          <w:szCs w:val="20"/>
+          <w:lang w:val="pt"/>
+        </w:rPr>
+        <w:tab/>
+      </w:r>
+      <w:r>
+        <w:rPr>
+          <w:rFonts w:ascii="Consolas" w:hAnsi="Consolas" w:cs="Consolas"/>
+          <w:color w:val="000000"/>
+          <w:sz w:val="20"/>
+          <w:szCs w:val="20"/>
+          <w:lang w:val="pt"/>
+        </w:rPr>
+        <w:tab/>
+      </w:r>
+      <w:proofErr w:type="spellStart"/>
+      <w:r>
+        <w:rPr>
+          <w:rFonts w:ascii="Consolas" w:hAnsi="Consolas" w:cs="Consolas"/>
+          <w:color w:val="000000"/>
+          <w:sz w:val="20"/>
+          <w:szCs w:val="20"/>
+          <w:lang w:val="pt"/>
+        </w:rPr>
+        <w:t>JulgamentoPrisioneiro</w:t>
+      </w:r>
+      <w:proofErr w:type="spellEnd"/>
+      <w:r>
+        <w:rPr>
+          <w:rFonts w:ascii="Consolas" w:hAnsi="Consolas" w:cs="Consolas"/>
+          <w:color w:val="000000"/>
+          <w:sz w:val="20"/>
+          <w:szCs w:val="20"/>
+          <w:lang w:val="pt"/>
+        </w:rPr>
+        <w:t xml:space="preserve"> </w:t>
+      </w:r>
+      <w:proofErr w:type="spellStart"/>
+      <w:r>
+        <w:rPr>
+          <w:rFonts w:ascii="Consolas" w:hAnsi="Consolas" w:cs="Consolas"/>
+          <w:color w:val="6A3E3E"/>
+          <w:sz w:val="20"/>
+          <w:szCs w:val="20"/>
+          <w:lang w:val="pt"/>
+        </w:rPr>
+        <w:t>jp</w:t>
+      </w:r>
+      <w:proofErr w:type="spellEnd"/>
+      <w:r>
+        <w:rPr>
+          <w:rFonts w:ascii="Consolas" w:hAnsi="Consolas" w:cs="Consolas"/>
+          <w:color w:val="000000"/>
+          <w:sz w:val="20"/>
+          <w:szCs w:val="20"/>
+          <w:lang w:val="pt"/>
+        </w:rPr>
+        <w:t xml:space="preserve"> = </w:t>
+      </w:r>
+      <w:r>
+        <w:rPr>
+          <w:rFonts w:ascii="Consolas" w:hAnsi="Consolas" w:cs="Consolas"/>
+          <w:b/>
+          <w:bCs/>
+          <w:color w:val="7F0055"/>
+          <w:sz w:val="20"/>
+          <w:szCs w:val="20"/>
+          <w:lang w:val="pt"/>
+        </w:rPr>
+        <w:t>new</w:t>
+      </w:r>
+      <w:r>
+        <w:rPr>
+          <w:rFonts w:ascii="Consolas" w:hAnsi="Consolas" w:cs="Consolas"/>
+          <w:color w:val="000000"/>
+          <w:sz w:val="20"/>
+          <w:szCs w:val="20"/>
+          <w:lang w:val="pt"/>
+        </w:rPr>
+        <w:t xml:space="preserve"> </w:t>
+      </w:r>
+      <w:proofErr w:type="spellStart"/>
+      <w:r>
+        <w:rPr>
+          <w:rFonts w:ascii="Consolas" w:hAnsi="Consolas" w:cs="Consolas"/>
+          <w:color w:val="000000"/>
+          <w:sz w:val="20"/>
+          <w:szCs w:val="20"/>
+          <w:lang w:val="pt"/>
+        </w:rPr>
+        <w:t>JulgamentoPrisioneiro</w:t>
+      </w:r>
+      <w:proofErr w:type="spellEnd"/>
+      <w:r>
+        <w:rPr>
+          <w:rFonts w:ascii="Consolas" w:hAnsi="Consolas" w:cs="Consolas"/>
+          <w:color w:val="000000"/>
+          <w:sz w:val="20"/>
+          <w:szCs w:val="20"/>
+          <w:lang w:val="pt"/>
+        </w:rPr>
+        <w:t>();</w:t>
+      </w:r>
+    </w:p>
+    <w:p>
+      <w:pPr>
+        <w:autoSpaceDE w:val="0"/>
+        <w:autoSpaceDN w:val="0"/>
+        <w:adjustRightInd w:val="0"/>
+        <w:spacing w:after="0" w:line="240" w:lineRule="auto"/>
+        <w:rPr>
+          <w:rFonts w:ascii="Consolas" w:hAnsi="Consolas" w:cs="Consolas"/>
+          <w:sz w:val="20"/>
+          <w:szCs w:val="20"/>
+          <w:lang w:val="pt"/>
+        </w:rPr>
+      </w:pPr>
+      <w:r>
+        <w:rPr>
+          <w:rFonts w:ascii="Consolas" w:hAnsi="Consolas" w:cs="Consolas"/>
+          <w:color w:val="000000"/>
+          <w:sz w:val="20"/>
+          <w:szCs w:val="20"/>
+          <w:lang w:val="pt"/>
+        </w:rPr>
+        <w:tab/>
+      </w:r>
+      <w:r>
+        <w:rPr>
+          <w:rFonts w:ascii="Consolas" w:hAnsi="Consolas" w:cs="Consolas"/>
+          <w:color w:val="000000"/>
+          <w:sz w:val="20"/>
+          <w:szCs w:val="20"/>
+          <w:lang w:val="pt"/>
+        </w:rPr>
+        <w:tab/>
+      </w:r>
+      <w:proofErr w:type="spellStart"/>
+      <w:r>
+        <w:rPr>
+          <w:rFonts w:ascii="Consolas" w:hAnsi="Consolas" w:cs="Consolas"/>
+          <w:i/>
+          <w:iCs/>
+          <w:color w:val="000000"/>
+          <w:sz w:val="20"/>
+          <w:szCs w:val="20"/>
+          <w:lang w:val="pt"/>
+        </w:rPr>
+        <w:t>assertNotNull</w:t>
+      </w:r>
+      <w:proofErr w:type="spellEnd"/>
+      <w:r>
+        <w:rPr>
+          <w:rFonts w:ascii="Consolas" w:hAnsi="Consolas" w:cs="Consolas"/>
+          <w:color w:val="000000"/>
+          <w:sz w:val="20"/>
+          <w:szCs w:val="20"/>
+          <w:lang w:val="pt"/>
+        </w:rPr>
+        <w:t>(</w:t>
+      </w:r>
+      <w:proofErr w:type="spellStart"/>
+      <w:r>
+        <w:rPr>
+          <w:rFonts w:ascii="Consolas" w:hAnsi="Consolas" w:cs="Consolas"/>
+          <w:color w:val="6A3E3E"/>
+          <w:sz w:val="20"/>
+          <w:szCs w:val="20"/>
+          <w:lang w:val="pt"/>
+        </w:rPr>
+        <w:t>jp</w:t>
+      </w:r>
+      <w:proofErr w:type="spellEnd"/>
+      <w:r>
+        <w:rPr>
+          <w:rFonts w:ascii="Consolas" w:hAnsi="Consolas" w:cs="Consolas"/>
+          <w:color w:val="000000"/>
+          <w:sz w:val="20"/>
+          <w:szCs w:val="20"/>
+          <w:lang w:val="pt"/>
+        </w:rPr>
+        <w:t>);</w:t>
+      </w:r>
+    </w:p>
+    <w:p>
+      <w:pPr>
+        <w:autoSpaceDE w:val="0"/>
+        <w:autoSpaceDN w:val="0"/>
+        <w:adjustRightInd w:val="0"/>
+        <w:spacing w:after="0" w:line="240" w:lineRule="auto"/>
+        <w:rPr>
+          <w:rFonts w:ascii="Consolas" w:hAnsi="Consolas" w:cs="Consolas"/>
+          <w:sz w:val="20"/>
+          <w:szCs w:val="20"/>
+          <w:lang w:val="pt"/>
+        </w:rPr>
+      </w:pPr>
+      <w:r>
+        <w:rPr>
+          <w:rFonts w:ascii="Consolas" w:hAnsi="Consolas" w:cs="Consolas"/>
+          <w:color w:val="000000"/>
+          <w:sz w:val="20"/>
+          <w:szCs w:val="20"/>
+          <w:lang w:val="pt"/>
+        </w:rPr>
+        <w:tab/>
+      </w:r>
+      <w:r>
+        <w:rPr>
+          <w:rFonts w:ascii="Consolas" w:hAnsi="Consolas" w:cs="Consolas"/>
+          <w:color w:val="000000"/>
+          <w:sz w:val="20"/>
+          <w:szCs w:val="20"/>
+          <w:lang w:val="pt"/>
+        </w:rPr>
+        <w:tab/>
+      </w:r>
+    </w:p>
+    <w:p>
+      <w:pPr>
+        <w:autoSpaceDE w:val="0"/>
+        <w:autoSpaceDN w:val="0"/>
+        <w:adjustRightInd w:val="0"/>
+        <w:spacing w:after="0" w:line="240" w:lineRule="auto"/>
+        <w:rPr>
+          <w:rFonts w:ascii="Consolas" w:hAnsi="Consolas" w:cs="Consolas"/>
+          <w:sz w:val="20"/>
+          <w:szCs w:val="20"/>
+          <w:lang w:val="pt"/>
+        </w:rPr>
+      </w:pPr>
+      <w:r>
+        <w:rPr>
+          <w:rFonts w:ascii="Consolas" w:hAnsi="Consolas" w:cs="Consolas"/>
+          <w:color w:val="000000"/>
+          <w:sz w:val="20"/>
+          <w:szCs w:val="20"/>
+          <w:lang w:val="pt"/>
+        </w:rPr>
+        <w:tab/>
+      </w:r>
+      <w:r>
+        <w:rPr>
+          <w:rFonts w:ascii="Consolas" w:hAnsi="Consolas" w:cs="Consolas"/>
+          <w:color w:val="000000"/>
+          <w:sz w:val="20"/>
+          <w:szCs w:val="20"/>
+          <w:lang w:val="pt"/>
+        </w:rPr>
+        <w:tab/>
+      </w:r>
+      <w:proofErr w:type="spellStart"/>
+      <w:r>
+        <w:rPr>
+          <w:rFonts w:ascii="Consolas" w:hAnsi="Consolas" w:cs="Consolas"/>
+          <w:b/>
+          <w:bCs/>
+          <w:color w:val="7F0055"/>
+          <w:sz w:val="20"/>
+          <w:szCs w:val="20"/>
+          <w:lang w:val="pt"/>
+        </w:rPr>
+        <w:t>int</w:t>
+      </w:r>
+      <w:proofErr w:type="spellEnd"/>
+      <w:r>
+        <w:rPr>
+          <w:rFonts w:ascii="Consolas" w:hAnsi="Consolas" w:cs="Consolas"/>
+          <w:color w:val="000000"/>
+          <w:sz w:val="20"/>
+          <w:szCs w:val="20"/>
+          <w:lang w:val="pt"/>
+        </w:rPr>
+        <w:t xml:space="preserve"> </w:t>
+      </w:r>
+      <w:proofErr w:type="spellStart"/>
+      <w:r>
+        <w:rPr>
+          <w:rFonts w:ascii="Consolas" w:hAnsi="Consolas" w:cs="Consolas"/>
+          <w:color w:val="6A3E3E"/>
+          <w:sz w:val="20"/>
+          <w:szCs w:val="20"/>
+          <w:lang w:val="pt"/>
+        </w:rPr>
+        <w:t>penaSuspeitoA</w:t>
+      </w:r>
+      <w:proofErr w:type="spellEnd"/>
+      <w:r>
+        <w:rPr>
+          <w:rFonts w:ascii="Consolas" w:hAnsi="Consolas" w:cs="Consolas"/>
+          <w:color w:val="000000"/>
+          <w:sz w:val="20"/>
+          <w:szCs w:val="20"/>
+          <w:lang w:val="pt"/>
+        </w:rPr>
+        <w:t xml:space="preserve"> = </w:t>
+      </w:r>
+      <w:proofErr w:type="spellStart"/>
+      <w:r>
+        <w:rPr>
+          <w:rFonts w:ascii="Consolas" w:hAnsi="Consolas" w:cs="Consolas"/>
+          <w:color w:val="6A3E3E"/>
+          <w:sz w:val="20"/>
+          <w:szCs w:val="20"/>
+          <w:lang w:val="pt"/>
+        </w:rPr>
+        <w:t>jp</w:t>
+      </w:r>
+      <w:r>
+        <w:rPr>
+          <w:rFonts w:ascii="Consolas" w:hAnsi="Consolas" w:cs="Consolas"/>
+          <w:color w:val="000000"/>
+          <w:sz w:val="20"/>
+          <w:szCs w:val="20"/>
+          <w:lang w:val="pt"/>
+        </w:rPr>
+        <w:t>.calculaPena</w:t>
+      </w:r>
+      <w:proofErr w:type="spellEnd"/>
+      <w:r>
+        <w:rPr>
+          <w:rFonts w:ascii="Consolas" w:hAnsi="Consolas" w:cs="Consolas"/>
+          <w:color w:val="000000"/>
+          <w:sz w:val="20"/>
+          <w:szCs w:val="20"/>
+          <w:lang w:val="pt"/>
+        </w:rPr>
+        <w:t>(</w:t>
+      </w:r>
+      <w:proofErr w:type="spellStart"/>
+      <w:r>
+        <w:rPr>
+          <w:rFonts w:ascii="Consolas" w:hAnsi="Consolas" w:cs="Consolas"/>
+          <w:color w:val="6A3E3E"/>
+          <w:sz w:val="20"/>
+          <w:szCs w:val="20"/>
+          <w:lang w:val="pt"/>
+        </w:rPr>
+        <w:t>respostaSuspeitoA</w:t>
+      </w:r>
+      <w:proofErr w:type="spellEnd"/>
+      <w:r>
+        <w:rPr>
+          <w:rFonts w:ascii="Consolas" w:hAnsi="Consolas" w:cs="Consolas"/>
+          <w:color w:val="000000"/>
+          <w:sz w:val="20"/>
+          <w:szCs w:val="20"/>
+          <w:lang w:val="pt"/>
+        </w:rPr>
+        <w:t xml:space="preserve">, </w:t>
+      </w:r>
+      <w:proofErr w:type="spellStart"/>
+      <w:r>
+        <w:rPr>
+          <w:rFonts w:ascii="Consolas" w:hAnsi="Consolas" w:cs="Consolas"/>
+          <w:color w:val="6A3E3E"/>
+          <w:sz w:val="20"/>
+          <w:szCs w:val="20"/>
+          <w:lang w:val="pt"/>
+        </w:rPr>
+        <w:t>respostaSuspeitoB</w:t>
+      </w:r>
+      <w:proofErr w:type="spellEnd"/>
+      <w:r>
+        <w:rPr>
+          <w:rFonts w:ascii="Consolas" w:hAnsi="Consolas" w:cs="Consolas"/>
+          <w:color w:val="000000"/>
+          <w:sz w:val="20"/>
+          <w:szCs w:val="20"/>
+          <w:lang w:val="pt"/>
+        </w:rPr>
+        <w:t>);</w:t>
+      </w:r>
+    </w:p>
+    <w:p>
+      <w:pPr>
+        <w:autoSpaceDE w:val="0"/>
+        <w:autoSpaceDN w:val="0"/>
+        <w:adjustRightInd w:val="0"/>
+        <w:spacing w:after="0" w:line="240" w:lineRule="auto"/>
+        <w:rPr>
+          <w:rFonts w:ascii="Consolas" w:hAnsi="Consolas" w:cs="Consolas"/>
+          <w:sz w:val="20"/>
+          <w:szCs w:val="20"/>
+          <w:lang w:val="pt"/>
+        </w:rPr>
+      </w:pPr>
+      <w:r>
+        <w:rPr>
+          <w:rFonts w:ascii="Consolas" w:hAnsi="Consolas" w:cs="Consolas"/>
+          <w:color w:val="000000"/>
+          <w:sz w:val="20"/>
+          <w:szCs w:val="20"/>
+          <w:lang w:val="pt"/>
+        </w:rPr>
+        <w:tab/>
+      </w:r>
+      <w:r>
+        <w:rPr>
+          <w:rFonts w:ascii="Consolas" w:hAnsi="Consolas" w:cs="Consolas"/>
+          <w:color w:val="000000"/>
+          <w:sz w:val="20"/>
+          <w:szCs w:val="20"/>
+          <w:lang w:val="pt"/>
+        </w:rPr>
+        <w:tab/>
+      </w:r>
+      <w:proofErr w:type="spellStart"/>
+      <w:r>
+        <w:rPr>
+          <w:rFonts w:ascii="Consolas" w:hAnsi="Consolas" w:cs="Consolas"/>
+          <w:b/>
+          <w:bCs/>
+          <w:color w:val="7F0055"/>
+          <w:sz w:val="20"/>
+          <w:szCs w:val="20"/>
+          <w:lang w:val="pt"/>
+        </w:rPr>
+        <w:t>int</w:t>
+      </w:r>
+      <w:proofErr w:type="spellEnd"/>
+      <w:r>
+        <w:rPr>
+          <w:rFonts w:ascii="Consolas" w:hAnsi="Consolas" w:cs="Consolas"/>
+          <w:color w:val="000000"/>
+          <w:sz w:val="20"/>
+          <w:szCs w:val="20"/>
+          <w:lang w:val="pt"/>
+        </w:rPr>
+        <w:t xml:space="preserve"> </w:t>
+      </w:r>
+      <w:proofErr w:type="spellStart"/>
+      <w:r>
+        <w:rPr>
+          <w:rFonts w:ascii="Consolas" w:hAnsi="Consolas" w:cs="Consolas"/>
+          <w:color w:val="6A3E3E"/>
+          <w:sz w:val="20"/>
+          <w:szCs w:val="20"/>
+          <w:lang w:val="pt"/>
+        </w:rPr>
+        <w:t>penaSuspeitoB</w:t>
+      </w:r>
+      <w:proofErr w:type="spellEnd"/>
+      <w:r>
+        <w:rPr>
+          <w:rFonts w:ascii="Consolas" w:hAnsi="Consolas" w:cs="Consolas"/>
+          <w:color w:val="000000"/>
+          <w:sz w:val="20"/>
+          <w:szCs w:val="20"/>
+          <w:lang w:val="pt"/>
+        </w:rPr>
+        <w:t xml:space="preserve"> = </w:t>
+      </w:r>
+      <w:proofErr w:type="spellStart"/>
+      <w:r>
+        <w:rPr>
+          <w:rFonts w:ascii="Consolas" w:hAnsi="Consolas" w:cs="Consolas"/>
+          <w:color w:val="6A3E3E"/>
+          <w:sz w:val="20"/>
+          <w:szCs w:val="20"/>
+          <w:lang w:val="pt"/>
+        </w:rPr>
+        <w:t>jp</w:t>
+      </w:r>
+      <w:r>
+        <w:rPr>
+          <w:rFonts w:ascii="Consolas" w:hAnsi="Consolas" w:cs="Consolas"/>
+          <w:color w:val="000000"/>
+          <w:sz w:val="20"/>
+          <w:szCs w:val="20"/>
+          <w:lang w:val="pt"/>
+        </w:rPr>
+        <w:t>.calculaPena</w:t>
+      </w:r>
+      <w:proofErr w:type="spellEnd"/>
+      <w:r>
+        <w:rPr>
+          <w:rFonts w:ascii="Consolas" w:hAnsi="Consolas" w:cs="Consolas"/>
+          <w:color w:val="000000"/>
+          <w:sz w:val="20"/>
+          <w:szCs w:val="20"/>
+          <w:lang w:val="pt"/>
+        </w:rPr>
+        <w:t>(</w:t>
+      </w:r>
+      <w:proofErr w:type="spellStart"/>
+      <w:r>
+        <w:rPr>
+          <w:rFonts w:ascii="Consolas" w:hAnsi="Consolas" w:cs="Consolas"/>
+          <w:color w:val="6A3E3E"/>
+          <w:sz w:val="20"/>
+          <w:szCs w:val="20"/>
+          <w:lang w:val="pt"/>
+        </w:rPr>
+        <w:t>respostaSuspeitoB</w:t>
+      </w:r>
+      <w:proofErr w:type="spellEnd"/>
+      <w:r>
+        <w:rPr>
+          <w:rFonts w:ascii="Consolas" w:hAnsi="Consolas" w:cs="Consolas"/>
+          <w:color w:val="000000"/>
+          <w:sz w:val="20"/>
+          <w:szCs w:val="20"/>
+          <w:lang w:val="pt"/>
+        </w:rPr>
+        <w:t xml:space="preserve">, </w:t>
+      </w:r>
+      <w:proofErr w:type="spellStart"/>
+      <w:r>
+        <w:rPr>
+          <w:rFonts w:ascii="Consolas" w:hAnsi="Consolas" w:cs="Consolas"/>
+          <w:color w:val="6A3E3E"/>
+          <w:sz w:val="20"/>
+          <w:szCs w:val="20"/>
+          <w:lang w:val="pt"/>
+        </w:rPr>
+        <w:t>respostaSuspeitoA</w:t>
+      </w:r>
+      <w:proofErr w:type="spellEnd"/>
+      <w:r>
+        <w:rPr>
+          <w:rFonts w:ascii="Consolas" w:hAnsi="Consolas" w:cs="Consolas"/>
+          <w:color w:val="000000"/>
+          <w:sz w:val="20"/>
+          <w:szCs w:val="20"/>
+          <w:lang w:val="pt"/>
+        </w:rPr>
+        <w:t>);</w:t>
+      </w:r>
+    </w:p>
+    <w:p>
+      <w:pPr>
+        <w:autoSpaceDE w:val="0"/>
+        <w:autoSpaceDN w:val="0"/>
+        <w:adjustRightInd w:val="0"/>
+        <w:spacing w:after="0" w:line="240" w:lineRule="auto"/>
+        <w:rPr>
+          <w:rFonts w:ascii="Consolas" w:hAnsi="Consolas" w:cs="Consolas"/>
+          <w:sz w:val="20"/>
+          <w:szCs w:val="20"/>
+          <w:lang w:val="pt"/>
+        </w:rPr>
+      </w:pPr>
+      <w:r>
+        <w:rPr>
+          <w:rFonts w:ascii="Consolas" w:hAnsi="Consolas" w:cs="Consolas"/>
+          <w:color w:val="000000"/>
+          <w:sz w:val="20"/>
+          <w:szCs w:val="20"/>
+          <w:lang w:val="pt"/>
+        </w:rPr>
+        <w:lastRenderedPageBreak/>
+        <w:tab/>
+      </w:r>
+      <w:r>
+        <w:rPr>
+          <w:rFonts w:ascii="Consolas" w:hAnsi="Consolas" w:cs="Consolas"/>
+          <w:color w:val="000000"/>
+          <w:sz w:val="20"/>
+          <w:szCs w:val="20"/>
+          <w:lang w:val="pt"/>
+        </w:rPr>
+        <w:tab/>
+      </w:r>
+    </w:p>
+    <w:p>
+      <w:pPr>
+        <w:autoSpaceDE w:val="0"/>
+        <w:autoSpaceDN w:val="0"/>
+        <w:adjustRightInd w:val="0"/>
+        <w:spacing w:after="0" w:line="240" w:lineRule="auto"/>
+        <w:rPr>
+          <w:rFonts w:ascii="Consolas" w:hAnsi="Consolas" w:cs="Consolas"/>
+          <w:sz w:val="20"/>
+          <w:szCs w:val="20"/>
+          <w:lang w:val="pt"/>
+        </w:rPr>
+      </w:pPr>
+      <w:r>
+        <w:rPr>
+          <w:rFonts w:ascii="Consolas" w:hAnsi="Consolas" w:cs="Consolas"/>
+          <w:color w:val="000000"/>
+          <w:sz w:val="20"/>
+          <w:szCs w:val="20"/>
+          <w:lang w:val="pt"/>
+        </w:rPr>
+        <w:tab/>
+      </w:r>
+      <w:r>
+        <w:rPr>
+          <w:rFonts w:ascii="Consolas" w:hAnsi="Consolas" w:cs="Consolas"/>
+          <w:color w:val="000000"/>
+          <w:sz w:val="20"/>
+          <w:szCs w:val="20"/>
+          <w:lang w:val="pt"/>
+        </w:rPr>
+        <w:tab/>
+      </w:r>
+      <w:proofErr w:type="spellStart"/>
+      <w:r>
+        <w:rPr>
+          <w:rFonts w:ascii="Consolas" w:hAnsi="Consolas" w:cs="Consolas"/>
+          <w:i/>
+          <w:iCs/>
+          <w:color w:val="000000"/>
+          <w:sz w:val="20"/>
+          <w:szCs w:val="20"/>
+          <w:lang w:val="pt"/>
+        </w:rPr>
+        <w:t>assertEquals</w:t>
+      </w:r>
+      <w:proofErr w:type="spellEnd"/>
+      <w:r>
+        <w:rPr>
+          <w:rFonts w:ascii="Consolas" w:hAnsi="Consolas" w:cs="Consolas"/>
+          <w:color w:val="000000"/>
+          <w:sz w:val="20"/>
+          <w:szCs w:val="20"/>
+          <w:lang w:val="pt"/>
+        </w:rPr>
+        <w:t xml:space="preserve">(5, </w:t>
+      </w:r>
+      <w:proofErr w:type="spellStart"/>
+      <w:r>
+        <w:rPr>
+          <w:rFonts w:ascii="Consolas" w:hAnsi="Consolas" w:cs="Consolas"/>
+          <w:color w:val="6A3E3E"/>
+          <w:sz w:val="20"/>
+          <w:szCs w:val="20"/>
+          <w:lang w:val="pt"/>
+        </w:rPr>
+        <w:t>penaSuspeitoA</w:t>
+      </w:r>
+      <w:proofErr w:type="spellEnd"/>
+      <w:r>
+        <w:rPr>
+          <w:rFonts w:ascii="Consolas" w:hAnsi="Consolas" w:cs="Consolas"/>
+          <w:color w:val="000000"/>
+          <w:sz w:val="20"/>
+          <w:szCs w:val="20"/>
+          <w:lang w:val="pt"/>
+        </w:rPr>
+        <w:t>);</w:t>
+      </w:r>
+    </w:p>
+    <w:p>
+      <w:pPr>
+        <w:autoSpaceDE w:val="0"/>
+        <w:autoSpaceDN w:val="0"/>
+        <w:adjustRightInd w:val="0"/>
+        <w:spacing w:after="0" w:line="240" w:lineRule="auto"/>
+        <w:rPr>
+          <w:rFonts w:ascii="Consolas" w:hAnsi="Consolas" w:cs="Consolas"/>
+          <w:sz w:val="20"/>
+          <w:szCs w:val="20"/>
+          <w:lang w:val="pt"/>
+        </w:rPr>
+      </w:pPr>
+      <w:r>
+        <w:rPr>
+          <w:rFonts w:ascii="Consolas" w:hAnsi="Consolas" w:cs="Consolas"/>
+          <w:color w:val="000000"/>
+          <w:sz w:val="20"/>
+          <w:szCs w:val="20"/>
+          <w:lang w:val="pt"/>
+        </w:rPr>
+        <w:tab/>
+      </w:r>
+      <w:r>
+        <w:rPr>
+          <w:rFonts w:ascii="Consolas" w:hAnsi="Consolas" w:cs="Consolas"/>
+          <w:color w:val="000000"/>
+          <w:sz w:val="20"/>
+          <w:szCs w:val="20"/>
+          <w:lang w:val="pt"/>
+        </w:rPr>
+        <w:tab/>
+      </w:r>
+      <w:proofErr w:type="spellStart"/>
+      <w:r>
+        <w:rPr>
+          <w:rFonts w:ascii="Consolas" w:hAnsi="Consolas" w:cs="Consolas"/>
+          <w:i/>
+          <w:iCs/>
+          <w:color w:val="000000"/>
+          <w:sz w:val="20"/>
+          <w:szCs w:val="20"/>
+          <w:lang w:val="pt"/>
+        </w:rPr>
+        <w:t>assertEquals</w:t>
+      </w:r>
+      <w:proofErr w:type="spellEnd"/>
+      <w:r>
+        <w:rPr>
+          <w:rFonts w:ascii="Consolas" w:hAnsi="Consolas" w:cs="Consolas"/>
+          <w:color w:val="000000"/>
+          <w:sz w:val="20"/>
+          <w:szCs w:val="20"/>
+          <w:lang w:val="pt"/>
+        </w:rPr>
+        <w:t xml:space="preserve">(5, </w:t>
+      </w:r>
+      <w:proofErr w:type="spellStart"/>
+      <w:r>
+        <w:rPr>
+          <w:rFonts w:ascii="Consolas" w:hAnsi="Consolas" w:cs="Consolas"/>
+          <w:color w:val="6A3E3E"/>
+          <w:sz w:val="20"/>
+          <w:szCs w:val="20"/>
+          <w:lang w:val="pt"/>
+        </w:rPr>
+        <w:t>penaSuspeitoB</w:t>
+      </w:r>
+      <w:proofErr w:type="spellEnd"/>
+      <w:r>
+        <w:rPr>
+          <w:rFonts w:ascii="Consolas" w:hAnsi="Consolas" w:cs="Consolas"/>
+          <w:color w:val="000000"/>
+          <w:sz w:val="20"/>
+          <w:szCs w:val="20"/>
+          <w:lang w:val="pt"/>
+        </w:rPr>
+        <w:t>);</w:t>
+      </w:r>
+    </w:p>
+    <w:p>
+      <w:pPr>
+        <w:autoSpaceDE w:val="0"/>
+        <w:autoSpaceDN w:val="0"/>
+        <w:adjustRightInd w:val="0"/>
+        <w:spacing w:after="0" w:line="240" w:lineRule="auto"/>
+        <w:rPr>
+          <w:rFonts w:ascii="Consolas" w:hAnsi="Consolas" w:cs="Consolas"/>
+          <w:sz w:val="20"/>
+          <w:szCs w:val="20"/>
+          <w:lang w:val="pt"/>
+        </w:rPr>
+      </w:pPr>
+      <w:r>
+        <w:rPr>
+          <w:rFonts w:ascii="Consolas" w:hAnsi="Consolas" w:cs="Consolas"/>
+          <w:color w:val="000000"/>
+          <w:sz w:val="20"/>
+          <w:szCs w:val="20"/>
+          <w:lang w:val="pt"/>
+        </w:rPr>
+        <w:tab/>
+      </w:r>
+      <w:r>
+        <w:rPr>
+          <w:rFonts w:ascii="Consolas" w:hAnsi="Consolas" w:cs="Consolas"/>
+          <w:color w:val="000000"/>
+          <w:sz w:val="20"/>
+          <w:szCs w:val="20"/>
+          <w:lang w:val="pt"/>
+        </w:rPr>
+        <w:tab/>
+      </w:r>
+    </w:p>
+    <w:p>
+      <w:pPr>
+        <w:autoSpaceDE w:val="0"/>
+        <w:autoSpaceDN w:val="0"/>
+        <w:adjustRightInd w:val="0"/>
+        <w:spacing w:after="0" w:line="240" w:lineRule="auto"/>
+        <w:rPr>
+          <w:rFonts w:ascii="Consolas" w:hAnsi="Consolas" w:cs="Consolas"/>
+          <w:sz w:val="20"/>
+          <w:szCs w:val="20"/>
+          <w:lang w:val="pt"/>
+        </w:rPr>
+      </w:pPr>
+      <w:r>
+        <w:rPr>
+          <w:rFonts w:ascii="Consolas" w:hAnsi="Consolas" w:cs="Consolas"/>
+          <w:color w:val="000000"/>
+          <w:sz w:val="20"/>
+          <w:szCs w:val="20"/>
+          <w:lang w:val="pt"/>
+        </w:rPr>
+        <w:tab/>
+        <w:t>}</w:t>
+      </w:r>
+    </w:p>
+    <w:p>
+      <w:pPr>
+        <w:autoSpaceDE w:val="0"/>
+        <w:autoSpaceDN w:val="0"/>
+        <w:adjustRightInd w:val="0"/>
+        <w:spacing w:after="0" w:line="240" w:lineRule="auto"/>
+        <w:rPr>
+          <w:rFonts w:ascii="Consolas" w:hAnsi="Consolas" w:cs="Consolas"/>
+          <w:sz w:val="20"/>
+          <w:szCs w:val="20"/>
+          <w:lang w:val="pt"/>
+        </w:rPr>
+      </w:pPr>
+    </w:p>
+    <w:p>
+      <w:pPr>
+        <w:autoSpaceDE w:val="0"/>
+        <w:autoSpaceDN w:val="0"/>
+        <w:adjustRightInd w:val="0"/>
+        <w:spacing w:after="0" w:line="240" w:lineRule="auto"/>
+        <w:rPr>
+          <w:rFonts w:ascii="Consolas" w:hAnsi="Consolas" w:cs="Consolas"/>
+          <w:sz w:val="20"/>
+          <w:szCs w:val="20"/>
+          <w:lang w:val="pt"/>
+        </w:rPr>
+      </w:pPr>
+      <w:r>
+        <w:rPr>
+          <w:rFonts w:ascii="Consolas" w:hAnsi="Consolas" w:cs="Consolas"/>
+          <w:color w:val="000000"/>
+          <w:sz w:val="20"/>
+          <w:szCs w:val="20"/>
+          <w:lang w:val="pt"/>
+        </w:rPr>
+        <w:t>}</w:t>
+      </w:r>
+    </w:p>
+    <w:p>
+      <w:pPr>
+        <w:rPr>
+          <w:rFonts w:ascii="Calibri" w:eastAsia="Calibri" w:hAnsi="Calibri" w:cs="Calibri"/>
+          <w:b/>
+          <w:color w:val="004000"/>
+          <w:sz w:val="32"/>
+        </w:rPr>
+      </w:pPr>
+    </w:p>
+    <w:p>
+      <w:pPr>
+        <w:rPr>
+          <w:rFonts w:ascii="Consolas" w:eastAsia="Consolas" w:hAnsi="Consolas" w:cs="Consolas"/>
+          <w:b/>
+          <w:color w:val="9BBB59"/>
+          <w:sz w:val="28"/>
+        </w:rPr>
+      </w:pPr>
+      <w:r>
+        <w:rPr>
+          <w:rFonts w:ascii="Consolas" w:eastAsia="Consolas" w:hAnsi="Consolas" w:cs="Consolas"/>
+          <w:b/>
+          <w:color w:val="9BBB59"/>
+          <w:sz w:val="28"/>
+        </w:rPr>
+        <w:t xml:space="preserve">CORREÇÃO: </w:t>
+      </w:r>
+      <w:r>
+        <w:rPr>
+          <w:rFonts w:ascii="Consolas" w:eastAsia="Consolas" w:hAnsi="Consolas" w:cs="Consolas"/>
+          <w:b/>
+          <w:color w:val="9BBB59"/>
+          <w:sz w:val="28"/>
+        </w:rPr>
+        <w:t>Feita a classe JUNIT TESTE do prisioneiro.</w:t>
+      </w:r>
+    </w:p>
+    <w:p>
+      <w:pPr>
+        <w:rPr>
+          <w:rFonts w:ascii="Consolas" w:eastAsia="Consolas" w:hAnsi="Consolas" w:cs="Consolas"/>
+          <w:b/>
+          <w:color w:val="FF0000"/>
+          <w:sz w:val="28"/>
+        </w:rPr>
+      </w:pPr>
+      <w:r>
+        <w:rPr>
+          <w:rFonts w:ascii="Consolas" w:eastAsia="Consolas" w:hAnsi="Consolas" w:cs="Consolas"/>
+          <w:b/>
+          <w:color w:val="FF0000"/>
+          <w:sz w:val="28"/>
+        </w:rPr>
+        <w:t xml:space="preserve">ERRO: </w:t>
+      </w:r>
+      <w:r>
+        <w:rPr>
+          <w:rFonts w:ascii="Consolas" w:eastAsia="Consolas" w:hAnsi="Consolas" w:cs="Consolas"/>
+          <w:b/>
+          <w:color w:val="FF0000"/>
+          <w:sz w:val="28"/>
+        </w:rPr>
+        <w:t>Ainda não há</w:t>
+      </w:r>
+      <w:r>
+        <w:rPr>
+          <w:rFonts w:ascii="Consolas" w:eastAsia="Consolas" w:hAnsi="Consolas" w:cs="Consolas"/>
+          <w:b/>
+          <w:color w:val="FF0000"/>
+          <w:sz w:val="28"/>
+        </w:rPr>
+        <w:t xml:space="preserve"> importação para o </w:t>
+      </w:r>
+      <w:proofErr w:type="spellStart"/>
+      <w:r>
+        <w:rPr>
+          <w:rFonts w:ascii="Consolas" w:eastAsia="Consolas" w:hAnsi="Consolas" w:cs="Consolas"/>
+          <w:b/>
+          <w:color w:val="FF0000"/>
+          <w:sz w:val="28"/>
+        </w:rPr>
+        <w:t>enum</w:t>
+      </w:r>
+      <w:proofErr w:type="spellEnd"/>
+      <w:r>
+        <w:rPr>
+          <w:rFonts w:ascii="Consolas" w:eastAsia="Consolas" w:hAnsi="Consolas" w:cs="Consolas"/>
+          <w:b/>
+          <w:color w:val="FF0000"/>
+          <w:sz w:val="28"/>
+        </w:rPr>
+        <w:t xml:space="preserve"> e teste com erro.</w:t>
+      </w:r>
+      <w:bookmarkStart w:id="0" w:name="_GoBack"/>
+      <w:bookmarkEnd w:id="0"/>
+    </w:p>
+    <w:p>
+      <w:pPr>
+        <w:rPr>
           <w:rFonts w:ascii="Calibri" w:eastAsia="Calibri" w:hAnsi="Calibri" w:cs="Calibri"/>
           <w:b/>
           <w:color w:val="646B86"/>
           <w:sz w:val="32"/>
         </w:rPr>
       </w:pPr>
-      <w:r>
-        <w:rPr>
-          <w:rFonts w:ascii="Consolas" w:eastAsia="Consolas" w:hAnsi="Consolas" w:cs="Consolas"/>
-          <w:b/>
-          <w:color w:val="FF0000"/>
-          <w:sz w:val="28"/>
-        </w:rPr>
-        <w:t>ERRO: Não há importação pa</w:t>
-      </w:r>
-      <w:r>
-        <w:rPr>
-          <w:rFonts w:ascii="Consolas" w:eastAsia="Consolas" w:hAnsi="Consolas" w:cs="Consolas"/>
-          <w:b/>
-          <w:color w:val="FF0000"/>
-          <w:sz w:val="28"/>
-        </w:rPr>
-        <w:t xml:space="preserve">ra o </w:t>
-      </w:r>
-      <w:proofErr w:type="spellStart"/>
-      <w:r>
-        <w:rPr>
-          <w:rFonts w:ascii="Consolas" w:eastAsia="Consolas" w:hAnsi="Consolas" w:cs="Consolas"/>
-          <w:b/>
-          <w:color w:val="FF0000"/>
-          <w:sz w:val="28"/>
-        </w:rPr>
-        <w:t>enum</w:t>
-      </w:r>
-      <w:proofErr w:type="spellEnd"/>
-      <w:r>
-        <w:rPr>
-          <w:rFonts w:ascii="Consolas" w:eastAsia="Consolas" w:hAnsi="Consolas" w:cs="Consolas"/>
-          <w:b/>
-          <w:color w:val="FF0000"/>
-          <w:sz w:val="28"/>
-        </w:rPr>
-        <w:t xml:space="preserve"> e teste com erro.</w:t>
-      </w:r>
-      <w:bookmarkStart w:id="0" w:name="_GoBack"/>
-      <w:bookmarkEnd w:id="0"/>
     </w:p>
     <w:sectPr>
       <w:pgSz w:w="11906" w:h="16838"/>

</xml_diff>

<commit_message>
Teste de Acerto e Falha feitos com sucesso.
Correção 6
</commit_message>
<xml_diff>
--- a/Testes/80164GuilhermeCamillo.docx
+++ b/Testes/80164GuilhermeCamillo.docx
@@ -11251,8 +11251,3115 @@
         </w:rPr>
         <w:t>ERRO: A sequencia comparada nos IFS do portugol com o java esta errada.</w:t>
       </w:r>
+    </w:p>
+    <w:p>
+      <w:pPr>
+        <w:rPr>
+          <w:rFonts w:ascii="Consolas" w:eastAsia="Consolas" w:hAnsi="Consolas" w:cs="Consolas"/>
+          <w:b/>
+          <w:color w:val="C00000"/>
+          <w:sz w:val="28"/>
+        </w:rPr>
+      </w:pPr>
+    </w:p>
+    <w:p>
+      <w:pPr>
+        <w:rPr>
+          <w:rFonts w:ascii="Calibri" w:eastAsia="Calibri" w:hAnsi="Calibri" w:cs="Calibri"/>
+          <w:b/>
+          <w:color w:val="004000"/>
+          <w:sz w:val="32"/>
+        </w:rPr>
+      </w:pPr>
+    </w:p>
+    <w:p>
+      <w:pPr>
+        <w:rPr>
+          <w:rFonts w:ascii="Calibri" w:eastAsia="Calibri" w:hAnsi="Calibri" w:cs="Calibri"/>
+          <w:b/>
+          <w:color w:val="004000"/>
+          <w:sz w:val="32"/>
+        </w:rPr>
+      </w:pPr>
+      <w:r>
+        <w:rPr>
+          <w:rFonts w:ascii="Calibri" w:eastAsia="Calibri" w:hAnsi="Calibri" w:cs="Calibri"/>
+          <w:b/>
+          <w:color w:val="004000"/>
+          <w:sz w:val="32"/>
+        </w:rPr>
+        <w:lastRenderedPageBreak/>
+        <w:t xml:space="preserve">TESTE </w:t>
+      </w:r>
+      <w:r>
+        <w:rPr>
+          <w:rFonts w:ascii="Calibri" w:eastAsia="Calibri" w:hAnsi="Calibri" w:cs="Calibri"/>
+          <w:b/>
+          <w:color w:val="004000"/>
+          <w:sz w:val="32"/>
+        </w:rPr>
+        <w:t>6</w:t>
+      </w:r>
+    </w:p>
+    <w:p>
+      <w:pPr>
+        <w:spacing w:after="0"/>
+        <w:rPr>
+          <w:rFonts w:ascii="Consolas" w:eastAsia="Consolas" w:hAnsi="Consolas" w:cs="Consolas"/>
+          <w:color w:val="0000A0"/>
+          <w:sz w:val="18"/>
+        </w:rPr>
+      </w:pPr>
+      <w:r>
+        <w:rPr>
+          <w:rFonts w:ascii="Ebrima" w:eastAsia="Ebrima" w:hAnsi="Ebrima" w:cs="Ebrima"/>
+          <w:b/>
+          <w:color w:val="0000A0"/>
+          <w:sz w:val="24"/>
+        </w:rPr>
+        <w:t>JulgamentoPrisioneiro.java</w:t>
+      </w:r>
+    </w:p>
+    <w:p>
+      <w:pPr>
+        <w:spacing w:after="0"/>
+        <w:rPr>
+          <w:rFonts w:ascii="Consolas" w:eastAsia="Consolas" w:hAnsi="Consolas" w:cs="Consolas"/>
+          <w:b/>
+          <w:sz w:val="18"/>
+        </w:rPr>
+      </w:pPr>
+    </w:p>
+    <w:p>
+      <w:pPr>
+        <w:spacing w:after="0" w:line="240" w:lineRule="auto"/>
+        <w:rPr>
+          <w:rFonts w:ascii="Consolas" w:eastAsia="Consolas" w:hAnsi="Consolas" w:cs="Consolas"/>
+          <w:sz w:val="20"/>
+        </w:rPr>
+      </w:pPr>
+    </w:p>
+    <w:p>
+      <w:pPr>
+        <w:autoSpaceDE w:val="0"/>
+        <w:autoSpaceDN w:val="0"/>
+        <w:adjustRightInd w:val="0"/>
+        <w:spacing w:after="0" w:line="240" w:lineRule="auto"/>
+        <w:rPr>
+          <w:rFonts w:ascii="Consolas" w:hAnsi="Consolas" w:cs="Consolas"/>
+          <w:sz w:val="20"/>
+          <w:szCs w:val="20"/>
+        </w:rPr>
+      </w:pPr>
+      <w:r>
+        <w:rPr>
+          <w:rFonts w:ascii="Consolas" w:hAnsi="Consolas" w:cs="Consolas"/>
+          <w:b/>
+          <w:bCs/>
+          <w:color w:val="7F0055"/>
+          <w:sz w:val="20"/>
+          <w:szCs w:val="20"/>
+        </w:rPr>
+        <w:t>public</w:t>
+      </w:r>
+      <w:r>
+        <w:rPr>
+          <w:rFonts w:ascii="Consolas" w:hAnsi="Consolas" w:cs="Consolas"/>
+          <w:color w:val="000000"/>
+          <w:sz w:val="20"/>
+          <w:szCs w:val="20"/>
+        </w:rPr>
+        <w:t xml:space="preserve"> </w:t>
+      </w:r>
+      <w:r>
+        <w:rPr>
+          <w:rFonts w:ascii="Consolas" w:hAnsi="Consolas" w:cs="Consolas"/>
+          <w:b/>
+          <w:bCs/>
+          <w:color w:val="7F0055"/>
+          <w:sz w:val="20"/>
+          <w:szCs w:val="20"/>
+        </w:rPr>
+        <w:t>class</w:t>
+      </w:r>
+      <w:r>
+        <w:rPr>
+          <w:rFonts w:ascii="Consolas" w:hAnsi="Consolas" w:cs="Consolas"/>
+          <w:color w:val="000000"/>
+          <w:sz w:val="20"/>
+          <w:szCs w:val="20"/>
+        </w:rPr>
+        <w:t xml:space="preserve"> JulgamentoPrisioneiro {</w:t>
+      </w:r>
+    </w:p>
+    <w:p>
+      <w:pPr>
+        <w:autoSpaceDE w:val="0"/>
+        <w:autoSpaceDN w:val="0"/>
+        <w:adjustRightInd w:val="0"/>
+        <w:spacing w:after="0" w:line="240" w:lineRule="auto"/>
+        <w:rPr>
+          <w:rFonts w:ascii="Consolas" w:hAnsi="Consolas" w:cs="Consolas"/>
+          <w:sz w:val="20"/>
+          <w:szCs w:val="20"/>
+        </w:rPr>
+      </w:pPr>
+      <w:r>
+        <w:rPr>
+          <w:rFonts w:ascii="Consolas" w:hAnsi="Consolas" w:cs="Consolas"/>
+          <w:color w:val="000000"/>
+          <w:sz w:val="20"/>
+          <w:szCs w:val="20"/>
+        </w:rPr>
+        <w:t xml:space="preserve">   </w:t>
+      </w:r>
+      <w:r>
+        <w:rPr>
+          <w:rFonts w:ascii="Consolas" w:hAnsi="Consolas" w:cs="Consolas"/>
+          <w:b/>
+          <w:bCs/>
+          <w:color w:val="7F0055"/>
+          <w:sz w:val="20"/>
+          <w:szCs w:val="20"/>
+        </w:rPr>
+        <w:t>private</w:t>
+      </w:r>
+      <w:r>
+        <w:rPr>
+          <w:rFonts w:ascii="Consolas" w:hAnsi="Consolas" w:cs="Consolas"/>
+          <w:color w:val="000000"/>
+          <w:sz w:val="20"/>
+          <w:szCs w:val="20"/>
+        </w:rPr>
+        <w:t xml:space="preserve"> </w:t>
+      </w:r>
+      <w:r>
+        <w:rPr>
+          <w:rFonts w:ascii="Consolas" w:hAnsi="Consolas" w:cs="Consolas"/>
+          <w:b/>
+          <w:bCs/>
+          <w:color w:val="7F0055"/>
+          <w:sz w:val="20"/>
+          <w:szCs w:val="20"/>
+        </w:rPr>
+        <w:t>int</w:t>
+      </w:r>
+      <w:r>
+        <w:rPr>
+          <w:rFonts w:ascii="Consolas" w:hAnsi="Consolas" w:cs="Consolas"/>
+          <w:color w:val="000000"/>
+          <w:sz w:val="20"/>
+          <w:szCs w:val="20"/>
+        </w:rPr>
+        <w:t xml:space="preserve"> </w:t>
+      </w:r>
+      <w:r>
+        <w:rPr>
+          <w:rFonts w:ascii="Consolas" w:hAnsi="Consolas" w:cs="Consolas"/>
+          <w:color w:val="0000C0"/>
+          <w:sz w:val="20"/>
+          <w:szCs w:val="20"/>
+        </w:rPr>
+        <w:t>PENA_INOCENCIA</w:t>
+      </w:r>
+      <w:r>
+        <w:rPr>
+          <w:rFonts w:ascii="Consolas" w:hAnsi="Consolas" w:cs="Consolas"/>
+          <w:color w:val="000000"/>
+          <w:sz w:val="20"/>
+          <w:szCs w:val="20"/>
+        </w:rPr>
+        <w:t xml:space="preserve"> = 10;</w:t>
+      </w:r>
+    </w:p>
+    <w:p>
+      <w:pPr>
+        <w:autoSpaceDE w:val="0"/>
+        <w:autoSpaceDN w:val="0"/>
+        <w:adjustRightInd w:val="0"/>
+        <w:spacing w:after="0" w:line="240" w:lineRule="auto"/>
+        <w:rPr>
+          <w:rFonts w:ascii="Consolas" w:hAnsi="Consolas" w:cs="Consolas"/>
+          <w:sz w:val="20"/>
+          <w:szCs w:val="20"/>
+        </w:rPr>
+      </w:pPr>
+      <w:r>
+        <w:rPr>
+          <w:rFonts w:ascii="Consolas" w:hAnsi="Consolas" w:cs="Consolas"/>
+          <w:color w:val="000000"/>
+          <w:sz w:val="20"/>
+          <w:szCs w:val="20"/>
+        </w:rPr>
+        <w:t xml:space="preserve">   </w:t>
+      </w:r>
+      <w:r>
+        <w:rPr>
+          <w:rFonts w:ascii="Consolas" w:hAnsi="Consolas" w:cs="Consolas"/>
+          <w:b/>
+          <w:bCs/>
+          <w:color w:val="7F0055"/>
+          <w:sz w:val="20"/>
+          <w:szCs w:val="20"/>
+        </w:rPr>
+        <w:t>private</w:t>
+      </w:r>
+      <w:r>
+        <w:rPr>
+          <w:rFonts w:ascii="Consolas" w:hAnsi="Consolas" w:cs="Consolas"/>
+          <w:color w:val="000000"/>
+          <w:sz w:val="20"/>
+          <w:szCs w:val="20"/>
+        </w:rPr>
+        <w:t xml:space="preserve"> </w:t>
+      </w:r>
+      <w:r>
+        <w:rPr>
+          <w:rFonts w:ascii="Consolas" w:hAnsi="Consolas" w:cs="Consolas"/>
+          <w:b/>
+          <w:bCs/>
+          <w:color w:val="7F0055"/>
+          <w:sz w:val="20"/>
+          <w:szCs w:val="20"/>
+        </w:rPr>
+        <w:t>int</w:t>
+      </w:r>
+      <w:r>
+        <w:rPr>
+          <w:rFonts w:ascii="Consolas" w:hAnsi="Consolas" w:cs="Consolas"/>
+          <w:color w:val="000000"/>
+          <w:sz w:val="20"/>
+          <w:szCs w:val="20"/>
+        </w:rPr>
+        <w:t xml:space="preserve"> </w:t>
+      </w:r>
+      <w:r>
+        <w:rPr>
+          <w:rFonts w:ascii="Consolas" w:hAnsi="Consolas" w:cs="Consolas"/>
+          <w:color w:val="0000C0"/>
+          <w:sz w:val="20"/>
+          <w:szCs w:val="20"/>
+        </w:rPr>
+        <w:t>PENA_CONDENACAO_MUTUA</w:t>
+      </w:r>
+      <w:r>
+        <w:rPr>
+          <w:rFonts w:ascii="Consolas" w:hAnsi="Consolas" w:cs="Consolas"/>
+          <w:color w:val="000000"/>
+          <w:sz w:val="20"/>
+          <w:szCs w:val="20"/>
+        </w:rPr>
+        <w:t xml:space="preserve"> = 15;</w:t>
+      </w:r>
+    </w:p>
+    <w:p>
+      <w:pPr>
+        <w:autoSpaceDE w:val="0"/>
+        <w:autoSpaceDN w:val="0"/>
+        <w:adjustRightInd w:val="0"/>
+        <w:spacing w:after="0" w:line="240" w:lineRule="auto"/>
+        <w:rPr>
+          <w:rFonts w:ascii="Consolas" w:hAnsi="Consolas" w:cs="Consolas"/>
+          <w:sz w:val="20"/>
+          <w:szCs w:val="20"/>
+        </w:rPr>
+      </w:pPr>
+      <w:r>
+        <w:rPr>
+          <w:rFonts w:ascii="Consolas" w:hAnsi="Consolas" w:cs="Consolas"/>
+          <w:color w:val="000000"/>
+          <w:sz w:val="20"/>
+          <w:szCs w:val="20"/>
+        </w:rPr>
+        <w:t xml:space="preserve">   </w:t>
+      </w:r>
+      <w:r>
+        <w:rPr>
+          <w:rFonts w:ascii="Consolas" w:hAnsi="Consolas" w:cs="Consolas"/>
+          <w:b/>
+          <w:bCs/>
+          <w:color w:val="7F0055"/>
+          <w:sz w:val="20"/>
+          <w:szCs w:val="20"/>
+        </w:rPr>
+        <w:t>private</w:t>
+      </w:r>
+      <w:r>
+        <w:rPr>
+          <w:rFonts w:ascii="Consolas" w:hAnsi="Consolas" w:cs="Consolas"/>
+          <w:color w:val="000000"/>
+          <w:sz w:val="20"/>
+          <w:szCs w:val="20"/>
+        </w:rPr>
+        <w:t xml:space="preserve"> </w:t>
+      </w:r>
+      <w:r>
+        <w:rPr>
+          <w:rFonts w:ascii="Consolas" w:hAnsi="Consolas" w:cs="Consolas"/>
+          <w:b/>
+          <w:bCs/>
+          <w:color w:val="7F0055"/>
+          <w:sz w:val="20"/>
+          <w:szCs w:val="20"/>
+        </w:rPr>
+        <w:t>int</w:t>
+      </w:r>
+      <w:r>
+        <w:rPr>
+          <w:rFonts w:ascii="Consolas" w:hAnsi="Consolas" w:cs="Consolas"/>
+          <w:color w:val="000000"/>
+          <w:sz w:val="20"/>
+          <w:szCs w:val="20"/>
+        </w:rPr>
+        <w:t xml:space="preserve"> </w:t>
+      </w:r>
+      <w:r>
+        <w:rPr>
+          <w:rFonts w:ascii="Consolas" w:hAnsi="Consolas" w:cs="Consolas"/>
+          <w:color w:val="0000C0"/>
+          <w:sz w:val="20"/>
+          <w:szCs w:val="20"/>
+        </w:rPr>
+        <w:t>PENA_CONDENACAO_INDIVIDUAL</w:t>
+      </w:r>
+      <w:r>
+        <w:rPr>
+          <w:rFonts w:ascii="Consolas" w:hAnsi="Consolas" w:cs="Consolas"/>
+          <w:color w:val="000000"/>
+          <w:sz w:val="20"/>
+          <w:szCs w:val="20"/>
+        </w:rPr>
+        <w:t xml:space="preserve"> = 10;</w:t>
+      </w:r>
+    </w:p>
+    <w:p>
+      <w:pPr>
+        <w:autoSpaceDE w:val="0"/>
+        <w:autoSpaceDN w:val="0"/>
+        <w:adjustRightInd w:val="0"/>
+        <w:spacing w:after="0" w:line="240" w:lineRule="auto"/>
+        <w:rPr>
+          <w:rFonts w:ascii="Consolas" w:hAnsi="Consolas" w:cs="Consolas"/>
+          <w:sz w:val="20"/>
+          <w:szCs w:val="20"/>
+        </w:rPr>
+      </w:pPr>
+      <w:r>
+        <w:rPr>
+          <w:rFonts w:ascii="Consolas" w:hAnsi="Consolas" w:cs="Consolas"/>
+          <w:color w:val="000000"/>
+          <w:sz w:val="20"/>
+          <w:szCs w:val="20"/>
+        </w:rPr>
+        <w:t xml:space="preserve">   </w:t>
+      </w:r>
+      <w:r>
+        <w:rPr>
+          <w:rFonts w:ascii="Consolas" w:hAnsi="Consolas" w:cs="Consolas"/>
+          <w:b/>
+          <w:bCs/>
+          <w:color w:val="7F0055"/>
+          <w:sz w:val="20"/>
+          <w:szCs w:val="20"/>
+        </w:rPr>
+        <w:t>private</w:t>
+      </w:r>
+      <w:r>
+        <w:rPr>
+          <w:rFonts w:ascii="Consolas" w:hAnsi="Consolas" w:cs="Consolas"/>
+          <w:color w:val="000000"/>
+          <w:sz w:val="20"/>
+          <w:szCs w:val="20"/>
+        </w:rPr>
+        <w:t xml:space="preserve"> </w:t>
+      </w:r>
+      <w:r>
+        <w:rPr>
+          <w:rFonts w:ascii="Consolas" w:hAnsi="Consolas" w:cs="Consolas"/>
+          <w:b/>
+          <w:bCs/>
+          <w:color w:val="7F0055"/>
+          <w:sz w:val="20"/>
+          <w:szCs w:val="20"/>
+        </w:rPr>
+        <w:t>int</w:t>
+      </w:r>
+      <w:r>
+        <w:rPr>
+          <w:rFonts w:ascii="Consolas" w:hAnsi="Consolas" w:cs="Consolas"/>
+          <w:color w:val="000000"/>
+          <w:sz w:val="20"/>
+          <w:szCs w:val="20"/>
+        </w:rPr>
+        <w:t xml:space="preserve"> </w:t>
+      </w:r>
+      <w:r>
+        <w:rPr>
+          <w:rFonts w:ascii="Consolas" w:hAnsi="Consolas" w:cs="Consolas"/>
+          <w:color w:val="0000C0"/>
+          <w:sz w:val="20"/>
+          <w:szCs w:val="20"/>
+        </w:rPr>
+        <w:t>PENA_CONDENACAO_CUMPLICES</w:t>
+      </w:r>
+      <w:r>
+        <w:rPr>
+          <w:rFonts w:ascii="Consolas" w:hAnsi="Consolas" w:cs="Consolas"/>
+          <w:color w:val="000000"/>
+          <w:sz w:val="20"/>
+          <w:szCs w:val="20"/>
+        </w:rPr>
+        <w:t xml:space="preserve"> = 11;</w:t>
+      </w:r>
+    </w:p>
+    <w:p>
+      <w:pPr>
+        <w:autoSpaceDE w:val="0"/>
+        <w:autoSpaceDN w:val="0"/>
+        <w:adjustRightInd w:val="0"/>
+        <w:spacing w:after="0" w:line="240" w:lineRule="auto"/>
+        <w:rPr>
+          <w:rFonts w:ascii="Consolas" w:hAnsi="Consolas" w:cs="Consolas"/>
+          <w:sz w:val="20"/>
+          <w:szCs w:val="20"/>
+        </w:rPr>
+      </w:pPr>
+    </w:p>
+    <w:p>
+      <w:pPr>
+        <w:autoSpaceDE w:val="0"/>
+        <w:autoSpaceDN w:val="0"/>
+        <w:adjustRightInd w:val="0"/>
+        <w:spacing w:after="0" w:line="240" w:lineRule="auto"/>
+        <w:rPr>
+          <w:rFonts w:ascii="Consolas" w:hAnsi="Consolas" w:cs="Consolas"/>
+          <w:sz w:val="20"/>
+          <w:szCs w:val="20"/>
+        </w:rPr>
+      </w:pPr>
+      <w:r>
+        <w:rPr>
+          <w:rFonts w:ascii="Consolas" w:hAnsi="Consolas" w:cs="Consolas"/>
+          <w:color w:val="000000"/>
+          <w:sz w:val="20"/>
+          <w:szCs w:val="20"/>
+        </w:rPr>
+        <w:t xml:space="preserve">   </w:t>
+      </w:r>
+      <w:r>
+        <w:rPr>
+          <w:rFonts w:ascii="Consolas" w:hAnsi="Consolas" w:cs="Consolas"/>
+          <w:b/>
+          <w:bCs/>
+          <w:color w:val="7F0055"/>
+          <w:sz w:val="20"/>
+          <w:szCs w:val="20"/>
+        </w:rPr>
+        <w:t>public</w:t>
+      </w:r>
+      <w:r>
+        <w:rPr>
+          <w:rFonts w:ascii="Consolas" w:hAnsi="Consolas" w:cs="Consolas"/>
+          <w:color w:val="000000"/>
+          <w:sz w:val="20"/>
+          <w:szCs w:val="20"/>
+        </w:rPr>
+        <w:t xml:space="preserve"> </w:t>
+      </w:r>
+      <w:r>
+        <w:rPr>
+          <w:rFonts w:ascii="Consolas" w:hAnsi="Consolas" w:cs="Consolas"/>
+          <w:b/>
+          <w:bCs/>
+          <w:color w:val="7F0055"/>
+          <w:sz w:val="20"/>
+          <w:szCs w:val="20"/>
+        </w:rPr>
+        <w:t>enum</w:t>
+      </w:r>
+      <w:r>
+        <w:rPr>
+          <w:rFonts w:ascii="Consolas" w:hAnsi="Consolas" w:cs="Consolas"/>
+          <w:color w:val="000000"/>
+          <w:sz w:val="20"/>
+          <w:szCs w:val="20"/>
+        </w:rPr>
+        <w:t xml:space="preserve"> Resposta {</w:t>
+      </w:r>
+    </w:p>
+    <w:p>
+      <w:pPr>
+        <w:autoSpaceDE w:val="0"/>
+        <w:autoSpaceDN w:val="0"/>
+        <w:adjustRightInd w:val="0"/>
+        <w:spacing w:after="0" w:line="240" w:lineRule="auto"/>
+        <w:rPr>
+          <w:rFonts w:ascii="Consolas" w:hAnsi="Consolas" w:cs="Consolas"/>
+          <w:sz w:val="20"/>
+          <w:szCs w:val="20"/>
+        </w:rPr>
+      </w:pPr>
+      <w:r>
+        <w:rPr>
+          <w:rFonts w:ascii="Consolas" w:hAnsi="Consolas" w:cs="Consolas"/>
+          <w:color w:val="000000"/>
+          <w:sz w:val="20"/>
+          <w:szCs w:val="20"/>
+        </w:rPr>
+        <w:tab/>
+      </w:r>
+      <w:r>
+        <w:rPr>
+          <w:rFonts w:ascii="Consolas" w:hAnsi="Consolas" w:cs="Consolas"/>
+          <w:color w:val="000000"/>
+          <w:sz w:val="20"/>
+          <w:szCs w:val="20"/>
+        </w:rPr>
+        <w:tab/>
+      </w:r>
+      <w:r>
+        <w:rPr>
+          <w:rFonts w:ascii="Consolas" w:hAnsi="Consolas" w:cs="Consolas"/>
+          <w:b/>
+          <w:bCs/>
+          <w:i/>
+          <w:iCs/>
+          <w:color w:val="0000C0"/>
+          <w:sz w:val="20"/>
+          <w:szCs w:val="20"/>
+        </w:rPr>
+        <w:t>DELACAO</w:t>
+      </w:r>
+      <w:r>
+        <w:rPr>
+          <w:rFonts w:ascii="Consolas" w:hAnsi="Consolas" w:cs="Consolas"/>
+          <w:color w:val="000000"/>
+          <w:sz w:val="20"/>
+          <w:szCs w:val="20"/>
+        </w:rPr>
+        <w:t xml:space="preserve">, </w:t>
+      </w:r>
+      <w:r>
+        <w:rPr>
+          <w:rFonts w:ascii="Consolas" w:hAnsi="Consolas" w:cs="Consolas"/>
+          <w:b/>
+          <w:bCs/>
+          <w:i/>
+          <w:iCs/>
+          <w:color w:val="0000C0"/>
+          <w:sz w:val="20"/>
+          <w:szCs w:val="20"/>
+        </w:rPr>
+        <w:t>NEGACAO</w:t>
+      </w:r>
+    </w:p>
+    <w:p>
+      <w:pPr>
+        <w:autoSpaceDE w:val="0"/>
+        <w:autoSpaceDN w:val="0"/>
+        <w:adjustRightInd w:val="0"/>
+        <w:spacing w:after="0" w:line="240" w:lineRule="auto"/>
+        <w:rPr>
+          <w:rFonts w:ascii="Consolas" w:hAnsi="Consolas" w:cs="Consolas"/>
+          <w:sz w:val="20"/>
+          <w:szCs w:val="20"/>
+        </w:rPr>
+      </w:pPr>
+      <w:r>
+        <w:rPr>
+          <w:rFonts w:ascii="Consolas" w:hAnsi="Consolas" w:cs="Consolas"/>
+          <w:color w:val="000000"/>
+          <w:sz w:val="20"/>
+          <w:szCs w:val="20"/>
+        </w:rPr>
+        <w:tab/>
+        <w:t>}</w:t>
+      </w:r>
+    </w:p>
+    <w:p>
+      <w:pPr>
+        <w:autoSpaceDE w:val="0"/>
+        <w:autoSpaceDN w:val="0"/>
+        <w:adjustRightInd w:val="0"/>
+        <w:spacing w:after="0" w:line="240" w:lineRule="auto"/>
+        <w:rPr>
+          <w:rFonts w:ascii="Consolas" w:hAnsi="Consolas" w:cs="Consolas"/>
+          <w:sz w:val="20"/>
+          <w:szCs w:val="20"/>
+        </w:rPr>
+      </w:pPr>
+      <w:r>
+        <w:rPr>
+          <w:rFonts w:ascii="Consolas" w:hAnsi="Consolas" w:cs="Consolas"/>
+          <w:color w:val="000000"/>
+          <w:sz w:val="20"/>
+          <w:szCs w:val="20"/>
+        </w:rPr>
+        <w:t xml:space="preserve">   </w:t>
+      </w:r>
+    </w:p>
+    <w:p>
+      <w:pPr>
+        <w:autoSpaceDE w:val="0"/>
+        <w:autoSpaceDN w:val="0"/>
+        <w:adjustRightInd w:val="0"/>
+        <w:spacing w:after="0" w:line="240" w:lineRule="auto"/>
+        <w:rPr>
+          <w:rFonts w:ascii="Consolas" w:hAnsi="Consolas" w:cs="Consolas"/>
+          <w:sz w:val="20"/>
+          <w:szCs w:val="20"/>
+        </w:rPr>
+      </w:pPr>
+      <w:r>
+        <w:rPr>
+          <w:rFonts w:ascii="Consolas" w:hAnsi="Consolas" w:cs="Consolas"/>
+          <w:color w:val="000000"/>
+          <w:sz w:val="20"/>
+          <w:szCs w:val="20"/>
+        </w:rPr>
+        <w:t xml:space="preserve">   </w:t>
+      </w:r>
+      <w:r>
+        <w:rPr>
+          <w:rFonts w:ascii="Consolas" w:hAnsi="Consolas" w:cs="Consolas"/>
+          <w:b/>
+          <w:bCs/>
+          <w:color w:val="7F0055"/>
+          <w:sz w:val="20"/>
+          <w:szCs w:val="20"/>
+        </w:rPr>
+        <w:t>public</w:t>
+      </w:r>
+      <w:r>
+        <w:rPr>
+          <w:rFonts w:ascii="Consolas" w:hAnsi="Consolas" w:cs="Consolas"/>
+          <w:color w:val="000000"/>
+          <w:sz w:val="20"/>
+          <w:szCs w:val="20"/>
+        </w:rPr>
+        <w:t xml:space="preserve"> </w:t>
+      </w:r>
+      <w:r>
+        <w:rPr>
+          <w:rFonts w:ascii="Consolas" w:hAnsi="Consolas" w:cs="Consolas"/>
+          <w:b/>
+          <w:bCs/>
+          <w:color w:val="7F0055"/>
+          <w:sz w:val="20"/>
+          <w:szCs w:val="20"/>
+        </w:rPr>
+        <w:t>int</w:t>
+      </w:r>
+      <w:r>
+        <w:rPr>
+          <w:rFonts w:ascii="Consolas" w:hAnsi="Consolas" w:cs="Consolas"/>
+          <w:color w:val="000000"/>
+          <w:sz w:val="20"/>
+          <w:szCs w:val="20"/>
+        </w:rPr>
+        <w:t xml:space="preserve"> calculaPena(Resposta </w:t>
+      </w:r>
+      <w:r>
+        <w:rPr>
+          <w:rFonts w:ascii="Consolas" w:hAnsi="Consolas" w:cs="Consolas"/>
+          <w:color w:val="6A3E3E"/>
+          <w:sz w:val="20"/>
+          <w:szCs w:val="20"/>
+        </w:rPr>
+        <w:t>respostaPrisioneiroA</w:t>
+      </w:r>
+      <w:r>
+        <w:rPr>
+          <w:rFonts w:ascii="Consolas" w:hAnsi="Consolas" w:cs="Consolas"/>
+          <w:color w:val="000000"/>
+          <w:sz w:val="20"/>
+          <w:szCs w:val="20"/>
+        </w:rPr>
+        <w:t xml:space="preserve">, Resposta </w:t>
+      </w:r>
+      <w:r>
+        <w:rPr>
+          <w:rFonts w:ascii="Consolas" w:hAnsi="Consolas" w:cs="Consolas"/>
+          <w:color w:val="6A3E3E"/>
+          <w:sz w:val="20"/>
+          <w:szCs w:val="20"/>
+          <w:shd w:val="clear" w:color="auto" w:fill="F0D8A8"/>
+        </w:rPr>
+        <w:t>respostaPrisioneiroB</w:t>
+      </w:r>
+      <w:r>
+        <w:rPr>
+          <w:rFonts w:ascii="Consolas" w:hAnsi="Consolas" w:cs="Consolas"/>
+          <w:color w:val="000000"/>
+          <w:sz w:val="20"/>
+          <w:szCs w:val="20"/>
+        </w:rPr>
+        <w:t>) {</w:t>
+      </w:r>
+    </w:p>
+    <w:p>
+      <w:pPr>
+        <w:autoSpaceDE w:val="0"/>
+        <w:autoSpaceDN w:val="0"/>
+        <w:adjustRightInd w:val="0"/>
+        <w:spacing w:after="0" w:line="240" w:lineRule="auto"/>
+        <w:rPr>
+          <w:rFonts w:ascii="Consolas" w:hAnsi="Consolas" w:cs="Consolas"/>
+          <w:sz w:val="20"/>
+          <w:szCs w:val="20"/>
+        </w:rPr>
+      </w:pPr>
+      <w:r>
+        <w:rPr>
+          <w:rFonts w:ascii="Consolas" w:hAnsi="Consolas" w:cs="Consolas"/>
+          <w:color w:val="000000"/>
+          <w:sz w:val="20"/>
+          <w:szCs w:val="20"/>
+        </w:rPr>
+        <w:t xml:space="preserve">      </w:t>
+      </w:r>
+      <w:r>
+        <w:rPr>
+          <w:rFonts w:ascii="Consolas" w:hAnsi="Consolas" w:cs="Consolas"/>
+          <w:b/>
+          <w:bCs/>
+          <w:color w:val="7F0055"/>
+          <w:sz w:val="20"/>
+          <w:szCs w:val="20"/>
+        </w:rPr>
+        <w:t>if</w:t>
+      </w:r>
+      <w:r>
+        <w:rPr>
+          <w:rFonts w:ascii="Consolas" w:hAnsi="Consolas" w:cs="Consolas"/>
+          <w:color w:val="000000"/>
+          <w:sz w:val="20"/>
+          <w:szCs w:val="20"/>
+        </w:rPr>
+        <w:t xml:space="preserve"> (</w:t>
+      </w:r>
+      <w:r>
+        <w:rPr>
+          <w:rFonts w:ascii="Consolas" w:hAnsi="Consolas" w:cs="Consolas"/>
+          <w:color w:val="6A3E3E"/>
+          <w:sz w:val="20"/>
+          <w:szCs w:val="20"/>
+        </w:rPr>
+        <w:t>respostaPrisioneiroA</w:t>
+      </w:r>
+      <w:r>
+        <w:rPr>
+          <w:rFonts w:ascii="Consolas" w:hAnsi="Consolas" w:cs="Consolas"/>
+          <w:color w:val="000000"/>
+          <w:sz w:val="20"/>
+          <w:szCs w:val="20"/>
+        </w:rPr>
+        <w:t xml:space="preserve"> == Resposta.</w:t>
+      </w:r>
+      <w:r>
+        <w:rPr>
+          <w:rFonts w:ascii="Consolas" w:hAnsi="Consolas" w:cs="Consolas"/>
+          <w:b/>
+          <w:bCs/>
+          <w:i/>
+          <w:iCs/>
+          <w:color w:val="0000C0"/>
+          <w:sz w:val="20"/>
+          <w:szCs w:val="20"/>
+        </w:rPr>
+        <w:t>DELACAO</w:t>
+      </w:r>
+      <w:r>
+        <w:rPr>
+          <w:rFonts w:ascii="Consolas" w:hAnsi="Consolas" w:cs="Consolas"/>
+          <w:color w:val="000000"/>
+          <w:sz w:val="20"/>
+          <w:szCs w:val="20"/>
+        </w:rPr>
+        <w:t>) {</w:t>
+      </w:r>
+    </w:p>
+    <w:p>
+      <w:pPr>
+        <w:autoSpaceDE w:val="0"/>
+        <w:autoSpaceDN w:val="0"/>
+        <w:adjustRightInd w:val="0"/>
+        <w:spacing w:after="0" w:line="240" w:lineRule="auto"/>
+        <w:rPr>
+          <w:rFonts w:ascii="Consolas" w:hAnsi="Consolas" w:cs="Consolas"/>
+          <w:sz w:val="20"/>
+          <w:szCs w:val="20"/>
+        </w:rPr>
+      </w:pPr>
+      <w:r>
+        <w:rPr>
+          <w:rFonts w:ascii="Consolas" w:hAnsi="Consolas" w:cs="Consolas"/>
+          <w:color w:val="000000"/>
+          <w:sz w:val="20"/>
+          <w:szCs w:val="20"/>
+        </w:rPr>
+        <w:t xml:space="preserve">          </w:t>
+      </w:r>
+      <w:r>
+        <w:rPr>
+          <w:rFonts w:ascii="Consolas" w:hAnsi="Consolas" w:cs="Consolas"/>
+          <w:b/>
+          <w:bCs/>
+          <w:color w:val="7F0055"/>
+          <w:sz w:val="20"/>
+          <w:szCs w:val="20"/>
+        </w:rPr>
+        <w:t>if</w:t>
+      </w:r>
+      <w:r>
+        <w:rPr>
+          <w:rFonts w:ascii="Consolas" w:hAnsi="Consolas" w:cs="Consolas"/>
+          <w:color w:val="000000"/>
+          <w:sz w:val="20"/>
+          <w:szCs w:val="20"/>
+        </w:rPr>
+        <w:t xml:space="preserve"> (</w:t>
+      </w:r>
+      <w:r>
+        <w:rPr>
+          <w:rFonts w:ascii="Consolas" w:hAnsi="Consolas" w:cs="Consolas"/>
+          <w:color w:val="6A3E3E"/>
+          <w:sz w:val="20"/>
+          <w:szCs w:val="20"/>
+          <w:shd w:val="clear" w:color="auto" w:fill="D4D4D4"/>
+        </w:rPr>
+        <w:t>respostaPrisioneiroB</w:t>
+      </w:r>
+      <w:r>
+        <w:rPr>
+          <w:rFonts w:ascii="Consolas" w:hAnsi="Consolas" w:cs="Consolas"/>
+          <w:color w:val="000000"/>
+          <w:sz w:val="20"/>
+          <w:szCs w:val="20"/>
+        </w:rPr>
+        <w:t xml:space="preserve"> == Resposta.</w:t>
+      </w:r>
+      <w:r>
+        <w:rPr>
+          <w:rFonts w:ascii="Consolas" w:hAnsi="Consolas" w:cs="Consolas"/>
+          <w:b/>
+          <w:bCs/>
+          <w:i/>
+          <w:iCs/>
+          <w:color w:val="0000C0"/>
+          <w:sz w:val="20"/>
+          <w:szCs w:val="20"/>
+        </w:rPr>
+        <w:t>DELACAO</w:t>
+      </w:r>
+      <w:r>
+        <w:rPr>
+          <w:rFonts w:ascii="Consolas" w:hAnsi="Consolas" w:cs="Consolas"/>
+          <w:color w:val="000000"/>
+          <w:sz w:val="20"/>
+          <w:szCs w:val="20"/>
+        </w:rPr>
+        <w:t>) {</w:t>
+      </w:r>
+    </w:p>
+    <w:p>
+      <w:pPr>
+        <w:autoSpaceDE w:val="0"/>
+        <w:autoSpaceDN w:val="0"/>
+        <w:adjustRightInd w:val="0"/>
+        <w:spacing w:after="0" w:line="240" w:lineRule="auto"/>
+        <w:rPr>
+          <w:rFonts w:ascii="Consolas" w:hAnsi="Consolas" w:cs="Consolas"/>
+          <w:sz w:val="20"/>
+          <w:szCs w:val="20"/>
+        </w:rPr>
+      </w:pPr>
+      <w:r>
+        <w:rPr>
+          <w:rFonts w:ascii="Consolas" w:hAnsi="Consolas" w:cs="Consolas"/>
+          <w:color w:val="000000"/>
+          <w:sz w:val="20"/>
+          <w:szCs w:val="20"/>
+        </w:rPr>
+        <w:t xml:space="preserve">            </w:t>
+      </w:r>
+      <w:r>
+        <w:rPr>
+          <w:rFonts w:ascii="Consolas" w:hAnsi="Consolas" w:cs="Consolas"/>
+          <w:b/>
+          <w:bCs/>
+          <w:color w:val="7F0055"/>
+          <w:sz w:val="20"/>
+          <w:szCs w:val="20"/>
+        </w:rPr>
+        <w:t>return</w:t>
+      </w:r>
+      <w:r>
+        <w:rPr>
+          <w:rFonts w:ascii="Consolas" w:hAnsi="Consolas" w:cs="Consolas"/>
+          <w:color w:val="000000"/>
+          <w:sz w:val="20"/>
+          <w:szCs w:val="20"/>
+        </w:rPr>
+        <w:t xml:space="preserve"> </w:t>
+      </w:r>
+      <w:r>
+        <w:rPr>
+          <w:rFonts w:ascii="Consolas" w:hAnsi="Consolas" w:cs="Consolas"/>
+          <w:color w:val="0000C0"/>
+          <w:sz w:val="20"/>
+          <w:szCs w:val="20"/>
+        </w:rPr>
+        <w:t>PENA_CONDENACAO_MUTUA</w:t>
+      </w:r>
+      <w:r>
+        <w:rPr>
+          <w:rFonts w:ascii="Consolas" w:hAnsi="Consolas" w:cs="Consolas"/>
+          <w:color w:val="000000"/>
+          <w:sz w:val="20"/>
+          <w:szCs w:val="20"/>
+        </w:rPr>
+        <w:t>;</w:t>
+      </w:r>
+    </w:p>
+    <w:p>
+      <w:pPr>
+        <w:autoSpaceDE w:val="0"/>
+        <w:autoSpaceDN w:val="0"/>
+        <w:adjustRightInd w:val="0"/>
+        <w:spacing w:after="0" w:line="240" w:lineRule="auto"/>
+        <w:rPr>
+          <w:rFonts w:ascii="Consolas" w:hAnsi="Consolas" w:cs="Consolas"/>
+          <w:sz w:val="20"/>
+          <w:szCs w:val="20"/>
+        </w:rPr>
+      </w:pPr>
+      <w:r>
+        <w:rPr>
+          <w:rFonts w:ascii="Consolas" w:hAnsi="Consolas" w:cs="Consolas"/>
+          <w:color w:val="000000"/>
+          <w:sz w:val="20"/>
+          <w:szCs w:val="20"/>
+        </w:rPr>
+        <w:t xml:space="preserve">          } </w:t>
+      </w:r>
+      <w:r>
+        <w:rPr>
+          <w:rFonts w:ascii="Consolas" w:hAnsi="Consolas" w:cs="Consolas"/>
+          <w:b/>
+          <w:bCs/>
+          <w:color w:val="7F0055"/>
+          <w:sz w:val="20"/>
+          <w:szCs w:val="20"/>
+        </w:rPr>
+        <w:t>else</w:t>
+      </w:r>
+      <w:r>
+        <w:rPr>
+          <w:rFonts w:ascii="Consolas" w:hAnsi="Consolas" w:cs="Consolas"/>
+          <w:color w:val="000000"/>
+          <w:sz w:val="20"/>
+          <w:szCs w:val="20"/>
+        </w:rPr>
+        <w:t xml:space="preserve"> {</w:t>
+      </w:r>
+    </w:p>
+    <w:p>
+      <w:pPr>
+        <w:autoSpaceDE w:val="0"/>
+        <w:autoSpaceDN w:val="0"/>
+        <w:adjustRightInd w:val="0"/>
+        <w:spacing w:after="0" w:line="240" w:lineRule="auto"/>
+        <w:rPr>
+          <w:rFonts w:ascii="Consolas" w:hAnsi="Consolas" w:cs="Consolas"/>
+          <w:sz w:val="20"/>
+          <w:szCs w:val="20"/>
+        </w:rPr>
+      </w:pPr>
+      <w:r>
+        <w:rPr>
+          <w:rFonts w:ascii="Consolas" w:hAnsi="Consolas" w:cs="Consolas"/>
+          <w:color w:val="000000"/>
+          <w:sz w:val="20"/>
+          <w:szCs w:val="20"/>
+        </w:rPr>
+        <w:t xml:space="preserve">                 </w:t>
+      </w:r>
+      <w:r>
+        <w:rPr>
+          <w:rFonts w:ascii="Consolas" w:hAnsi="Consolas" w:cs="Consolas"/>
+          <w:b/>
+          <w:bCs/>
+          <w:color w:val="7F0055"/>
+          <w:sz w:val="20"/>
+          <w:szCs w:val="20"/>
+        </w:rPr>
+        <w:t>return</w:t>
+      </w:r>
+      <w:r>
+        <w:rPr>
+          <w:rFonts w:ascii="Consolas" w:hAnsi="Consolas" w:cs="Consolas"/>
+          <w:color w:val="000000"/>
+          <w:sz w:val="20"/>
+          <w:szCs w:val="20"/>
+        </w:rPr>
+        <w:t xml:space="preserve"> </w:t>
+      </w:r>
+      <w:r>
+        <w:rPr>
+          <w:rFonts w:ascii="Consolas" w:hAnsi="Consolas" w:cs="Consolas"/>
+          <w:color w:val="0000C0"/>
+          <w:sz w:val="20"/>
+          <w:szCs w:val="20"/>
+        </w:rPr>
+        <w:t>PENA_CONDENACAO_INDIVIDUAL</w:t>
+      </w:r>
+      <w:r>
+        <w:rPr>
+          <w:rFonts w:ascii="Consolas" w:hAnsi="Consolas" w:cs="Consolas"/>
+          <w:color w:val="000000"/>
+          <w:sz w:val="20"/>
+          <w:szCs w:val="20"/>
+        </w:rPr>
+        <w:t>;</w:t>
+      </w:r>
+    </w:p>
+    <w:p>
+      <w:pPr>
+        <w:autoSpaceDE w:val="0"/>
+        <w:autoSpaceDN w:val="0"/>
+        <w:adjustRightInd w:val="0"/>
+        <w:spacing w:after="0" w:line="240" w:lineRule="auto"/>
+        <w:rPr>
+          <w:rFonts w:ascii="Consolas" w:hAnsi="Consolas" w:cs="Consolas"/>
+          <w:sz w:val="20"/>
+          <w:szCs w:val="20"/>
+        </w:rPr>
+      </w:pPr>
+      <w:r>
+        <w:rPr>
+          <w:rFonts w:ascii="Consolas" w:hAnsi="Consolas" w:cs="Consolas"/>
+          <w:color w:val="000000"/>
+          <w:sz w:val="20"/>
+          <w:szCs w:val="20"/>
+        </w:rPr>
+        <w:t xml:space="preserve">                 }</w:t>
+      </w:r>
+    </w:p>
+    <w:p>
+      <w:pPr>
+        <w:autoSpaceDE w:val="0"/>
+        <w:autoSpaceDN w:val="0"/>
+        <w:adjustRightInd w:val="0"/>
+        <w:spacing w:after="0" w:line="240" w:lineRule="auto"/>
+        <w:rPr>
+          <w:rFonts w:ascii="Consolas" w:hAnsi="Consolas" w:cs="Consolas"/>
+          <w:sz w:val="20"/>
+          <w:szCs w:val="20"/>
+        </w:rPr>
+      </w:pPr>
+      <w:r>
+        <w:rPr>
+          <w:rFonts w:ascii="Consolas" w:hAnsi="Consolas" w:cs="Consolas"/>
+          <w:color w:val="000000"/>
+          <w:sz w:val="20"/>
+          <w:szCs w:val="20"/>
+        </w:rPr>
+        <w:t xml:space="preserve">       } </w:t>
+      </w:r>
+      <w:r>
+        <w:rPr>
+          <w:rFonts w:ascii="Consolas" w:hAnsi="Consolas" w:cs="Consolas"/>
+          <w:b/>
+          <w:bCs/>
+          <w:color w:val="7F0055"/>
+          <w:sz w:val="20"/>
+          <w:szCs w:val="20"/>
+        </w:rPr>
+        <w:t>else</w:t>
+      </w:r>
+      <w:r>
+        <w:rPr>
+          <w:rFonts w:ascii="Consolas" w:hAnsi="Consolas" w:cs="Consolas"/>
+          <w:color w:val="000000"/>
+          <w:sz w:val="20"/>
+          <w:szCs w:val="20"/>
+        </w:rPr>
+        <w:t xml:space="preserve"> {</w:t>
+      </w:r>
+    </w:p>
+    <w:p>
+      <w:pPr>
+        <w:autoSpaceDE w:val="0"/>
+        <w:autoSpaceDN w:val="0"/>
+        <w:adjustRightInd w:val="0"/>
+        <w:spacing w:after="0" w:line="240" w:lineRule="auto"/>
+        <w:rPr>
+          <w:rFonts w:ascii="Consolas" w:hAnsi="Consolas" w:cs="Consolas"/>
+          <w:sz w:val="20"/>
+          <w:szCs w:val="20"/>
+        </w:rPr>
+      </w:pPr>
+      <w:r>
+        <w:rPr>
+          <w:rFonts w:ascii="Consolas" w:hAnsi="Consolas" w:cs="Consolas"/>
+          <w:color w:val="000000"/>
+          <w:sz w:val="20"/>
+          <w:szCs w:val="20"/>
+        </w:rPr>
+        <w:t xml:space="preserve">                </w:t>
+      </w:r>
+      <w:r>
+        <w:rPr>
+          <w:rFonts w:ascii="Consolas" w:hAnsi="Consolas" w:cs="Consolas"/>
+          <w:b/>
+          <w:bCs/>
+          <w:color w:val="7F0055"/>
+          <w:sz w:val="20"/>
+          <w:szCs w:val="20"/>
+        </w:rPr>
+        <w:t>if</w:t>
+      </w:r>
+      <w:r>
+        <w:rPr>
+          <w:rFonts w:ascii="Consolas" w:hAnsi="Consolas" w:cs="Consolas"/>
+          <w:color w:val="000000"/>
+          <w:sz w:val="20"/>
+          <w:szCs w:val="20"/>
+        </w:rPr>
+        <w:t xml:space="preserve"> (</w:t>
+      </w:r>
+      <w:r>
+        <w:rPr>
+          <w:rFonts w:ascii="Consolas" w:hAnsi="Consolas" w:cs="Consolas"/>
+          <w:color w:val="6A3E3E"/>
+          <w:sz w:val="20"/>
+          <w:szCs w:val="20"/>
+          <w:shd w:val="clear" w:color="auto" w:fill="D4D4D4"/>
+        </w:rPr>
+        <w:t>respostaPrisioneiroB</w:t>
+      </w:r>
+      <w:r>
+        <w:rPr>
+          <w:rFonts w:ascii="Consolas" w:hAnsi="Consolas" w:cs="Consolas"/>
+          <w:color w:val="000000"/>
+          <w:sz w:val="20"/>
+          <w:szCs w:val="20"/>
+        </w:rPr>
+        <w:t xml:space="preserve"> == Resposta.</w:t>
+      </w:r>
+      <w:r>
+        <w:rPr>
+          <w:rFonts w:ascii="Consolas" w:hAnsi="Consolas" w:cs="Consolas"/>
+          <w:b/>
+          <w:bCs/>
+          <w:i/>
+          <w:iCs/>
+          <w:color w:val="0000C0"/>
+          <w:sz w:val="20"/>
+          <w:szCs w:val="20"/>
+        </w:rPr>
+        <w:t>DELACAO</w:t>
+      </w:r>
+      <w:r>
+        <w:rPr>
+          <w:rFonts w:ascii="Consolas" w:hAnsi="Consolas" w:cs="Consolas"/>
+          <w:color w:val="000000"/>
+          <w:sz w:val="20"/>
+          <w:szCs w:val="20"/>
+        </w:rPr>
+        <w:t>) {</w:t>
+      </w:r>
+    </w:p>
+    <w:p>
+      <w:pPr>
+        <w:autoSpaceDE w:val="0"/>
+        <w:autoSpaceDN w:val="0"/>
+        <w:adjustRightInd w:val="0"/>
+        <w:spacing w:after="0" w:line="240" w:lineRule="auto"/>
+        <w:rPr>
+          <w:rFonts w:ascii="Consolas" w:hAnsi="Consolas" w:cs="Consolas"/>
+          <w:sz w:val="20"/>
+          <w:szCs w:val="20"/>
+        </w:rPr>
+      </w:pPr>
+      <w:r>
+        <w:rPr>
+          <w:rFonts w:ascii="Consolas" w:hAnsi="Consolas" w:cs="Consolas"/>
+          <w:color w:val="000000"/>
+          <w:sz w:val="20"/>
+          <w:szCs w:val="20"/>
+        </w:rPr>
+        <w:t xml:space="preserve">                    </w:t>
+      </w:r>
+      <w:r>
+        <w:rPr>
+          <w:rFonts w:ascii="Consolas" w:hAnsi="Consolas" w:cs="Consolas"/>
+          <w:b/>
+          <w:bCs/>
+          <w:color w:val="7F0055"/>
+          <w:sz w:val="20"/>
+          <w:szCs w:val="20"/>
+        </w:rPr>
+        <w:t>return</w:t>
+      </w:r>
+      <w:r>
+        <w:rPr>
+          <w:rFonts w:ascii="Consolas" w:hAnsi="Consolas" w:cs="Consolas"/>
+          <w:color w:val="000000"/>
+          <w:sz w:val="20"/>
+          <w:szCs w:val="20"/>
+        </w:rPr>
+        <w:t xml:space="preserve"> </w:t>
+      </w:r>
+      <w:r>
+        <w:rPr>
+          <w:rFonts w:ascii="Consolas" w:hAnsi="Consolas" w:cs="Consolas"/>
+          <w:color w:val="0000C0"/>
+          <w:sz w:val="20"/>
+          <w:szCs w:val="20"/>
+        </w:rPr>
+        <w:t>PENA_CONDENACAO_CUMPLICES</w:t>
+      </w:r>
+      <w:r>
+        <w:rPr>
+          <w:rFonts w:ascii="Consolas" w:hAnsi="Consolas" w:cs="Consolas"/>
+          <w:color w:val="000000"/>
+          <w:sz w:val="20"/>
+          <w:szCs w:val="20"/>
+        </w:rPr>
+        <w:t>;</w:t>
+      </w:r>
+    </w:p>
+    <w:p>
+      <w:pPr>
+        <w:autoSpaceDE w:val="0"/>
+        <w:autoSpaceDN w:val="0"/>
+        <w:adjustRightInd w:val="0"/>
+        <w:spacing w:after="0" w:line="240" w:lineRule="auto"/>
+        <w:rPr>
+          <w:rFonts w:ascii="Consolas" w:hAnsi="Consolas" w:cs="Consolas"/>
+          <w:sz w:val="20"/>
+          <w:szCs w:val="20"/>
+        </w:rPr>
+      </w:pPr>
+      <w:r>
+        <w:rPr>
+          <w:rFonts w:ascii="Consolas" w:hAnsi="Consolas" w:cs="Consolas"/>
+          <w:color w:val="000000"/>
+          <w:sz w:val="20"/>
+          <w:szCs w:val="20"/>
+        </w:rPr>
+        <w:t xml:space="preserve">                } </w:t>
+      </w:r>
+      <w:r>
+        <w:rPr>
+          <w:rFonts w:ascii="Consolas" w:hAnsi="Consolas" w:cs="Consolas"/>
+          <w:b/>
+          <w:bCs/>
+          <w:color w:val="7F0055"/>
+          <w:sz w:val="20"/>
+          <w:szCs w:val="20"/>
+        </w:rPr>
+        <w:t>else</w:t>
+      </w:r>
+      <w:r>
+        <w:rPr>
+          <w:rFonts w:ascii="Consolas" w:hAnsi="Consolas" w:cs="Consolas"/>
+          <w:color w:val="000000"/>
+          <w:sz w:val="20"/>
+          <w:szCs w:val="20"/>
+        </w:rPr>
+        <w:t xml:space="preserve"> {</w:t>
+      </w:r>
+    </w:p>
+    <w:p>
+      <w:pPr>
+        <w:autoSpaceDE w:val="0"/>
+        <w:autoSpaceDN w:val="0"/>
+        <w:adjustRightInd w:val="0"/>
+        <w:spacing w:after="0" w:line="240" w:lineRule="auto"/>
+        <w:rPr>
+          <w:rFonts w:ascii="Consolas" w:hAnsi="Consolas" w:cs="Consolas"/>
+          <w:sz w:val="20"/>
+          <w:szCs w:val="20"/>
+        </w:rPr>
+      </w:pPr>
+      <w:r>
+        <w:rPr>
+          <w:rFonts w:ascii="Consolas" w:hAnsi="Consolas" w:cs="Consolas"/>
+          <w:color w:val="000000"/>
+          <w:sz w:val="20"/>
+          <w:szCs w:val="20"/>
+        </w:rPr>
+        <w:t xml:space="preserve">                         </w:t>
+      </w:r>
+      <w:r>
+        <w:rPr>
+          <w:rFonts w:ascii="Consolas" w:hAnsi="Consolas" w:cs="Consolas"/>
+          <w:b/>
+          <w:bCs/>
+          <w:color w:val="7F0055"/>
+          <w:sz w:val="20"/>
+          <w:szCs w:val="20"/>
+        </w:rPr>
+        <w:t>return</w:t>
+      </w:r>
+      <w:r>
+        <w:rPr>
+          <w:rFonts w:ascii="Consolas" w:hAnsi="Consolas" w:cs="Consolas"/>
+          <w:color w:val="000000"/>
+          <w:sz w:val="20"/>
+          <w:szCs w:val="20"/>
+        </w:rPr>
+        <w:t xml:space="preserve"> </w:t>
+      </w:r>
+      <w:r>
+        <w:rPr>
+          <w:rFonts w:ascii="Consolas" w:hAnsi="Consolas" w:cs="Consolas"/>
+          <w:color w:val="0000C0"/>
+          <w:sz w:val="20"/>
+          <w:szCs w:val="20"/>
+        </w:rPr>
+        <w:t>PENA_INOCENCIA</w:t>
+      </w:r>
+      <w:r>
+        <w:rPr>
+          <w:rFonts w:ascii="Consolas" w:hAnsi="Consolas" w:cs="Consolas"/>
+          <w:color w:val="000000"/>
+          <w:sz w:val="20"/>
+          <w:szCs w:val="20"/>
+        </w:rPr>
+        <w:t>;</w:t>
+      </w:r>
+    </w:p>
+    <w:p>
+      <w:pPr>
+        <w:autoSpaceDE w:val="0"/>
+        <w:autoSpaceDN w:val="0"/>
+        <w:adjustRightInd w:val="0"/>
+        <w:spacing w:after="0" w:line="240" w:lineRule="auto"/>
+        <w:rPr>
+          <w:rFonts w:ascii="Consolas" w:hAnsi="Consolas" w:cs="Consolas"/>
+          <w:sz w:val="20"/>
+          <w:szCs w:val="20"/>
+        </w:rPr>
+      </w:pPr>
+      <w:r>
+        <w:rPr>
+          <w:rFonts w:ascii="Consolas" w:hAnsi="Consolas" w:cs="Consolas"/>
+          <w:color w:val="000000"/>
+          <w:sz w:val="20"/>
+          <w:szCs w:val="20"/>
+        </w:rPr>
+        <w:t xml:space="preserve">                        }</w:t>
+      </w:r>
+    </w:p>
+    <w:p>
+      <w:pPr>
+        <w:autoSpaceDE w:val="0"/>
+        <w:autoSpaceDN w:val="0"/>
+        <w:adjustRightInd w:val="0"/>
+        <w:spacing w:after="0" w:line="240" w:lineRule="auto"/>
+        <w:rPr>
+          <w:rFonts w:ascii="Consolas" w:hAnsi="Consolas" w:cs="Consolas"/>
+          <w:sz w:val="20"/>
+          <w:szCs w:val="20"/>
+        </w:rPr>
+      </w:pPr>
+      <w:r>
+        <w:rPr>
+          <w:rFonts w:ascii="Consolas" w:hAnsi="Consolas" w:cs="Consolas"/>
+          <w:color w:val="000000"/>
+          <w:sz w:val="20"/>
+          <w:szCs w:val="20"/>
+        </w:rPr>
+        <w:t xml:space="preserve">                }</w:t>
+      </w:r>
+    </w:p>
+    <w:p>
+      <w:pPr>
+        <w:autoSpaceDE w:val="0"/>
+        <w:autoSpaceDN w:val="0"/>
+        <w:adjustRightInd w:val="0"/>
+        <w:spacing w:after="0" w:line="240" w:lineRule="auto"/>
+        <w:rPr>
+          <w:rFonts w:ascii="Consolas" w:hAnsi="Consolas" w:cs="Consolas"/>
+          <w:sz w:val="20"/>
+          <w:szCs w:val="20"/>
+        </w:rPr>
+      </w:pPr>
+      <w:r>
+        <w:rPr>
+          <w:rFonts w:ascii="Consolas" w:hAnsi="Consolas" w:cs="Consolas"/>
+          <w:color w:val="000000"/>
+          <w:sz w:val="20"/>
+          <w:szCs w:val="20"/>
+        </w:rPr>
+        <w:t xml:space="preserve">     }</w:t>
+      </w:r>
+    </w:p>
+    <w:p>
+      <w:pPr>
+        <w:autoSpaceDE w:val="0"/>
+        <w:autoSpaceDN w:val="0"/>
+        <w:adjustRightInd w:val="0"/>
+        <w:spacing w:after="0" w:line="240" w:lineRule="auto"/>
+        <w:rPr>
+          <w:rFonts w:ascii="Consolas" w:hAnsi="Consolas" w:cs="Consolas"/>
+          <w:sz w:val="20"/>
+          <w:szCs w:val="20"/>
+        </w:rPr>
+      </w:pPr>
+      <w:r>
+        <w:rPr>
+          <w:rFonts w:ascii="Consolas" w:hAnsi="Consolas" w:cs="Consolas"/>
+          <w:color w:val="000000"/>
+          <w:sz w:val="20"/>
+          <w:szCs w:val="20"/>
+        </w:rPr>
+        <w:t>}</w:t>
+      </w:r>
+    </w:p>
+    <w:p>
+      <w:pPr>
+        <w:rPr>
+          <w:rFonts w:ascii="Calibri" w:eastAsia="Calibri" w:hAnsi="Calibri" w:cs="Calibri"/>
+          <w:b/>
+          <w:color w:val="004000"/>
+          <w:sz w:val="32"/>
+        </w:rPr>
+      </w:pPr>
+    </w:p>
+    <w:p>
+      <w:pPr>
+        <w:spacing w:after="0"/>
+        <w:rPr>
+          <w:rFonts w:ascii="Consolas" w:eastAsia="Consolas" w:hAnsi="Consolas" w:cs="Consolas"/>
+          <w:color w:val="538135"/>
+          <w:sz w:val="18"/>
+        </w:rPr>
+      </w:pPr>
+      <w:r>
+        <w:rPr>
+          <w:rFonts w:ascii="Ebrima" w:eastAsia="Ebrima" w:hAnsi="Ebrima" w:cs="Ebrima"/>
+          <w:b/>
+          <w:color w:val="0000A0"/>
+          <w:sz w:val="24"/>
+        </w:rPr>
+        <w:t>JulgamentoPrisioneiroTeste.java</w:t>
+      </w:r>
+    </w:p>
+    <w:p>
+      <w:pPr>
+        <w:spacing w:after="0"/>
+        <w:rPr>
+          <w:rFonts w:ascii="Consolas" w:eastAsia="Consolas" w:hAnsi="Consolas" w:cs="Consolas"/>
+          <w:sz w:val="18"/>
+        </w:rPr>
+      </w:pPr>
+    </w:p>
+    <w:p>
+      <w:pPr>
+        <w:spacing w:after="0" w:line="240" w:lineRule="auto"/>
+        <w:rPr>
+          <w:rFonts w:ascii="Consolas" w:eastAsia="Consolas" w:hAnsi="Consolas" w:cs="Consolas"/>
+          <w:sz w:val="18"/>
+        </w:rPr>
+      </w:pPr>
+    </w:p>
+    <w:p>
+      <w:pPr>
+        <w:autoSpaceDE w:val="0"/>
+        <w:autoSpaceDN w:val="0"/>
+        <w:adjustRightInd w:val="0"/>
+        <w:spacing w:after="0" w:line="240" w:lineRule="auto"/>
+        <w:rPr>
+          <w:rFonts w:ascii="Consolas" w:hAnsi="Consolas" w:cs="Consolas"/>
+          <w:sz w:val="20"/>
+          <w:szCs w:val="20"/>
+          <w:lang w:val="pt"/>
+        </w:rPr>
+      </w:pPr>
+      <w:r>
+        <w:rPr>
+          <w:rFonts w:ascii="Consolas" w:hAnsi="Consolas" w:cs="Consolas"/>
+          <w:b/>
+          <w:bCs/>
+          <w:color w:val="7F0055"/>
+          <w:sz w:val="20"/>
+          <w:szCs w:val="20"/>
+          <w:lang w:val="pt"/>
+        </w:rPr>
+        <w:t>import</w:t>
+      </w:r>
+      <w:r>
+        <w:rPr>
+          <w:rFonts w:ascii="Consolas" w:hAnsi="Consolas" w:cs="Consolas"/>
+          <w:color w:val="000000"/>
+          <w:sz w:val="20"/>
+          <w:szCs w:val="20"/>
+          <w:lang w:val="pt"/>
+        </w:rPr>
+        <w:t xml:space="preserve"> </w:t>
+      </w:r>
+      <w:r>
+        <w:rPr>
+          <w:rFonts w:ascii="Consolas" w:hAnsi="Consolas" w:cs="Consolas"/>
+          <w:b/>
+          <w:bCs/>
+          <w:color w:val="7F0055"/>
+          <w:sz w:val="20"/>
+          <w:szCs w:val="20"/>
+          <w:lang w:val="pt"/>
+        </w:rPr>
+        <w:t>static</w:t>
+      </w:r>
+      <w:r>
+        <w:rPr>
+          <w:rFonts w:ascii="Consolas" w:hAnsi="Consolas" w:cs="Consolas"/>
+          <w:color w:val="000000"/>
+          <w:sz w:val="20"/>
+          <w:szCs w:val="20"/>
+          <w:lang w:val="pt"/>
+        </w:rPr>
+        <w:t xml:space="preserve"> org.junit.Assert.</w:t>
+      </w:r>
+      <w:r>
+        <w:rPr>
+          <w:rFonts w:ascii="Consolas" w:hAnsi="Consolas" w:cs="Consolas"/>
+          <w:i/>
+          <w:iCs/>
+          <w:color w:val="000000"/>
+          <w:sz w:val="20"/>
+          <w:szCs w:val="20"/>
+          <w:lang w:val="pt"/>
+        </w:rPr>
+        <w:t>assertNotNull</w:t>
+      </w:r>
+      <w:r>
+        <w:rPr>
+          <w:rFonts w:ascii="Consolas" w:hAnsi="Consolas" w:cs="Consolas"/>
+          <w:color w:val="000000"/>
+          <w:sz w:val="20"/>
+          <w:szCs w:val="20"/>
+          <w:lang w:val="pt"/>
+        </w:rPr>
+        <w:t>;</w:t>
+      </w:r>
+    </w:p>
+    <w:p>
+      <w:pPr>
+        <w:autoSpaceDE w:val="0"/>
+        <w:autoSpaceDN w:val="0"/>
+        <w:adjustRightInd w:val="0"/>
+        <w:spacing w:after="0" w:line="240" w:lineRule="auto"/>
+        <w:rPr>
+          <w:rFonts w:ascii="Consolas" w:hAnsi="Consolas" w:cs="Consolas"/>
+          <w:sz w:val="20"/>
+          <w:szCs w:val="20"/>
+          <w:lang w:val="pt"/>
+        </w:rPr>
+      </w:pPr>
+      <w:r>
+        <w:rPr>
+          <w:rFonts w:ascii="Consolas" w:hAnsi="Consolas" w:cs="Consolas"/>
+          <w:b/>
+          <w:bCs/>
+          <w:color w:val="7F0055"/>
+          <w:sz w:val="20"/>
+          <w:szCs w:val="20"/>
+          <w:lang w:val="pt"/>
+        </w:rPr>
+        <w:t>import</w:t>
+      </w:r>
+      <w:r>
+        <w:rPr>
+          <w:rFonts w:ascii="Consolas" w:hAnsi="Consolas" w:cs="Consolas"/>
+          <w:color w:val="000000"/>
+          <w:sz w:val="20"/>
+          <w:szCs w:val="20"/>
+          <w:lang w:val="pt"/>
+        </w:rPr>
+        <w:t xml:space="preserve"> </w:t>
+      </w:r>
+      <w:r>
+        <w:rPr>
+          <w:rFonts w:ascii="Consolas" w:hAnsi="Consolas" w:cs="Consolas"/>
+          <w:b/>
+          <w:bCs/>
+          <w:color w:val="7F0055"/>
+          <w:sz w:val="20"/>
+          <w:szCs w:val="20"/>
+          <w:lang w:val="pt"/>
+        </w:rPr>
+        <w:t>static</w:t>
+      </w:r>
+      <w:r>
+        <w:rPr>
+          <w:rFonts w:ascii="Consolas" w:hAnsi="Consolas" w:cs="Consolas"/>
+          <w:color w:val="000000"/>
+          <w:sz w:val="20"/>
+          <w:szCs w:val="20"/>
+          <w:lang w:val="pt"/>
+        </w:rPr>
+        <w:t xml:space="preserve"> org.junit.jupiter.api.Assertions.</w:t>
+      </w:r>
+      <w:r>
+        <w:rPr>
+          <w:rFonts w:ascii="Consolas" w:hAnsi="Consolas" w:cs="Consolas"/>
+          <w:i/>
+          <w:iCs/>
+          <w:color w:val="000000"/>
+          <w:sz w:val="20"/>
+          <w:szCs w:val="20"/>
+          <w:lang w:val="pt"/>
+        </w:rPr>
+        <w:t>assertEquals</w:t>
+      </w:r>
+      <w:r>
+        <w:rPr>
+          <w:rFonts w:ascii="Consolas" w:hAnsi="Consolas" w:cs="Consolas"/>
+          <w:color w:val="000000"/>
+          <w:sz w:val="20"/>
+          <w:szCs w:val="20"/>
+          <w:lang w:val="pt"/>
+        </w:rPr>
+        <w:t>;</w:t>
+      </w:r>
+    </w:p>
+    <w:p>
+      <w:pPr>
+        <w:autoSpaceDE w:val="0"/>
+        <w:autoSpaceDN w:val="0"/>
+        <w:adjustRightInd w:val="0"/>
+        <w:spacing w:after="0" w:line="240" w:lineRule="auto"/>
+        <w:rPr>
+          <w:rFonts w:ascii="Consolas" w:hAnsi="Consolas" w:cs="Consolas"/>
+          <w:sz w:val="20"/>
+          <w:szCs w:val="20"/>
+          <w:lang w:val="pt"/>
+        </w:rPr>
+      </w:pPr>
+    </w:p>
+    <w:p>
+      <w:pPr>
+        <w:autoSpaceDE w:val="0"/>
+        <w:autoSpaceDN w:val="0"/>
+        <w:adjustRightInd w:val="0"/>
+        <w:spacing w:after="0" w:line="240" w:lineRule="auto"/>
+        <w:rPr>
+          <w:rFonts w:ascii="Consolas" w:hAnsi="Consolas" w:cs="Consolas"/>
+          <w:sz w:val="20"/>
+          <w:szCs w:val="20"/>
+          <w:lang w:val="pt"/>
+        </w:rPr>
+      </w:pPr>
+      <w:r>
+        <w:rPr>
+          <w:rFonts w:ascii="Consolas" w:hAnsi="Consolas" w:cs="Consolas"/>
+          <w:b/>
+          <w:bCs/>
+          <w:color w:val="7F0055"/>
+          <w:sz w:val="20"/>
+          <w:szCs w:val="20"/>
+          <w:lang w:val="pt"/>
+        </w:rPr>
+        <w:t>import</w:t>
+      </w:r>
+      <w:r>
+        <w:rPr>
+          <w:rFonts w:ascii="Consolas" w:hAnsi="Consolas" w:cs="Consolas"/>
+          <w:color w:val="000000"/>
+          <w:sz w:val="20"/>
+          <w:szCs w:val="20"/>
+          <w:lang w:val="pt"/>
+        </w:rPr>
+        <w:t xml:space="preserve"> org.junit.jupiter.api.Test;</w:t>
+      </w:r>
+    </w:p>
+    <w:p>
+      <w:pPr>
+        <w:autoSpaceDE w:val="0"/>
+        <w:autoSpaceDN w:val="0"/>
+        <w:adjustRightInd w:val="0"/>
+        <w:spacing w:after="0" w:line="240" w:lineRule="auto"/>
+        <w:rPr>
+          <w:rFonts w:ascii="Consolas" w:hAnsi="Consolas" w:cs="Consolas"/>
+          <w:sz w:val="20"/>
+          <w:szCs w:val="20"/>
+          <w:lang w:val="pt"/>
+        </w:rPr>
+      </w:pPr>
+    </w:p>
+    <w:p>
+      <w:pPr>
+        <w:autoSpaceDE w:val="0"/>
+        <w:autoSpaceDN w:val="0"/>
+        <w:adjustRightInd w:val="0"/>
+        <w:spacing w:after="0" w:line="240" w:lineRule="auto"/>
+        <w:rPr>
+          <w:rFonts w:ascii="Consolas" w:hAnsi="Consolas" w:cs="Consolas"/>
+          <w:color w:val="000000"/>
+          <w:sz w:val="20"/>
+          <w:szCs w:val="20"/>
+          <w:lang w:val="pt"/>
+        </w:rPr>
+      </w:pPr>
+      <w:r>
+        <w:rPr>
+          <w:rFonts w:ascii="Consolas" w:hAnsi="Consolas" w:cs="Consolas"/>
+          <w:b/>
+          <w:bCs/>
+          <w:color w:val="7F0055"/>
+          <w:sz w:val="20"/>
+          <w:szCs w:val="20"/>
+          <w:lang w:val="pt"/>
+        </w:rPr>
+        <w:t>import</w:t>
+      </w:r>
+      <w:r>
+        <w:rPr>
+          <w:rFonts w:ascii="Consolas" w:hAnsi="Consolas" w:cs="Consolas"/>
+          <w:color w:val="000000"/>
+          <w:sz w:val="20"/>
+          <w:szCs w:val="20"/>
+          <w:lang w:val="pt"/>
+        </w:rPr>
+        <w:t xml:space="preserve"> </w:t>
+      </w:r>
+      <w:r>
+        <w:rPr>
+          <w:rFonts w:ascii="Consolas" w:hAnsi="Consolas" w:cs="Consolas"/>
+          <w:color w:val="000000"/>
+          <w:sz w:val="20"/>
+          <w:szCs w:val="20"/>
+          <w:u w:val="single"/>
+          <w:lang w:val="pt"/>
+        </w:rPr>
+        <w:t>JulgamentoPrisioneiro</w:t>
+      </w:r>
+      <w:r>
+        <w:rPr>
+          <w:rFonts w:ascii="Consolas" w:hAnsi="Consolas" w:cs="Consolas"/>
+          <w:color w:val="000000"/>
+          <w:sz w:val="20"/>
+          <w:szCs w:val="20"/>
+          <w:lang w:val="pt"/>
+        </w:rPr>
+        <w:t>.Resposta;</w:t>
+      </w:r>
+    </w:p>
+    <w:p>
+      <w:pPr>
+        <w:autoSpaceDE w:val="0"/>
+        <w:autoSpaceDN w:val="0"/>
+        <w:adjustRightInd w:val="0"/>
+        <w:spacing w:after="0" w:line="240" w:lineRule="auto"/>
+        <w:rPr>
+          <w:rFonts w:ascii="Consolas" w:hAnsi="Consolas" w:cs="Consolas"/>
+          <w:color w:val="000000"/>
+          <w:sz w:val="20"/>
+          <w:szCs w:val="20"/>
+          <w:lang w:val="pt"/>
+        </w:rPr>
+      </w:pPr>
+    </w:p>
+    <w:p>
+      <w:pPr>
+        <w:autoSpaceDE w:val="0"/>
+        <w:autoSpaceDN w:val="0"/>
+        <w:adjustRightInd w:val="0"/>
+        <w:spacing w:after="0" w:line="240" w:lineRule="auto"/>
+        <w:rPr>
+          <w:rFonts w:ascii="Consolas" w:hAnsi="Consolas" w:cs="Consolas"/>
+          <w:sz w:val="20"/>
+          <w:szCs w:val="20"/>
+          <w:lang w:val="pt"/>
+        </w:rPr>
+      </w:pPr>
+      <w:r>
+        <w:rPr>
+          <w:rFonts w:ascii="Consolas" w:hAnsi="Consolas" w:cs="Consolas"/>
+          <w:b/>
+          <w:bCs/>
+          <w:color w:val="7F0055"/>
+          <w:sz w:val="20"/>
+          <w:szCs w:val="20"/>
+          <w:shd w:val="clear" w:color="auto" w:fill="E8F2FE"/>
+        </w:rPr>
+        <w:t>import</w:t>
+      </w:r>
+      <w:r>
+        <w:rPr>
+          <w:rFonts w:ascii="Consolas" w:hAnsi="Consolas" w:cs="Consolas"/>
+          <w:color w:val="000000"/>
+          <w:sz w:val="20"/>
+          <w:szCs w:val="20"/>
+          <w:shd w:val="clear" w:color="auto" w:fill="E8F2FE"/>
+        </w:rPr>
+        <w:t xml:space="preserve"> nacJUnit.JulgamentoPrisioneiro.Resposta;</w:t>
+      </w:r>
+    </w:p>
+    <w:p>
+      <w:pPr>
+        <w:autoSpaceDE w:val="0"/>
+        <w:autoSpaceDN w:val="0"/>
+        <w:adjustRightInd w:val="0"/>
+        <w:spacing w:after="0" w:line="240" w:lineRule="auto"/>
+        <w:rPr>
+          <w:rFonts w:ascii="Consolas" w:hAnsi="Consolas" w:cs="Consolas"/>
+          <w:sz w:val="20"/>
+          <w:szCs w:val="20"/>
+          <w:lang w:val="pt"/>
+        </w:rPr>
+      </w:pPr>
+    </w:p>
+    <w:p>
+      <w:pPr>
+        <w:autoSpaceDE w:val="0"/>
+        <w:autoSpaceDN w:val="0"/>
+        <w:adjustRightInd w:val="0"/>
+        <w:spacing w:after="0" w:line="240" w:lineRule="auto"/>
+        <w:rPr>
+          <w:rFonts w:ascii="Consolas" w:hAnsi="Consolas" w:cs="Consolas"/>
+          <w:sz w:val="20"/>
+          <w:szCs w:val="20"/>
+          <w:lang w:val="pt"/>
+        </w:rPr>
+      </w:pPr>
+      <w:r>
+        <w:rPr>
+          <w:rFonts w:ascii="Consolas" w:hAnsi="Consolas" w:cs="Consolas"/>
+          <w:b/>
+          <w:bCs/>
+          <w:color w:val="7F0055"/>
+          <w:sz w:val="20"/>
+          <w:szCs w:val="20"/>
+          <w:lang w:val="pt"/>
+        </w:rPr>
+        <w:t>class</w:t>
+      </w:r>
+      <w:r>
+        <w:rPr>
+          <w:rFonts w:ascii="Consolas" w:hAnsi="Consolas" w:cs="Consolas"/>
+          <w:color w:val="000000"/>
+          <w:sz w:val="20"/>
+          <w:szCs w:val="20"/>
+          <w:lang w:val="pt"/>
+        </w:rPr>
+        <w:t xml:space="preserve"> JulgamentoPrisioneiroTest {</w:t>
+      </w:r>
+    </w:p>
+    <w:p>
+      <w:pPr>
+        <w:autoSpaceDE w:val="0"/>
+        <w:autoSpaceDN w:val="0"/>
+        <w:adjustRightInd w:val="0"/>
+        <w:spacing w:after="0" w:line="240" w:lineRule="auto"/>
+        <w:rPr>
+          <w:rFonts w:ascii="Consolas" w:hAnsi="Consolas" w:cs="Consolas"/>
+          <w:sz w:val="20"/>
+          <w:szCs w:val="20"/>
+          <w:lang w:val="pt"/>
+        </w:rPr>
+      </w:pPr>
+    </w:p>
+    <w:p>
+      <w:pPr>
+        <w:autoSpaceDE w:val="0"/>
+        <w:autoSpaceDN w:val="0"/>
+        <w:adjustRightInd w:val="0"/>
+        <w:spacing w:after="0" w:line="240" w:lineRule="auto"/>
+        <w:rPr>
+          <w:rFonts w:ascii="Consolas" w:hAnsi="Consolas" w:cs="Consolas"/>
+          <w:sz w:val="20"/>
+          <w:szCs w:val="20"/>
+          <w:lang w:val="pt"/>
+        </w:rPr>
+      </w:pPr>
+      <w:r>
+        <w:rPr>
+          <w:rFonts w:ascii="Consolas" w:hAnsi="Consolas" w:cs="Consolas"/>
+          <w:color w:val="000000"/>
+          <w:sz w:val="20"/>
+          <w:szCs w:val="20"/>
+          <w:lang w:val="pt"/>
+        </w:rPr>
+        <w:tab/>
+      </w:r>
+      <w:r>
+        <w:rPr>
+          <w:rFonts w:ascii="Consolas" w:hAnsi="Consolas" w:cs="Consolas"/>
+          <w:color w:val="646464"/>
+          <w:sz w:val="20"/>
+          <w:szCs w:val="20"/>
+          <w:lang w:val="pt"/>
+        </w:rPr>
+        <w:t>@Test</w:t>
+      </w:r>
+    </w:p>
+    <w:p>
+      <w:pPr>
+        <w:autoSpaceDE w:val="0"/>
+        <w:autoSpaceDN w:val="0"/>
+        <w:adjustRightInd w:val="0"/>
+        <w:spacing w:after="0" w:line="240" w:lineRule="auto"/>
+        <w:rPr>
+          <w:rFonts w:ascii="Consolas" w:hAnsi="Consolas" w:cs="Consolas"/>
+          <w:sz w:val="20"/>
+          <w:szCs w:val="20"/>
+          <w:lang w:val="pt"/>
+        </w:rPr>
+      </w:pPr>
+      <w:r>
+        <w:rPr>
+          <w:rFonts w:ascii="Consolas" w:hAnsi="Consolas" w:cs="Consolas"/>
+          <w:color w:val="000000"/>
+          <w:sz w:val="20"/>
+          <w:szCs w:val="20"/>
+          <w:lang w:val="pt"/>
+        </w:rPr>
+        <w:tab/>
+      </w:r>
+      <w:r>
+        <w:rPr>
+          <w:rFonts w:ascii="Consolas" w:hAnsi="Consolas" w:cs="Consolas"/>
+          <w:b/>
+          <w:bCs/>
+          <w:color w:val="7F0055"/>
+          <w:sz w:val="20"/>
+          <w:szCs w:val="20"/>
+          <w:lang w:val="pt"/>
+        </w:rPr>
+        <w:t>void</w:t>
+      </w:r>
+      <w:r>
+        <w:rPr>
+          <w:rFonts w:ascii="Consolas" w:hAnsi="Consolas" w:cs="Consolas"/>
+          <w:color w:val="000000"/>
+          <w:sz w:val="20"/>
+          <w:szCs w:val="20"/>
+          <w:lang w:val="pt"/>
+        </w:rPr>
+        <w:t xml:space="preserve"> testJulgamento() {</w:t>
+      </w:r>
+    </w:p>
+    <w:p>
+      <w:pPr>
+        <w:autoSpaceDE w:val="0"/>
+        <w:autoSpaceDN w:val="0"/>
+        <w:adjustRightInd w:val="0"/>
+        <w:spacing w:after="0" w:line="240" w:lineRule="auto"/>
+        <w:rPr>
+          <w:rFonts w:ascii="Consolas" w:hAnsi="Consolas" w:cs="Consolas"/>
+          <w:sz w:val="20"/>
+          <w:szCs w:val="20"/>
+          <w:lang w:val="pt"/>
+        </w:rPr>
+      </w:pPr>
+      <w:r>
+        <w:rPr>
+          <w:rFonts w:ascii="Consolas" w:hAnsi="Consolas" w:cs="Consolas"/>
+          <w:color w:val="000000"/>
+          <w:sz w:val="20"/>
+          <w:szCs w:val="20"/>
+          <w:lang w:val="pt"/>
+        </w:rPr>
+        <w:tab/>
+      </w:r>
+      <w:r>
+        <w:rPr>
+          <w:rFonts w:ascii="Consolas" w:hAnsi="Consolas" w:cs="Consolas"/>
+          <w:color w:val="000000"/>
+          <w:sz w:val="20"/>
+          <w:szCs w:val="20"/>
+          <w:lang w:val="pt"/>
+        </w:rPr>
+        <w:tab/>
+      </w:r>
+      <w:r>
+        <w:rPr>
+          <w:rFonts w:ascii="Consolas" w:hAnsi="Consolas" w:cs="Consolas"/>
+          <w:color w:val="000000"/>
+          <w:sz w:val="20"/>
+          <w:szCs w:val="20"/>
+          <w:u w:val="single"/>
+          <w:lang w:val="pt"/>
+        </w:rPr>
+        <w:t>Resposta</w:t>
+      </w:r>
+      <w:r>
+        <w:rPr>
+          <w:rFonts w:ascii="Consolas" w:hAnsi="Consolas" w:cs="Consolas"/>
+          <w:color w:val="000000"/>
+          <w:sz w:val="20"/>
+          <w:szCs w:val="20"/>
+          <w:lang w:val="pt"/>
+        </w:rPr>
+        <w:t xml:space="preserve"> </w:t>
+      </w:r>
+      <w:r>
+        <w:rPr>
+          <w:rFonts w:ascii="Consolas" w:hAnsi="Consolas" w:cs="Consolas"/>
+          <w:color w:val="6A3E3E"/>
+          <w:sz w:val="20"/>
+          <w:szCs w:val="20"/>
+          <w:lang w:val="pt"/>
+        </w:rPr>
+        <w:t>respostaSuspeitoA</w:t>
+      </w:r>
+      <w:r>
+        <w:rPr>
+          <w:rFonts w:ascii="Consolas" w:hAnsi="Consolas" w:cs="Consolas"/>
+          <w:color w:val="000000"/>
+          <w:sz w:val="20"/>
+          <w:szCs w:val="20"/>
+          <w:lang w:val="pt"/>
+        </w:rPr>
+        <w:t xml:space="preserve"> = </w:t>
+      </w:r>
+      <w:r>
+        <w:rPr>
+          <w:rFonts w:ascii="Consolas" w:hAnsi="Consolas" w:cs="Consolas"/>
+          <w:color w:val="000000"/>
+          <w:sz w:val="20"/>
+          <w:szCs w:val="20"/>
+          <w:u w:val="single"/>
+          <w:lang w:val="pt"/>
+        </w:rPr>
+        <w:t>Resposta</w:t>
+      </w:r>
+      <w:r>
+        <w:rPr>
+          <w:rFonts w:ascii="Consolas" w:hAnsi="Consolas" w:cs="Consolas"/>
+          <w:color w:val="000000"/>
+          <w:sz w:val="20"/>
+          <w:szCs w:val="20"/>
+          <w:lang w:val="pt"/>
+        </w:rPr>
+        <w:t>.DELACAO;</w:t>
+      </w:r>
+    </w:p>
+    <w:p>
+      <w:pPr>
+        <w:autoSpaceDE w:val="0"/>
+        <w:autoSpaceDN w:val="0"/>
+        <w:adjustRightInd w:val="0"/>
+        <w:spacing w:after="0" w:line="240" w:lineRule="auto"/>
+        <w:rPr>
+          <w:rFonts w:ascii="Consolas" w:hAnsi="Consolas" w:cs="Consolas"/>
+          <w:sz w:val="20"/>
+          <w:szCs w:val="20"/>
+          <w:lang w:val="pt"/>
+        </w:rPr>
+      </w:pPr>
+      <w:r>
+        <w:rPr>
+          <w:rFonts w:ascii="Consolas" w:hAnsi="Consolas" w:cs="Consolas"/>
+          <w:color w:val="000000"/>
+          <w:sz w:val="20"/>
+          <w:szCs w:val="20"/>
+          <w:lang w:val="pt"/>
+        </w:rPr>
+        <w:tab/>
+      </w:r>
+      <w:r>
+        <w:rPr>
+          <w:rFonts w:ascii="Consolas" w:hAnsi="Consolas" w:cs="Consolas"/>
+          <w:color w:val="000000"/>
+          <w:sz w:val="20"/>
+          <w:szCs w:val="20"/>
+          <w:lang w:val="pt"/>
+        </w:rPr>
+        <w:tab/>
+      </w:r>
+      <w:r>
+        <w:rPr>
+          <w:rFonts w:ascii="Consolas" w:hAnsi="Consolas" w:cs="Consolas"/>
+          <w:color w:val="000000"/>
+          <w:sz w:val="20"/>
+          <w:szCs w:val="20"/>
+          <w:u w:val="single"/>
+          <w:lang w:val="pt"/>
+        </w:rPr>
+        <w:t>Resposta</w:t>
+      </w:r>
+      <w:r>
+        <w:rPr>
+          <w:rFonts w:ascii="Consolas" w:hAnsi="Consolas" w:cs="Consolas"/>
+          <w:color w:val="000000"/>
+          <w:sz w:val="20"/>
+          <w:szCs w:val="20"/>
+          <w:lang w:val="pt"/>
+        </w:rPr>
+        <w:t xml:space="preserve"> </w:t>
+      </w:r>
+      <w:r>
+        <w:rPr>
+          <w:rFonts w:ascii="Consolas" w:hAnsi="Consolas" w:cs="Consolas"/>
+          <w:color w:val="6A3E3E"/>
+          <w:sz w:val="20"/>
+          <w:szCs w:val="20"/>
+          <w:lang w:val="pt"/>
+        </w:rPr>
+        <w:t>respostaSuspeitoB</w:t>
+      </w:r>
+      <w:r>
+        <w:rPr>
+          <w:rFonts w:ascii="Consolas" w:hAnsi="Consolas" w:cs="Consolas"/>
+          <w:color w:val="000000"/>
+          <w:sz w:val="20"/>
+          <w:szCs w:val="20"/>
+          <w:lang w:val="pt"/>
+        </w:rPr>
+        <w:t xml:space="preserve"> = </w:t>
+      </w:r>
+      <w:r>
+        <w:rPr>
+          <w:rFonts w:ascii="Consolas" w:hAnsi="Consolas" w:cs="Consolas"/>
+          <w:color w:val="000000"/>
+          <w:sz w:val="20"/>
+          <w:szCs w:val="20"/>
+          <w:u w:val="single"/>
+          <w:lang w:val="pt"/>
+        </w:rPr>
+        <w:t>Resposta</w:t>
+      </w:r>
+      <w:r>
+        <w:rPr>
+          <w:rFonts w:ascii="Consolas" w:hAnsi="Consolas" w:cs="Consolas"/>
+          <w:color w:val="000000"/>
+          <w:sz w:val="20"/>
+          <w:szCs w:val="20"/>
+          <w:lang w:val="pt"/>
+        </w:rPr>
+        <w:t>.DELACAO;</w:t>
+      </w:r>
+    </w:p>
+    <w:p>
+      <w:pPr>
+        <w:autoSpaceDE w:val="0"/>
+        <w:autoSpaceDN w:val="0"/>
+        <w:adjustRightInd w:val="0"/>
+        <w:spacing w:after="0" w:line="240" w:lineRule="auto"/>
+        <w:rPr>
+          <w:rFonts w:ascii="Consolas" w:hAnsi="Consolas" w:cs="Consolas"/>
+          <w:sz w:val="20"/>
+          <w:szCs w:val="20"/>
+          <w:lang w:val="pt"/>
+        </w:rPr>
+      </w:pPr>
+      <w:r>
+        <w:rPr>
+          <w:rFonts w:ascii="Consolas" w:hAnsi="Consolas" w:cs="Consolas"/>
+          <w:color w:val="000000"/>
+          <w:sz w:val="20"/>
+          <w:szCs w:val="20"/>
+          <w:lang w:val="pt"/>
+        </w:rPr>
+        <w:tab/>
+      </w:r>
+      <w:r>
+        <w:rPr>
+          <w:rFonts w:ascii="Consolas" w:hAnsi="Consolas" w:cs="Consolas"/>
+          <w:color w:val="000000"/>
+          <w:sz w:val="20"/>
+          <w:szCs w:val="20"/>
+          <w:lang w:val="pt"/>
+        </w:rPr>
+        <w:tab/>
+      </w:r>
+    </w:p>
+    <w:p>
+      <w:pPr>
+        <w:autoSpaceDE w:val="0"/>
+        <w:autoSpaceDN w:val="0"/>
+        <w:adjustRightInd w:val="0"/>
+        <w:spacing w:after="0" w:line="240" w:lineRule="auto"/>
+        <w:rPr>
+          <w:rFonts w:ascii="Consolas" w:hAnsi="Consolas" w:cs="Consolas"/>
+          <w:sz w:val="20"/>
+          <w:szCs w:val="20"/>
+          <w:lang w:val="pt"/>
+        </w:rPr>
+      </w:pPr>
+      <w:r>
+        <w:rPr>
+          <w:rFonts w:ascii="Consolas" w:hAnsi="Consolas" w:cs="Consolas"/>
+          <w:color w:val="000000"/>
+          <w:sz w:val="20"/>
+          <w:szCs w:val="20"/>
+          <w:lang w:val="pt"/>
+        </w:rPr>
+        <w:tab/>
+      </w:r>
+      <w:r>
+        <w:rPr>
+          <w:rFonts w:ascii="Consolas" w:hAnsi="Consolas" w:cs="Consolas"/>
+          <w:color w:val="000000"/>
+          <w:sz w:val="20"/>
+          <w:szCs w:val="20"/>
+          <w:lang w:val="pt"/>
+        </w:rPr>
+        <w:tab/>
+        <w:t xml:space="preserve">JulgamentoPrisioneiro </w:t>
+      </w:r>
+      <w:r>
+        <w:rPr>
+          <w:rFonts w:ascii="Consolas" w:hAnsi="Consolas" w:cs="Consolas"/>
+          <w:color w:val="6A3E3E"/>
+          <w:sz w:val="20"/>
+          <w:szCs w:val="20"/>
+          <w:lang w:val="pt"/>
+        </w:rPr>
+        <w:t>jp</w:t>
+      </w:r>
+      <w:r>
+        <w:rPr>
+          <w:rFonts w:ascii="Consolas" w:hAnsi="Consolas" w:cs="Consolas"/>
+          <w:color w:val="000000"/>
+          <w:sz w:val="20"/>
+          <w:szCs w:val="20"/>
+          <w:lang w:val="pt"/>
+        </w:rPr>
+        <w:t xml:space="preserve"> = </w:t>
+      </w:r>
+      <w:r>
+        <w:rPr>
+          <w:rFonts w:ascii="Consolas" w:hAnsi="Consolas" w:cs="Consolas"/>
+          <w:b/>
+          <w:bCs/>
+          <w:color w:val="7F0055"/>
+          <w:sz w:val="20"/>
+          <w:szCs w:val="20"/>
+          <w:lang w:val="pt"/>
+        </w:rPr>
+        <w:t>new</w:t>
+      </w:r>
+      <w:r>
+        <w:rPr>
+          <w:rFonts w:ascii="Consolas" w:hAnsi="Consolas" w:cs="Consolas"/>
+          <w:color w:val="000000"/>
+          <w:sz w:val="20"/>
+          <w:szCs w:val="20"/>
+          <w:lang w:val="pt"/>
+        </w:rPr>
+        <w:t xml:space="preserve"> JulgamentoPrisioneiro();</w:t>
+      </w:r>
+    </w:p>
+    <w:p>
+      <w:pPr>
+        <w:autoSpaceDE w:val="0"/>
+        <w:autoSpaceDN w:val="0"/>
+        <w:adjustRightInd w:val="0"/>
+        <w:spacing w:after="0" w:line="240" w:lineRule="auto"/>
+        <w:rPr>
+          <w:rFonts w:ascii="Consolas" w:hAnsi="Consolas" w:cs="Consolas"/>
+          <w:sz w:val="20"/>
+          <w:szCs w:val="20"/>
+          <w:lang w:val="pt"/>
+        </w:rPr>
+      </w:pPr>
+      <w:r>
+        <w:rPr>
+          <w:rFonts w:ascii="Consolas" w:hAnsi="Consolas" w:cs="Consolas"/>
+          <w:color w:val="000000"/>
+          <w:sz w:val="20"/>
+          <w:szCs w:val="20"/>
+          <w:lang w:val="pt"/>
+        </w:rPr>
+        <w:tab/>
+      </w:r>
+      <w:r>
+        <w:rPr>
+          <w:rFonts w:ascii="Consolas" w:hAnsi="Consolas" w:cs="Consolas"/>
+          <w:color w:val="000000"/>
+          <w:sz w:val="20"/>
+          <w:szCs w:val="20"/>
+          <w:lang w:val="pt"/>
+        </w:rPr>
+        <w:tab/>
+      </w:r>
+      <w:r>
+        <w:rPr>
+          <w:rFonts w:ascii="Consolas" w:hAnsi="Consolas" w:cs="Consolas"/>
+          <w:i/>
+          <w:iCs/>
+          <w:color w:val="000000"/>
+          <w:sz w:val="20"/>
+          <w:szCs w:val="20"/>
+          <w:lang w:val="pt"/>
+        </w:rPr>
+        <w:t>assertNotNull</w:t>
+      </w:r>
+      <w:r>
+        <w:rPr>
+          <w:rFonts w:ascii="Consolas" w:hAnsi="Consolas" w:cs="Consolas"/>
+          <w:color w:val="000000"/>
+          <w:sz w:val="20"/>
+          <w:szCs w:val="20"/>
+          <w:lang w:val="pt"/>
+        </w:rPr>
+        <w:t>(</w:t>
+      </w:r>
+      <w:r>
+        <w:rPr>
+          <w:rFonts w:ascii="Consolas" w:hAnsi="Consolas" w:cs="Consolas"/>
+          <w:color w:val="6A3E3E"/>
+          <w:sz w:val="20"/>
+          <w:szCs w:val="20"/>
+          <w:lang w:val="pt"/>
+        </w:rPr>
+        <w:t>jp</w:t>
+      </w:r>
+      <w:r>
+        <w:rPr>
+          <w:rFonts w:ascii="Consolas" w:hAnsi="Consolas" w:cs="Consolas"/>
+          <w:color w:val="000000"/>
+          <w:sz w:val="20"/>
+          <w:szCs w:val="20"/>
+          <w:lang w:val="pt"/>
+        </w:rPr>
+        <w:t>);</w:t>
+      </w:r>
+    </w:p>
+    <w:p>
+      <w:pPr>
+        <w:autoSpaceDE w:val="0"/>
+        <w:autoSpaceDN w:val="0"/>
+        <w:adjustRightInd w:val="0"/>
+        <w:spacing w:after="0" w:line="240" w:lineRule="auto"/>
+        <w:rPr>
+          <w:rFonts w:ascii="Consolas" w:hAnsi="Consolas" w:cs="Consolas"/>
+          <w:sz w:val="20"/>
+          <w:szCs w:val="20"/>
+          <w:lang w:val="pt"/>
+        </w:rPr>
+      </w:pPr>
+      <w:r>
+        <w:rPr>
+          <w:rFonts w:ascii="Consolas" w:hAnsi="Consolas" w:cs="Consolas"/>
+          <w:color w:val="000000"/>
+          <w:sz w:val="20"/>
+          <w:szCs w:val="20"/>
+          <w:lang w:val="pt"/>
+        </w:rPr>
+        <w:tab/>
+      </w:r>
+      <w:r>
+        <w:rPr>
+          <w:rFonts w:ascii="Consolas" w:hAnsi="Consolas" w:cs="Consolas"/>
+          <w:color w:val="000000"/>
+          <w:sz w:val="20"/>
+          <w:szCs w:val="20"/>
+          <w:lang w:val="pt"/>
+        </w:rPr>
+        <w:tab/>
+      </w:r>
+    </w:p>
+    <w:p>
+      <w:pPr>
+        <w:autoSpaceDE w:val="0"/>
+        <w:autoSpaceDN w:val="0"/>
+        <w:adjustRightInd w:val="0"/>
+        <w:spacing w:after="0" w:line="240" w:lineRule="auto"/>
+        <w:rPr>
+          <w:rFonts w:ascii="Consolas" w:hAnsi="Consolas" w:cs="Consolas"/>
+          <w:sz w:val="20"/>
+          <w:szCs w:val="20"/>
+          <w:lang w:val="pt"/>
+        </w:rPr>
+      </w:pPr>
+      <w:r>
+        <w:rPr>
+          <w:rFonts w:ascii="Consolas" w:hAnsi="Consolas" w:cs="Consolas"/>
+          <w:color w:val="000000"/>
+          <w:sz w:val="20"/>
+          <w:szCs w:val="20"/>
+          <w:lang w:val="pt"/>
+        </w:rPr>
+        <w:tab/>
+      </w:r>
+      <w:r>
+        <w:rPr>
+          <w:rFonts w:ascii="Consolas" w:hAnsi="Consolas" w:cs="Consolas"/>
+          <w:color w:val="000000"/>
+          <w:sz w:val="20"/>
+          <w:szCs w:val="20"/>
+          <w:lang w:val="pt"/>
+        </w:rPr>
+        <w:tab/>
+      </w:r>
+      <w:r>
+        <w:rPr>
+          <w:rFonts w:ascii="Consolas" w:hAnsi="Consolas" w:cs="Consolas"/>
+          <w:b/>
+          <w:bCs/>
+          <w:color w:val="7F0055"/>
+          <w:sz w:val="20"/>
+          <w:szCs w:val="20"/>
+          <w:lang w:val="pt"/>
+        </w:rPr>
+        <w:t>int</w:t>
+      </w:r>
+      <w:r>
+        <w:rPr>
+          <w:rFonts w:ascii="Consolas" w:hAnsi="Consolas" w:cs="Consolas"/>
+          <w:color w:val="000000"/>
+          <w:sz w:val="20"/>
+          <w:szCs w:val="20"/>
+          <w:lang w:val="pt"/>
+        </w:rPr>
+        <w:t xml:space="preserve"> </w:t>
+      </w:r>
+      <w:r>
+        <w:rPr>
+          <w:rFonts w:ascii="Consolas" w:hAnsi="Consolas" w:cs="Consolas"/>
+          <w:color w:val="6A3E3E"/>
+          <w:sz w:val="20"/>
+          <w:szCs w:val="20"/>
+          <w:lang w:val="pt"/>
+        </w:rPr>
+        <w:t>penaSuspeitoA</w:t>
+      </w:r>
+      <w:r>
+        <w:rPr>
+          <w:rFonts w:ascii="Consolas" w:hAnsi="Consolas" w:cs="Consolas"/>
+          <w:color w:val="000000"/>
+          <w:sz w:val="20"/>
+          <w:szCs w:val="20"/>
+          <w:lang w:val="pt"/>
+        </w:rPr>
+        <w:t xml:space="preserve"> = </w:t>
+      </w:r>
+      <w:r>
+        <w:rPr>
+          <w:rFonts w:ascii="Consolas" w:hAnsi="Consolas" w:cs="Consolas"/>
+          <w:color w:val="6A3E3E"/>
+          <w:sz w:val="20"/>
+          <w:szCs w:val="20"/>
+          <w:lang w:val="pt"/>
+        </w:rPr>
+        <w:t>jp</w:t>
+      </w:r>
+      <w:r>
+        <w:rPr>
+          <w:rFonts w:ascii="Consolas" w:hAnsi="Consolas" w:cs="Consolas"/>
+          <w:color w:val="000000"/>
+          <w:sz w:val="20"/>
+          <w:szCs w:val="20"/>
+          <w:lang w:val="pt"/>
+        </w:rPr>
+        <w:t>.calculaPena(</w:t>
+      </w:r>
+      <w:r>
+        <w:rPr>
+          <w:rFonts w:ascii="Consolas" w:hAnsi="Consolas" w:cs="Consolas"/>
+          <w:color w:val="6A3E3E"/>
+          <w:sz w:val="20"/>
+          <w:szCs w:val="20"/>
+          <w:lang w:val="pt"/>
+        </w:rPr>
+        <w:t>respostaSuspeitoA</w:t>
+      </w:r>
+      <w:r>
+        <w:rPr>
+          <w:rFonts w:ascii="Consolas" w:hAnsi="Consolas" w:cs="Consolas"/>
+          <w:color w:val="000000"/>
+          <w:sz w:val="20"/>
+          <w:szCs w:val="20"/>
+          <w:lang w:val="pt"/>
+        </w:rPr>
+        <w:t xml:space="preserve">, </w:t>
+      </w:r>
+      <w:r>
+        <w:rPr>
+          <w:rFonts w:ascii="Consolas" w:hAnsi="Consolas" w:cs="Consolas"/>
+          <w:color w:val="6A3E3E"/>
+          <w:sz w:val="20"/>
+          <w:szCs w:val="20"/>
+          <w:lang w:val="pt"/>
+        </w:rPr>
+        <w:t>respostaSuspeitoB</w:t>
+      </w:r>
+      <w:r>
+        <w:rPr>
+          <w:rFonts w:ascii="Consolas" w:hAnsi="Consolas" w:cs="Consolas"/>
+          <w:color w:val="000000"/>
+          <w:sz w:val="20"/>
+          <w:szCs w:val="20"/>
+          <w:lang w:val="pt"/>
+        </w:rPr>
+        <w:t>);</w:t>
+      </w:r>
+    </w:p>
+    <w:p>
+      <w:pPr>
+        <w:autoSpaceDE w:val="0"/>
+        <w:autoSpaceDN w:val="0"/>
+        <w:adjustRightInd w:val="0"/>
+        <w:spacing w:after="0" w:line="240" w:lineRule="auto"/>
+        <w:rPr>
+          <w:rFonts w:ascii="Consolas" w:hAnsi="Consolas" w:cs="Consolas"/>
+          <w:sz w:val="20"/>
+          <w:szCs w:val="20"/>
+          <w:lang w:val="pt"/>
+        </w:rPr>
+      </w:pPr>
+      <w:r>
+        <w:rPr>
+          <w:rFonts w:ascii="Consolas" w:hAnsi="Consolas" w:cs="Consolas"/>
+          <w:color w:val="000000"/>
+          <w:sz w:val="20"/>
+          <w:szCs w:val="20"/>
+          <w:lang w:val="pt"/>
+        </w:rPr>
+        <w:lastRenderedPageBreak/>
+        <w:tab/>
+      </w:r>
+      <w:r>
+        <w:rPr>
+          <w:rFonts w:ascii="Consolas" w:hAnsi="Consolas" w:cs="Consolas"/>
+          <w:color w:val="000000"/>
+          <w:sz w:val="20"/>
+          <w:szCs w:val="20"/>
+          <w:lang w:val="pt"/>
+        </w:rPr>
+        <w:tab/>
+      </w:r>
+      <w:r>
+        <w:rPr>
+          <w:rFonts w:ascii="Consolas" w:hAnsi="Consolas" w:cs="Consolas"/>
+          <w:b/>
+          <w:bCs/>
+          <w:color w:val="7F0055"/>
+          <w:sz w:val="20"/>
+          <w:szCs w:val="20"/>
+          <w:lang w:val="pt"/>
+        </w:rPr>
+        <w:t>int</w:t>
+      </w:r>
+      <w:r>
+        <w:rPr>
+          <w:rFonts w:ascii="Consolas" w:hAnsi="Consolas" w:cs="Consolas"/>
+          <w:color w:val="000000"/>
+          <w:sz w:val="20"/>
+          <w:szCs w:val="20"/>
+          <w:lang w:val="pt"/>
+        </w:rPr>
+        <w:t xml:space="preserve"> </w:t>
+      </w:r>
+      <w:r>
+        <w:rPr>
+          <w:rFonts w:ascii="Consolas" w:hAnsi="Consolas" w:cs="Consolas"/>
+          <w:color w:val="6A3E3E"/>
+          <w:sz w:val="20"/>
+          <w:szCs w:val="20"/>
+          <w:lang w:val="pt"/>
+        </w:rPr>
+        <w:t>penaSuspeitoB</w:t>
+      </w:r>
+      <w:r>
+        <w:rPr>
+          <w:rFonts w:ascii="Consolas" w:hAnsi="Consolas" w:cs="Consolas"/>
+          <w:color w:val="000000"/>
+          <w:sz w:val="20"/>
+          <w:szCs w:val="20"/>
+          <w:lang w:val="pt"/>
+        </w:rPr>
+        <w:t xml:space="preserve"> = </w:t>
+      </w:r>
+      <w:r>
+        <w:rPr>
+          <w:rFonts w:ascii="Consolas" w:hAnsi="Consolas" w:cs="Consolas"/>
+          <w:color w:val="6A3E3E"/>
+          <w:sz w:val="20"/>
+          <w:szCs w:val="20"/>
+          <w:lang w:val="pt"/>
+        </w:rPr>
+        <w:t>jp</w:t>
+      </w:r>
+      <w:r>
+        <w:rPr>
+          <w:rFonts w:ascii="Consolas" w:hAnsi="Consolas" w:cs="Consolas"/>
+          <w:color w:val="000000"/>
+          <w:sz w:val="20"/>
+          <w:szCs w:val="20"/>
+          <w:lang w:val="pt"/>
+        </w:rPr>
+        <w:t>.calculaPena(</w:t>
+      </w:r>
+      <w:r>
+        <w:rPr>
+          <w:rFonts w:ascii="Consolas" w:hAnsi="Consolas" w:cs="Consolas"/>
+          <w:color w:val="6A3E3E"/>
+          <w:sz w:val="20"/>
+          <w:szCs w:val="20"/>
+          <w:lang w:val="pt"/>
+        </w:rPr>
+        <w:t>respostaSuspeitoB</w:t>
+      </w:r>
+      <w:r>
+        <w:rPr>
+          <w:rFonts w:ascii="Consolas" w:hAnsi="Consolas" w:cs="Consolas"/>
+          <w:color w:val="000000"/>
+          <w:sz w:val="20"/>
+          <w:szCs w:val="20"/>
+          <w:lang w:val="pt"/>
+        </w:rPr>
+        <w:t xml:space="preserve">, </w:t>
+      </w:r>
+      <w:r>
+        <w:rPr>
+          <w:rFonts w:ascii="Consolas" w:hAnsi="Consolas" w:cs="Consolas"/>
+          <w:color w:val="6A3E3E"/>
+          <w:sz w:val="20"/>
+          <w:szCs w:val="20"/>
+          <w:lang w:val="pt"/>
+        </w:rPr>
+        <w:t>respostaSuspeitoA</w:t>
+      </w:r>
+      <w:r>
+        <w:rPr>
+          <w:rFonts w:ascii="Consolas" w:hAnsi="Consolas" w:cs="Consolas"/>
+          <w:color w:val="000000"/>
+          <w:sz w:val="20"/>
+          <w:szCs w:val="20"/>
+          <w:lang w:val="pt"/>
+        </w:rPr>
+        <w:t>);</w:t>
+      </w:r>
+    </w:p>
+    <w:p>
+      <w:pPr>
+        <w:autoSpaceDE w:val="0"/>
+        <w:autoSpaceDN w:val="0"/>
+        <w:adjustRightInd w:val="0"/>
+        <w:spacing w:after="0" w:line="240" w:lineRule="auto"/>
+        <w:rPr>
+          <w:rFonts w:ascii="Consolas" w:hAnsi="Consolas" w:cs="Consolas"/>
+          <w:sz w:val="20"/>
+          <w:szCs w:val="20"/>
+          <w:lang w:val="pt"/>
+        </w:rPr>
+      </w:pPr>
+      <w:r>
+        <w:rPr>
+          <w:rFonts w:ascii="Consolas" w:hAnsi="Consolas" w:cs="Consolas"/>
+          <w:color w:val="000000"/>
+          <w:sz w:val="20"/>
+          <w:szCs w:val="20"/>
+          <w:lang w:val="pt"/>
+        </w:rPr>
+        <w:tab/>
+      </w:r>
+      <w:r>
+        <w:rPr>
+          <w:rFonts w:ascii="Consolas" w:hAnsi="Consolas" w:cs="Consolas"/>
+          <w:color w:val="000000"/>
+          <w:sz w:val="20"/>
+          <w:szCs w:val="20"/>
+          <w:lang w:val="pt"/>
+        </w:rPr>
+        <w:tab/>
+      </w:r>
+    </w:p>
+    <w:p>
+      <w:pPr>
+        <w:autoSpaceDE w:val="0"/>
+        <w:autoSpaceDN w:val="0"/>
+        <w:adjustRightInd w:val="0"/>
+        <w:spacing w:after="0" w:line="240" w:lineRule="auto"/>
+        <w:rPr>
+          <w:rFonts w:ascii="Consolas" w:hAnsi="Consolas" w:cs="Consolas"/>
+          <w:sz w:val="20"/>
+          <w:szCs w:val="20"/>
+          <w:lang w:val="pt"/>
+        </w:rPr>
+      </w:pPr>
+      <w:r>
+        <w:rPr>
+          <w:rFonts w:ascii="Consolas" w:hAnsi="Consolas" w:cs="Consolas"/>
+          <w:color w:val="000000"/>
+          <w:sz w:val="20"/>
+          <w:szCs w:val="20"/>
+          <w:lang w:val="pt"/>
+        </w:rPr>
+        <w:tab/>
+      </w:r>
+      <w:r>
+        <w:rPr>
+          <w:rFonts w:ascii="Consolas" w:hAnsi="Consolas" w:cs="Consolas"/>
+          <w:color w:val="000000"/>
+          <w:sz w:val="20"/>
+          <w:szCs w:val="20"/>
+          <w:lang w:val="pt"/>
+        </w:rPr>
+        <w:tab/>
+      </w:r>
+      <w:r>
+        <w:rPr>
+          <w:rFonts w:ascii="Consolas" w:hAnsi="Consolas" w:cs="Consolas"/>
+          <w:i/>
+          <w:iCs/>
+          <w:color w:val="000000"/>
+          <w:sz w:val="20"/>
+          <w:szCs w:val="20"/>
+          <w:lang w:val="pt"/>
+        </w:rPr>
+        <w:t>assertEquals</w:t>
+      </w:r>
+      <w:r>
+        <w:rPr>
+          <w:rFonts w:ascii="Consolas" w:hAnsi="Consolas" w:cs="Consolas"/>
+          <w:color w:val="000000"/>
+          <w:sz w:val="20"/>
+          <w:szCs w:val="20"/>
+          <w:lang w:val="pt"/>
+        </w:rPr>
+        <w:t>(1</w:t>
+      </w:r>
+      <w:r>
+        <w:rPr>
+          <w:rFonts w:ascii="Consolas" w:hAnsi="Consolas" w:cs="Consolas"/>
+          <w:color w:val="000000"/>
+          <w:sz w:val="20"/>
+          <w:szCs w:val="20"/>
+          <w:lang w:val="pt"/>
+        </w:rPr>
+        <w:t>0</w:t>
+      </w:r>
+      <w:r>
+        <w:rPr>
+          <w:rFonts w:ascii="Consolas" w:hAnsi="Consolas" w:cs="Consolas"/>
+          <w:color w:val="000000"/>
+          <w:sz w:val="20"/>
+          <w:szCs w:val="20"/>
+          <w:lang w:val="pt"/>
+        </w:rPr>
+        <w:t xml:space="preserve">, </w:t>
+      </w:r>
+      <w:r>
+        <w:rPr>
+          <w:rFonts w:ascii="Consolas" w:hAnsi="Consolas" w:cs="Consolas"/>
+          <w:color w:val="6A3E3E"/>
+          <w:sz w:val="20"/>
+          <w:szCs w:val="20"/>
+          <w:lang w:val="pt"/>
+        </w:rPr>
+        <w:t>penaSuspeitoA</w:t>
+      </w:r>
+      <w:r>
+        <w:rPr>
+          <w:rFonts w:ascii="Consolas" w:hAnsi="Consolas" w:cs="Consolas"/>
+          <w:color w:val="000000"/>
+          <w:sz w:val="20"/>
+          <w:szCs w:val="20"/>
+          <w:lang w:val="pt"/>
+        </w:rPr>
+        <w:t>);</w:t>
+      </w:r>
+    </w:p>
+    <w:p>
+      <w:pPr>
+        <w:autoSpaceDE w:val="0"/>
+        <w:autoSpaceDN w:val="0"/>
+        <w:adjustRightInd w:val="0"/>
+        <w:spacing w:after="0" w:line="240" w:lineRule="auto"/>
+        <w:rPr>
+          <w:rFonts w:ascii="Consolas" w:hAnsi="Consolas" w:cs="Consolas"/>
+          <w:sz w:val="20"/>
+          <w:szCs w:val="20"/>
+          <w:lang w:val="pt"/>
+        </w:rPr>
+      </w:pPr>
+      <w:r>
+        <w:rPr>
+          <w:rFonts w:ascii="Consolas" w:hAnsi="Consolas" w:cs="Consolas"/>
+          <w:color w:val="000000"/>
+          <w:sz w:val="20"/>
+          <w:szCs w:val="20"/>
+          <w:lang w:val="pt"/>
+        </w:rPr>
+        <w:tab/>
+      </w:r>
+      <w:r>
+        <w:rPr>
+          <w:rFonts w:ascii="Consolas" w:hAnsi="Consolas" w:cs="Consolas"/>
+          <w:color w:val="000000"/>
+          <w:sz w:val="20"/>
+          <w:szCs w:val="20"/>
+          <w:lang w:val="pt"/>
+        </w:rPr>
+        <w:tab/>
+      </w:r>
+      <w:r>
+        <w:rPr>
+          <w:rFonts w:ascii="Consolas" w:hAnsi="Consolas" w:cs="Consolas"/>
+          <w:i/>
+          <w:iCs/>
+          <w:color w:val="000000"/>
+          <w:sz w:val="20"/>
+          <w:szCs w:val="20"/>
+          <w:lang w:val="pt"/>
+        </w:rPr>
+        <w:t>assertEquals</w:t>
+      </w:r>
+      <w:r>
+        <w:rPr>
+          <w:rFonts w:ascii="Consolas" w:hAnsi="Consolas" w:cs="Consolas"/>
+          <w:color w:val="000000"/>
+          <w:sz w:val="20"/>
+          <w:szCs w:val="20"/>
+          <w:lang w:val="pt"/>
+        </w:rPr>
+        <w:t xml:space="preserve">(15, </w:t>
+      </w:r>
+      <w:r>
+        <w:rPr>
+          <w:rFonts w:ascii="Consolas" w:hAnsi="Consolas" w:cs="Consolas"/>
+          <w:color w:val="6A3E3E"/>
+          <w:sz w:val="20"/>
+          <w:szCs w:val="20"/>
+          <w:lang w:val="pt"/>
+        </w:rPr>
+        <w:t>penaSuspeitoB</w:t>
+      </w:r>
+      <w:r>
+        <w:rPr>
+          <w:rFonts w:ascii="Consolas" w:hAnsi="Consolas" w:cs="Consolas"/>
+          <w:color w:val="000000"/>
+          <w:sz w:val="20"/>
+          <w:szCs w:val="20"/>
+          <w:lang w:val="pt"/>
+        </w:rPr>
+        <w:t>);</w:t>
+      </w:r>
+    </w:p>
+    <w:p>
+      <w:pPr>
+        <w:autoSpaceDE w:val="0"/>
+        <w:autoSpaceDN w:val="0"/>
+        <w:adjustRightInd w:val="0"/>
+        <w:spacing w:after="0" w:line="240" w:lineRule="auto"/>
+        <w:rPr>
+          <w:rFonts w:ascii="Consolas" w:hAnsi="Consolas" w:cs="Consolas"/>
+          <w:sz w:val="20"/>
+          <w:szCs w:val="20"/>
+          <w:lang w:val="pt"/>
+        </w:rPr>
+      </w:pPr>
+      <w:r>
+        <w:rPr>
+          <w:rFonts w:ascii="Consolas" w:hAnsi="Consolas" w:cs="Consolas"/>
+          <w:color w:val="000000"/>
+          <w:sz w:val="20"/>
+          <w:szCs w:val="20"/>
+          <w:lang w:val="pt"/>
+        </w:rPr>
+        <w:tab/>
+      </w:r>
+      <w:r>
+        <w:rPr>
+          <w:rFonts w:ascii="Consolas" w:hAnsi="Consolas" w:cs="Consolas"/>
+          <w:color w:val="000000"/>
+          <w:sz w:val="20"/>
+          <w:szCs w:val="20"/>
+          <w:lang w:val="pt"/>
+        </w:rPr>
+        <w:tab/>
+      </w:r>
+    </w:p>
+    <w:p>
+      <w:pPr>
+        <w:autoSpaceDE w:val="0"/>
+        <w:autoSpaceDN w:val="0"/>
+        <w:adjustRightInd w:val="0"/>
+        <w:spacing w:after="0" w:line="240" w:lineRule="auto"/>
+        <w:rPr>
+          <w:rFonts w:ascii="Consolas" w:hAnsi="Consolas" w:cs="Consolas"/>
+          <w:sz w:val="20"/>
+          <w:szCs w:val="20"/>
+          <w:lang w:val="pt"/>
+        </w:rPr>
+      </w:pPr>
+      <w:r>
+        <w:rPr>
+          <w:rFonts w:ascii="Consolas" w:hAnsi="Consolas" w:cs="Consolas"/>
+          <w:color w:val="000000"/>
+          <w:sz w:val="20"/>
+          <w:szCs w:val="20"/>
+          <w:lang w:val="pt"/>
+        </w:rPr>
+        <w:tab/>
+        <w:t>}</w:t>
+      </w:r>
+    </w:p>
+    <w:p>
+      <w:pPr>
+        <w:autoSpaceDE w:val="0"/>
+        <w:autoSpaceDN w:val="0"/>
+        <w:adjustRightInd w:val="0"/>
+        <w:spacing w:after="0" w:line="240" w:lineRule="auto"/>
+        <w:rPr>
+          <w:rFonts w:ascii="Consolas" w:hAnsi="Consolas" w:cs="Consolas"/>
+          <w:sz w:val="20"/>
+          <w:szCs w:val="20"/>
+          <w:lang w:val="pt"/>
+        </w:rPr>
+      </w:pPr>
+    </w:p>
+    <w:p>
+      <w:pPr>
+        <w:autoSpaceDE w:val="0"/>
+        <w:autoSpaceDN w:val="0"/>
+        <w:adjustRightInd w:val="0"/>
+        <w:spacing w:after="0" w:line="240" w:lineRule="auto"/>
+        <w:rPr>
+          <w:rFonts w:ascii="Consolas" w:hAnsi="Consolas" w:cs="Consolas"/>
+          <w:sz w:val="20"/>
+          <w:szCs w:val="20"/>
+          <w:lang w:val="pt"/>
+        </w:rPr>
+      </w:pPr>
+      <w:r>
+        <w:rPr>
+          <w:rFonts w:ascii="Consolas" w:hAnsi="Consolas" w:cs="Consolas"/>
+          <w:color w:val="000000"/>
+          <w:sz w:val="20"/>
+          <w:szCs w:val="20"/>
+          <w:lang w:val="pt"/>
+        </w:rPr>
+        <w:t>}</w:t>
+      </w:r>
+    </w:p>
+    <w:p>
+      <w:pPr>
+        <w:rPr>
+          <w:rFonts w:ascii="Calibri" w:eastAsia="Calibri" w:hAnsi="Calibri" w:cs="Calibri"/>
+          <w:b/>
+          <w:color w:val="004000"/>
+          <w:sz w:val="32"/>
+        </w:rPr>
+      </w:pPr>
+    </w:p>
+    <w:p>
+      <w:pPr>
+        <w:rPr>
+          <w:rFonts w:ascii="Consolas" w:eastAsia="Consolas" w:hAnsi="Consolas" w:cs="Consolas"/>
+          <w:b/>
+          <w:color w:val="9BBB59"/>
+          <w:sz w:val="28"/>
+        </w:rPr>
+      </w:pPr>
+      <w:r>
+        <w:rPr>
+          <w:rFonts w:ascii="Consolas" w:eastAsia="Consolas" w:hAnsi="Consolas" w:cs="Consolas"/>
+          <w:b/>
+          <w:color w:val="9BBB59"/>
+          <w:sz w:val="28"/>
+        </w:rPr>
+        <w:t>CORREÇÃO: Alterado os dados</w:t>
+      </w:r>
+      <w:r>
+        <w:rPr>
+          <w:rFonts w:ascii="Consolas" w:eastAsia="Consolas" w:hAnsi="Consolas" w:cs="Consolas"/>
+          <w:b/>
+          <w:color w:val="9BBB59"/>
+          <w:sz w:val="28"/>
+        </w:rPr>
+        <w:t>/sequencia das PENAS.</w:t>
+      </w:r>
+    </w:p>
+    <w:p>
+      <w:pPr>
+        <w:rPr>
+          <w:rFonts w:ascii="Consolas" w:eastAsia="Consolas" w:hAnsi="Consolas" w:cs="Consolas"/>
+          <w:b/>
+          <w:color w:val="C00000"/>
+          <w:sz w:val="28"/>
+        </w:rPr>
+      </w:pPr>
+      <w:r>
+        <w:rPr>
+          <w:rFonts w:ascii="Consolas" w:eastAsia="Consolas" w:hAnsi="Consolas" w:cs="Consolas"/>
+          <w:b/>
+          <w:color w:val="C00000"/>
+          <w:sz w:val="28"/>
+        </w:rPr>
+        <w:t>ERRO: Os valores feitos no teste da incorreto e sai com erro. 10 diferente de 15.</w:t>
+      </w:r>
+    </w:p>
+    <w:p>
+      <w:pPr>
+        <w:rPr>
+          <w:rFonts w:ascii="Consolas" w:eastAsia="Consolas" w:hAnsi="Consolas" w:cs="Consolas"/>
+          <w:b/>
+          <w:color w:val="C00000"/>
+          <w:sz w:val="28"/>
+        </w:rPr>
+      </w:pPr>
+    </w:p>
+    <w:p>
+      <w:pPr>
+        <w:rPr>
+          <w:rFonts w:ascii="Consolas" w:eastAsia="Consolas" w:hAnsi="Consolas" w:cs="Consolas"/>
+          <w:b/>
+          <w:color w:val="C00000"/>
+          <w:sz w:val="28"/>
+        </w:rPr>
+      </w:pPr>
+    </w:p>
+    <w:p>
+      <w:pPr>
+        <w:rPr>
+          <w:rFonts w:ascii="Consolas" w:eastAsia="Consolas" w:hAnsi="Consolas" w:cs="Consolas"/>
+          <w:b/>
+          <w:color w:val="4472C4" w:themeColor="accent1"/>
+          <w:sz w:val="28"/>
+        </w:rPr>
+      </w:pPr>
+      <w:r>
+        <w:rPr>
+          <w:rFonts w:ascii="Consolas" w:eastAsia="Consolas" w:hAnsi="Consolas" w:cs="Consolas"/>
+          <w:b/>
+          <w:color w:val="4472C4" w:themeColor="accent1"/>
+          <w:sz w:val="28"/>
+        </w:rPr>
+        <w:t>GUILHERME CAMILLO AGOSTINHO</w:t>
+      </w:r>
+    </w:p>
+    <w:p>
+      <w:pPr>
+        <w:rPr>
+          <w:rFonts w:ascii="Consolas" w:eastAsia="Consolas" w:hAnsi="Consolas" w:cs="Consolas"/>
+          <w:b/>
+          <w:color w:val="4472C4" w:themeColor="accent1"/>
+          <w:sz w:val="28"/>
+        </w:rPr>
+      </w:pPr>
+      <w:r>
+        <w:rPr>
+          <w:rFonts w:ascii="Consolas" w:eastAsia="Consolas" w:hAnsi="Consolas" w:cs="Consolas"/>
+          <w:b/>
+          <w:color w:val="4472C4" w:themeColor="accent1"/>
+          <w:sz w:val="28"/>
+        </w:rPr>
+        <w:t>80164 TURMA: 3SIR</w:t>
+      </w:r>
       <w:bookmarkStart w:id="0" w:name="_GoBack"/>
       <w:bookmarkEnd w:id="0"/>
+    </w:p>
+    <w:p>
+      <w:pPr>
+        <w:rPr>
+          <w:rFonts w:ascii="Consolas" w:eastAsia="Consolas" w:hAnsi="Consolas" w:cs="Consolas"/>
+          <w:b/>
+          <w:color w:val="C00000"/>
+          <w:sz w:val="28"/>
+        </w:rPr>
+      </w:pPr>
     </w:p>
     <w:p>
       <w:pPr>

</xml_diff>